<commit_message>
Modifié très peu de choses
</commit_message>
<xml_diff>
--- a/Dossier Projet Emilie Paniagua Fil Rouge.docx
+++ b/Dossier Projet Emilie Paniagua Fil Rouge.docx
@@ -448,10 +448,17 @@
         <w:jc w:val="both"/>
       </w:pPr>
       <w:r>
-        <w:t>Chaque jalon se conclut par un EPCF, un examen partiel des c</w:t>
-      </w:r>
-      <w:bookmarkStart w:id="0" w:name="_GoBack"/>
-      <w:bookmarkEnd w:id="0"/>
+        <w:t xml:space="preserve">Chaque jalon se conclut par </w:t>
+      </w:r>
+      <w:r>
+        <w:t>un EPCF, un examen partiel en cours de formation.</w:t>
+      </w:r>
+    </w:p>
+    <w:p>
+      <w:pPr>
+        <w:spacing w:after="0"/>
+        <w:jc w:val="both"/>
+      </w:pPr>
     </w:p>
     <w:p>
       <w:pPr>
@@ -952,7 +959,7 @@
           </mc:Choice>
           <mc:Fallback>
             <w:pict>
-              <v:shapetype w14:anchorId="01C719C2" id="_x0000_t32" coordsize="21600,21600" o:spt="32" o:oned="t" path="m,l21600,21600e" filled="f">
+              <v:shapetype w14:anchorId="1A060F04" id="_x0000_t32" coordsize="21600,21600" o:spt="32" o:oned="t" path="m,l21600,21600e" filled="f">
                 <v:path arrowok="t" fillok="f" o:connecttype="none"/>
                 <o:lock v:ext="edit" shapetype="t"/>
               </v:shapetype>
@@ -1022,7 +1029,7 @@
           </mc:Choice>
           <mc:Fallback>
             <w:pict>
-              <v:shape w14:anchorId="22B683C0" id="Connecteur droit avec flèche 6" o:spid="_x0000_s1026" type="#_x0000_t32" style="position:absolute;margin-left:223.05pt;margin-top:6.3pt;width:.45pt;height:37.35pt;z-index:251665408;visibility:visible;mso-wrap-style:square;mso-wrap-distance-left:9pt;mso-wrap-distance-top:0;mso-wrap-distance-right:9pt;mso-wrap-distance-bottom:0;mso-position-horizontal:absolute;mso-position-horizontal-relative:text;mso-position-vertical:absolute;mso-position-vertical-relative:text" o:gfxdata="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" strokecolor="#5b9bd5 [3204]" strokeweight=".5pt">
+              <v:shape w14:anchorId="2BCFCF7F" id="Connecteur droit avec flèche 6" o:spid="_x0000_s1026" type="#_x0000_t32" style="position:absolute;margin-left:223.05pt;margin-top:6.3pt;width:.45pt;height:37.35pt;z-index:251665408;visibility:visible;mso-wrap-style:square;mso-wrap-distance-left:9pt;mso-wrap-distance-top:0;mso-wrap-distance-right:9pt;mso-wrap-distance-bottom:0;mso-position-horizontal:absolute;mso-position-horizontal-relative:text;mso-position-vertical:absolute;mso-position-vertical-relative:text" o:gfxdata="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" strokecolor="#5b9bd5 [3204]" strokeweight=".5pt">
                 <v:stroke endarrow="block" joinstyle="miter"/>
               </v:shape>
             </w:pict>
@@ -1088,7 +1095,7 @@
           </mc:Choice>
           <mc:Fallback>
             <w:pict>
-              <v:shape w14:anchorId="236F0D54" id="Connecteur droit avec flèche 4" o:spid="_x0000_s1026" type="#_x0000_t32" style="position:absolute;margin-left:167.25pt;margin-top:5.85pt;width:.45pt;height:37.4pt;z-index:251662336;visibility:visible;mso-wrap-style:square;mso-wrap-distance-left:9pt;mso-wrap-distance-top:0;mso-wrap-distance-right:9pt;mso-wrap-distance-bottom:0;mso-position-horizontal:absolute;mso-position-horizontal-relative:text;mso-position-vertical:absolute;mso-position-vertical-relative:text" o:gfxdata="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" strokecolor="#5b9bd5 [3204]" strokeweight=".5pt">
+              <v:shape w14:anchorId="32E7944B" id="Connecteur droit avec flèche 4" o:spid="_x0000_s1026" type="#_x0000_t32" style="position:absolute;margin-left:167.25pt;margin-top:5.85pt;width:.45pt;height:37.4pt;z-index:251662336;visibility:visible;mso-wrap-style:square;mso-wrap-distance-left:9pt;mso-wrap-distance-top:0;mso-wrap-distance-right:9pt;mso-wrap-distance-bottom:0;mso-position-horizontal:absolute;mso-position-horizontal-relative:text;mso-position-vertical:absolute;mso-position-vertical-relative:text" o:gfxdata="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" strokecolor="#5b9bd5 [3204]" strokeweight=".5pt">
                 <v:stroke endarrow="block" joinstyle="miter"/>
               </v:shape>
             </w:pict>
@@ -1154,7 +1161,7 @@
           </mc:Choice>
           <mc:Fallback>
             <w:pict>
-              <v:shape w14:anchorId="180F1BFD" id="Connecteur droit avec flèche 2" o:spid="_x0000_s1026" type="#_x0000_t32" style="position:absolute;margin-left:113.75pt;margin-top:5.85pt;width:.45pt;height:37.4pt;z-index:251659264;visibility:visible;mso-wrap-style:square;mso-wrap-distance-left:9pt;mso-wrap-distance-top:0;mso-wrap-distance-right:9pt;mso-wrap-distance-bottom:0;mso-position-horizontal:absolute;mso-position-horizontal-relative:text;mso-position-vertical:absolute;mso-position-vertical-relative:text" o:gfxdata="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" strokecolor="#5b9bd5 [3204]" strokeweight=".5pt">
+              <v:shape w14:anchorId="3FAAFC0E" id="Connecteur droit avec flèche 2" o:spid="_x0000_s1026" type="#_x0000_t32" style="position:absolute;margin-left:113.75pt;margin-top:5.85pt;width:.45pt;height:37.4pt;z-index:251659264;visibility:visible;mso-wrap-style:square;mso-wrap-distance-left:9pt;mso-wrap-distance-top:0;mso-wrap-distance-right:9pt;mso-wrap-distance-bottom:0;mso-position-horizontal:absolute;mso-position-horizontal-relative:text;mso-position-vertical:absolute;mso-position-vertical-relative:text" o:gfxdata="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" strokecolor="#5b9bd5 [3204]" strokeweight=".5pt">
                 <v:stroke endarrow="block" joinstyle="miter"/>
               </v:shape>
             </w:pict>
@@ -1262,12 +1269,8 @@
         <w:spacing w:after="0"/>
         <w:jc w:val="both"/>
       </w:pPr>
-    </w:p>
-    <w:p>
-      <w:pPr>
-        <w:spacing w:after="0"/>
-        <w:jc w:val="both"/>
-      </w:pPr>
+      <w:bookmarkStart w:id="0" w:name="_GoBack"/>
+      <w:bookmarkEnd w:id="0"/>
     </w:p>
     <w:p>
       <w:pPr>

</xml_diff>

<commit_message>
Fin de première journée de rédaction de dossier projet
</commit_message>
<xml_diff>
--- a/Dossier Projet Emilie Paniagua Fil Rouge.docx
+++ b/Dossier Projet Emilie Paniagua Fil Rouge.docx
@@ -253,13 +253,7 @@
         <w:jc w:val="both"/>
       </w:pPr>
       <w:r>
-        <w:t>(L</w:t>
-      </w:r>
-      <w:r>
-        <w:t>e</w:t>
-      </w:r>
-      <w:r>
-        <w:t xml:space="preserve"> dossier de projet hors annexes doit comporter entre 15 et 20 pages)</w:t>
+        <w:t>(Le dossier de projet hors annexes doit comporter entre 15 et 20 pages)</w:t>
       </w:r>
     </w:p>
     <w:p>
@@ -1269,8 +1263,6 @@
         <w:spacing w:after="0"/>
         <w:jc w:val="both"/>
       </w:pPr>
-      <w:bookmarkStart w:id="0" w:name="_GoBack"/>
-      <w:bookmarkEnd w:id="0"/>
     </w:p>
     <w:p>
       <w:pPr>
@@ -1428,6 +1420,125 @@
           <w:noProof/>
         </w:rPr>
         <w:lastRenderedPageBreak/>
+        <mc:AlternateContent>
+          <mc:Choice Requires="wps">
+            <w:drawing>
+              <wp:anchor distT="0" distB="0" distL="114300" distR="114300" simplePos="0" relativeHeight="251672576" behindDoc="0" locked="0" layoutInCell="1" allowOverlap="1" wp14:anchorId="4762E1A5" wp14:editId="3777411F">
+                <wp:simplePos x="0" y="0"/>
+                <wp:positionH relativeFrom="column">
+                  <wp:posOffset>2540</wp:posOffset>
+                </wp:positionH>
+                <wp:positionV relativeFrom="paragraph">
+                  <wp:posOffset>2355850</wp:posOffset>
+                </wp:positionV>
+                <wp:extent cx="2696210" cy="635"/>
+                <wp:effectExtent l="0" t="0" r="0" b="0"/>
+                <wp:wrapSquare wrapText="bothSides"/>
+                <wp:docPr id="12" name="Zone de texte 12"/>
+                <wp:cNvGraphicFramePr/>
+                <a:graphic xmlns:a="http://schemas.openxmlformats.org/drawingml/2006/main">
+                  <a:graphicData uri="http://schemas.microsoft.com/office/word/2010/wordprocessingShape">
+                    <wps:wsp>
+                      <wps:cNvSpPr txBox="1"/>
+                      <wps:spPr>
+                        <a:xfrm>
+                          <a:off x="0" y="0"/>
+                          <a:ext cx="2696210" cy="635"/>
+                        </a:xfrm>
+                        <a:prstGeom prst="rect">
+                          <a:avLst/>
+                        </a:prstGeom>
+                        <a:solidFill>
+                          <a:prstClr val="white"/>
+                        </a:solidFill>
+                        <a:ln>
+                          <a:noFill/>
+                        </a:ln>
+                        <a:effectLst/>
+                      </wps:spPr>
+                      <wps:txbx>
+                        <w:txbxContent>
+                          <w:p>
+                            <w:pPr>
+                              <w:pStyle w:val="Lgende"/>
+                              <w:jc w:val="center"/>
+                              <w:rPr>
+                                <w:noProof/>
+                              </w:rPr>
+                            </w:pPr>
+                            <w:r>
+                              <w:t xml:space="preserve">Figure </w:t>
+                            </w:r>
+                            <w:fldSimple w:instr=" SEQ Figure \* ARABIC ">
+                              <w:r>
+                                <w:rPr>
+                                  <w:noProof/>
+                                </w:rPr>
+                                <w:t>1</w:t>
+                              </w:r>
+                            </w:fldSimple>
+                            <w:r>
+                              <w:t xml:space="preserve"> : Boucle de Feedback : comment comprendre son fonctionnement</w:t>
+                            </w:r>
+                          </w:p>
+                        </w:txbxContent>
+                      </wps:txbx>
+                      <wps:bodyPr rot="0" spcFirstLastPara="0" vertOverflow="overflow" horzOverflow="overflow" vert="horz" wrap="square" lIns="0" tIns="0" rIns="0" bIns="0" numCol="1" spcCol="0" rtlCol="0" fromWordArt="0" anchor="t" anchorCtr="0" forceAA="0" compatLnSpc="1">
+                        <a:prstTxWarp prst="textNoShape">
+                          <a:avLst/>
+                        </a:prstTxWarp>
+                        <a:spAutoFit/>
+                      </wps:bodyPr>
+                    </wps:wsp>
+                  </a:graphicData>
+                </a:graphic>
+              </wp:anchor>
+            </w:drawing>
+          </mc:Choice>
+          <mc:Fallback>
+            <w:pict>
+              <v:shapetype w14:anchorId="4762E1A5" id="_x0000_t202" coordsize="21600,21600" o:spt="202" path="m,l,21600r21600,l21600,xe">
+                <v:stroke joinstyle="miter"/>
+                <v:path gradientshapeok="t" o:connecttype="rect"/>
+              </v:shapetype>
+              <v:shape id="Zone de texte 12" o:spid="_x0000_s1030" type="#_x0000_t202" style="position:absolute;left:0;text-align:left;margin-left:.2pt;margin-top:185.5pt;width:212.3pt;height:.05pt;z-index:251672576;visibility:visible;mso-wrap-style:square;mso-wrap-distance-left:9pt;mso-wrap-distance-top:0;mso-wrap-distance-right:9pt;mso-wrap-distance-bottom:0;mso-position-horizontal:absolute;mso-position-horizontal-relative:text;mso-position-vertical:absolute;mso-position-vertical-relative:text;v-text-anchor:top" o:gfxdata="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" stroked="f">
+                <v:textbox style="mso-fit-shape-to-text:t" inset="0,0,0,0">
+                  <w:txbxContent>
+                    <w:p>
+                      <w:pPr>
+                        <w:pStyle w:val="Lgende"/>
+                        <w:jc w:val="center"/>
+                        <w:rPr>
+                          <w:noProof/>
+                        </w:rPr>
+                      </w:pPr>
+                      <w:r>
+                        <w:t xml:space="preserve">Figure </w:t>
+                      </w:r>
+                      <w:fldSimple w:instr=" SEQ Figure \* ARABIC ">
+                        <w:r>
+                          <w:rPr>
+                            <w:noProof/>
+                          </w:rPr>
+                          <w:t>1</w:t>
+                        </w:r>
+                      </w:fldSimple>
+                      <w:r>
+                        <w:t xml:space="preserve"> : Boucle de Feedback : comment comprendre son fonctionnement</w:t>
+                      </w:r>
+                    </w:p>
+                  </w:txbxContent>
+                </v:textbox>
+                <w10:wrap type="square"/>
+              </v:shape>
+            </w:pict>
+          </mc:Fallback>
+        </mc:AlternateContent>
+      </w:r>
+      <w:r>
+        <w:rPr>
+          <w:noProof/>
+        </w:rPr>
         <w:drawing>
           <wp:anchor distT="0" distB="0" distL="114300" distR="114300" simplePos="0" relativeHeight="251670528" behindDoc="0" locked="0" layoutInCell="1" allowOverlap="1">
             <wp:simplePos x="0" y="0"/>
@@ -1634,6 +1745,24 @@
           <w:b/>
         </w:rPr>
       </w:pPr>
+    </w:p>
+    <w:p>
+      <w:pPr>
+        <w:spacing w:after="0"/>
+        <w:jc w:val="both"/>
+        <w:rPr>
+          <w:b/>
+        </w:rPr>
+      </w:pPr>
+    </w:p>
+    <w:p>
+      <w:pPr>
+        <w:spacing w:after="0"/>
+        <w:jc w:val="both"/>
+        <w:rPr>
+          <w:b/>
+        </w:rPr>
+      </w:pPr>
       <w:r>
         <w:rPr>
           <w:b/>
@@ -1673,7 +1802,16 @@
         <w:t xml:space="preserve"> j'envisage d'a</w:t>
       </w:r>
       <w:r>
-        <w:t>jouter des attributs une table Adhérents</w:t>
+        <w:t xml:space="preserve">jouter des attributs </w:t>
+      </w:r>
+      <w:r>
+        <w:t>à une entité</w:t>
+      </w:r>
+      <w:r>
+        <w:t xml:space="preserve"> Adhérents</w:t>
+      </w:r>
+      <w:r>
+        <w:t xml:space="preserve"> que je souhaite créer sous Looping</w:t>
       </w:r>
       <w:r>
         <w:t xml:space="preserve">. J'ajoute l'id, le nom, le prénom, la date de naissance, la photo de profil, le numéro de voie, le nom de rue, le code postal, la ville, le pays. J'envisage de créer une table </w:t>
@@ -1722,7 +1860,13 @@
         <w:t xml:space="preserve"> Je vérifie</w:t>
       </w:r>
       <w:r>
-        <w:t xml:space="preserve"> en échangeant avec mes formateurs que l'architecture est intéressante. Ceux-ci me disent que l'héritage est difficile à exploiter sous looping et Oracle.</w:t>
+        <w:t xml:space="preserve"> en échangeant avec mes formateurs </w:t>
+      </w:r>
+      <w:r>
+        <w:t>si</w:t>
+      </w:r>
+      <w:r>
+        <w:t xml:space="preserve"> l'architecture est intéressante. Ceux-ci me disent que l'héritage est difficile à exploiter sous looping et Oracle.</w:t>
       </w:r>
     </w:p>
     <w:p>
@@ -1742,7 +1886,27 @@
         <w:t>Act :</w:t>
       </w:r>
       <w:r>
-        <w:t xml:space="preserve"> Je décide donc de fusionner les deux tables et de recourir à un booléen (Nombre 1 pour vrai, 0 pour faux sous Oracle) pour départager si l'adhérent est ou non un organisateur.</w:t>
+        <w:t xml:space="preserve"> Je décide donc de fusionner les deux tables </w:t>
+      </w:r>
+      <w:r>
+        <w:t xml:space="preserve">Adhérent et Organisateur en </w:t>
+      </w:r>
+      <w:r>
+        <w:t xml:space="preserve">une table </w:t>
+      </w:r>
+      <w:bookmarkStart w:id="0" w:name="_GoBack"/>
+      <w:bookmarkEnd w:id="0"/>
+      <w:r>
+        <w:t xml:space="preserve">Membre, </w:t>
+      </w:r>
+      <w:r>
+        <w:t xml:space="preserve">et de recourir à un booléen (Nombre 1 pour vrai, 0 pour faux sous Oracle) pour départager si </w:t>
+      </w:r>
+      <w:r>
+        <w:t>le membre</w:t>
+      </w:r>
+      <w:r>
+        <w:t xml:space="preserve"> est ou non un organisateur.</w:t>
       </w:r>
     </w:p>
     <w:p>
@@ -1877,7 +2041,13 @@
         <w:jc w:val="both"/>
       </w:pPr>
       <w:r>
-        <w:t xml:space="preserve">En conséquence, il est très difficile d'estimer et de prévoir le temps que l'on va passer à chacune desdites étapes. </w:t>
+        <w:t xml:space="preserve">En conséquence, </w:t>
+      </w:r>
+      <w:r>
+        <w:t xml:space="preserve">par la  nature même de ces itérations, </w:t>
+      </w:r>
+      <w:r>
+        <w:t xml:space="preserve">il est très difficile d'estimer et de prévoir le temps que l'on va passer à chacune desdites étapes. </w:t>
       </w:r>
       <w:r>
         <w:t>Je vais donc me livrer à cet exercice mais en conscience qu'il a ses limites. Pour ce faire, j'ai établi un tableau de suivi sur Trello où j'ai répertorié l'avancée quotidienne des différentes tâches que j'ai entreprises.</w:t>
@@ -1888,6 +2058,110 @@
         <w:spacing w:after="0"/>
         <w:jc w:val="both"/>
       </w:pPr>
+    </w:p>
+    <w:p>
+      <w:pPr>
+        <w:spacing w:after="0"/>
+        <w:jc w:val="both"/>
+      </w:pPr>
+    </w:p>
+    <w:p>
+      <w:pPr>
+        <w:spacing w:after="0"/>
+        <w:jc w:val="both"/>
+      </w:pPr>
+    </w:p>
+    <w:p>
+      <w:pPr>
+        <w:spacing w:after="0"/>
+        <w:jc w:val="both"/>
+      </w:pPr>
+    </w:p>
+    <w:p>
+      <w:pPr>
+        <w:spacing w:after="0"/>
+        <w:jc w:val="both"/>
+      </w:pPr>
+    </w:p>
+    <w:p>
+      <w:pPr>
+        <w:spacing w:after="0"/>
+        <w:jc w:val="both"/>
+      </w:pPr>
+    </w:p>
+    <w:p>
+      <w:pPr>
+        <w:keepNext/>
+        <w:spacing w:after="0"/>
+        <w:jc w:val="both"/>
+      </w:pPr>
+      <w:r>
+        <w:rPr>
+          <w:noProof/>
+        </w:rPr>
+        <w:drawing>
+          <wp:inline distT="0" distB="0" distL="0" distR="0" wp14:anchorId="00932309" wp14:editId="2A2B7733">
+            <wp:extent cx="5682073" cy="3974123"/>
+            <wp:effectExtent l="0" t="0" r="0" b="7620"/>
+            <wp:docPr id="11" name="Image 11"/>
+            <wp:cNvGraphicFramePr>
+              <a:graphicFrameLocks xmlns:a="http://schemas.openxmlformats.org/drawingml/2006/main" noChangeAspect="1"/>
+            </wp:cNvGraphicFramePr>
+            <a:graphic xmlns:a="http://schemas.openxmlformats.org/drawingml/2006/main">
+              <a:graphicData uri="http://schemas.openxmlformats.org/drawingml/2006/picture">
+                <pic:pic xmlns:pic="http://schemas.openxmlformats.org/drawingml/2006/picture">
+                  <pic:nvPicPr>
+                    <pic:cNvPr id="1" name=""/>
+                    <pic:cNvPicPr/>
+                  </pic:nvPicPr>
+                  <pic:blipFill rotWithShape="1">
+                    <a:blip r:embed="rId9"/>
+                    <a:srcRect l="12311" t="18409" r="29481" b="6435"/>
+                    <a:stretch/>
+                  </pic:blipFill>
+                  <pic:spPr bwMode="auto">
+                    <a:xfrm>
+                      <a:off x="0" y="0"/>
+                      <a:ext cx="5705486" cy="3990498"/>
+                    </a:xfrm>
+                    <a:prstGeom prst="rect">
+                      <a:avLst/>
+                    </a:prstGeom>
+                    <a:ln>
+                      <a:noFill/>
+                    </a:ln>
+                    <a:extLst>
+                      <a:ext uri="{53640926-AAD7-44D8-BBD7-CCE9431645EC}">
+                        <a14:shadowObscured xmlns:a14="http://schemas.microsoft.com/office/drawing/2010/main"/>
+                      </a:ext>
+                    </a:extLst>
+                  </pic:spPr>
+                </pic:pic>
+              </a:graphicData>
+            </a:graphic>
+          </wp:inline>
+        </w:drawing>
+      </w:r>
+    </w:p>
+    <w:p>
+      <w:pPr>
+        <w:pStyle w:val="Lgende"/>
+        <w:jc w:val="center"/>
+      </w:pPr>
+      <w:r>
+        <w:t xml:space="preserve">Figure </w:t>
+      </w:r>
+      <w:fldSimple w:instr=" SEQ Figure \* ARABIC ">
+        <w:r>
+          <w:rPr>
+            <w:noProof/>
+          </w:rPr>
+          <w:t>2</w:t>
+        </w:r>
+      </w:fldSimple>
+      <w:r>
+        <w:t xml:space="preserve"> : impression d'écran du suivi des tâches au 15 juillet 2021</w:t>
+      </w:r>
     </w:p>
     <w:p>
       <w:pPr>
@@ -2552,6 +2826,25 @@
       <w:contextualSpacing/>
     </w:pPr>
   </w:style>
+  <w:style w:type="paragraph" w:styleId="Lgende">
+    <w:name w:val="caption"/>
+    <w:basedOn w:val="Normal"/>
+    <w:next w:val="Normal"/>
+    <w:uiPriority w:val="35"/>
+    <w:unhideWhenUsed/>
+    <w:qFormat/>
+    <w:rsid w:val="008575D5"/>
+    <w:pPr>
+      <w:spacing w:after="200" w:line="240" w:lineRule="auto"/>
+    </w:pPr>
+    <w:rPr>
+      <w:i/>
+      <w:iCs/>
+      <w:color w:val="44546A" w:themeColor="text2"/>
+      <w:sz w:val="18"/>
+      <w:szCs w:val="18"/>
+    </w:rPr>
+  </w:style>
 </w:styles>
 </file>
 

</xml_diff>

<commit_message>
Added Gestion du temps
</commit_message>
<xml_diff>
--- a/Dossier Projet Emilie Paniagua Fil Rouge.docx
+++ b/Dossier Projet Emilie Paniagua Fil Rouge.docx
@@ -1350,7 +1350,13 @@
         <w:t>récursive</w:t>
       </w:r>
       <w:r>
-        <w:t xml:space="preserve"> avec trois étapes de la création du projet : </w:t>
+        <w:t xml:space="preserve"> avec trois étapes</w:t>
+      </w:r>
+      <w:r>
+        <w:t xml:space="preserve"> principales</w:t>
+      </w:r>
+      <w:r>
+        <w:t xml:space="preserve"> de la création du projet : </w:t>
       </w:r>
     </w:p>
     <w:p>
@@ -1407,7 +1413,19 @@
         <w:jc w:val="both"/>
       </w:pPr>
       <w:r>
-        <w:t xml:space="preserve">Au fur et à mesure de la lecture du cahier des charges, de la compréhension de la FAQ et des échanges avec les formateurs, on en déduit que le travail avance suivant une boucle que l'on peut appeler boucle de feedback (image ci-dessous), </w:t>
+        <w:t xml:space="preserve">Au fur et à mesure de la lecture du cahier des charges, de la compréhension de la FAQ et des échanges avec les formateurs, </w:t>
+      </w:r>
+      <w:r>
+        <w:t>j'en déduis</w:t>
+      </w:r>
+      <w:r>
+        <w:t xml:space="preserve"> que le travail avance suivant une boucle que l'on peut appeler boucle de feedback (</w:t>
+      </w:r>
+      <w:r>
+        <w:t xml:space="preserve">ou roue de Deming, voir </w:t>
+      </w:r>
+      <w:r>
+        <w:t xml:space="preserve">image ci-dessous), </w:t>
       </w:r>
     </w:p>
     <w:p>
@@ -1469,14 +1487,36 @@
                             <w:r>
                               <w:t xml:space="preserve">Figure </w:t>
                             </w:r>
-                            <w:fldSimple w:instr=" SEQ Figure \* ARABIC ">
-                              <w:r>
-                                <w:rPr>
-                                  <w:noProof/>
-                                </w:rPr>
-                                <w:t>1</w:t>
-                              </w:r>
-                            </w:fldSimple>
+                            <w:r>
+                              <w:rPr>
+                                <w:noProof/>
+                              </w:rPr>
+                              <w:fldChar w:fldCharType="begin"/>
+                            </w:r>
+                            <w:r>
+                              <w:rPr>
+                                <w:noProof/>
+                              </w:rPr>
+                              <w:instrText xml:space="preserve"> SEQ Figure \* ARABIC </w:instrText>
+                            </w:r>
+                            <w:r>
+                              <w:rPr>
+                                <w:noProof/>
+                              </w:rPr>
+                              <w:fldChar w:fldCharType="separate"/>
+                            </w:r>
+                            <w:r>
+                              <w:rPr>
+                                <w:noProof/>
+                              </w:rPr>
+                              <w:t>1</w:t>
+                            </w:r>
+                            <w:r>
+                              <w:rPr>
+                                <w:noProof/>
+                              </w:rPr>
+                              <w:fldChar w:fldCharType="end"/>
+                            </w:r>
                             <w:r>
                               <w:t xml:space="preserve"> : Boucle de Feedback : comment comprendre son fonctionnement</w:t>
                             </w:r>
@@ -1894,8 +1934,6 @@
       <w:r>
         <w:t xml:space="preserve">une table </w:t>
       </w:r>
-      <w:bookmarkStart w:id="0" w:name="_GoBack"/>
-      <w:bookmarkEnd w:id="0"/>
       <w:r>
         <w:t xml:space="preserve">Membre, </w:t>
       </w:r>
@@ -2151,14 +2189,36 @@
       <w:r>
         <w:t xml:space="preserve">Figure </w:t>
       </w:r>
-      <w:fldSimple w:instr=" SEQ Figure \* ARABIC ">
-        <w:r>
-          <w:rPr>
-            <w:noProof/>
-          </w:rPr>
-          <w:t>2</w:t>
-        </w:r>
-      </w:fldSimple>
+      <w:r>
+        <w:rPr>
+          <w:noProof/>
+        </w:rPr>
+        <w:fldChar w:fldCharType="begin"/>
+      </w:r>
+      <w:r>
+        <w:rPr>
+          <w:noProof/>
+        </w:rPr>
+        <w:instrText xml:space="preserve"> SEQ Figure \* ARABIC </w:instrText>
+      </w:r>
+      <w:r>
+        <w:rPr>
+          <w:noProof/>
+        </w:rPr>
+        <w:fldChar w:fldCharType="separate"/>
+      </w:r>
+      <w:r>
+        <w:rPr>
+          <w:noProof/>
+        </w:rPr>
+        <w:t>2</w:t>
+      </w:r>
+      <w:r>
+        <w:rPr>
+          <w:noProof/>
+        </w:rPr>
+        <w:fldChar w:fldCharType="end"/>
+      </w:r>
       <w:r>
         <w:t xml:space="preserve"> : impression d'écran du suivi des tâches au 15 juillet 2021</w:t>
       </w:r>
@@ -2168,6 +2228,8 @@
         <w:spacing w:after="0"/>
         <w:jc w:val="both"/>
       </w:pPr>
+      <w:bookmarkStart w:id="0" w:name="_GoBack"/>
+      <w:bookmarkEnd w:id="0"/>
     </w:p>
     <w:sectPr>
       <w:pgSz w:w="11906" w:h="16838"/>

</xml_diff>

<commit_message>
Added schéma de base de données
</commit_message>
<xml_diff>
--- a/Dossier Projet Emilie Paniagua Fil Rouge.docx
+++ b/Dossier Projet Emilie Paniagua Fil Rouge.docx
@@ -592,8 +592,6 @@
         <w:spacing w:after="0"/>
         <w:jc w:val="both"/>
       </w:pPr>
-      <w:bookmarkStart w:id="0" w:name="_GoBack"/>
-      <w:bookmarkEnd w:id="0"/>
     </w:p>
     <w:p>
       <w:pPr>
@@ -1861,12 +1859,12 @@
       <w:pPr>
         <w:pStyle w:val="Titre2"/>
       </w:pPr>
-      <w:bookmarkStart w:id="1" w:name="_Toc80287165"/>
+      <w:bookmarkStart w:id="0" w:name="_Toc80287165"/>
       <w:r>
         <w:lastRenderedPageBreak/>
         <w:t>Gestion du temps :</w:t>
       </w:r>
-      <w:bookmarkEnd w:id="1"/>
+      <w:bookmarkEnd w:id="0"/>
       <w:r>
         <w:t xml:space="preserve"> </w:t>
       </w:r>
@@ -1937,15 +1935,7 @@
         <w:jc w:val="both"/>
       </w:pPr>
       <w:r>
-        <w:t xml:space="preserve">Les </w:t>
-      </w:r>
-      <w:proofErr w:type="spellStart"/>
-      <w:r>
-        <w:t>create</w:t>
-      </w:r>
-      <w:proofErr w:type="spellEnd"/>
-      <w:r>
-        <w:t xml:space="preserve"> table et insertions de valeurs dans la base de données</w:t>
+        <w:t>Les create table et insertions de valeurs dans la base de données</w:t>
       </w:r>
     </w:p>
     <w:p>
@@ -2224,16 +2214,11 @@
       <w:r>
         <w:t xml:space="preserve">La boucle de feedback fonctionne suivant 4 </w:t>
       </w:r>
-      <w:proofErr w:type="spellStart"/>
       <w:r>
         <w:t>micro-</w:t>
       </w:r>
       <w:r>
-        <w:t>étapes</w:t>
-      </w:r>
-      <w:proofErr w:type="spellEnd"/>
-      <w:r>
-        <w:t xml:space="preserve">: </w:t>
+        <w:t xml:space="preserve">étapes: </w:t>
       </w:r>
     </w:p>
     <w:p>
@@ -2322,21 +2307,7 @@
         <w:rPr>
           <w:b/>
         </w:rPr>
-        <w:t>agir (</w:t>
-      </w:r>
-      <w:proofErr w:type="spellStart"/>
-      <w:r>
-        <w:rPr>
-          <w:b/>
-        </w:rPr>
-        <w:t>act</w:t>
-      </w:r>
-      <w:proofErr w:type="spellEnd"/>
-      <w:r>
-        <w:rPr>
-          <w:b/>
-        </w:rPr>
-        <w:t>)</w:t>
+        <w:t>agir (act)</w:t>
       </w:r>
       <w:r>
         <w:rPr>
@@ -2508,19 +2479,11 @@
         <w:spacing w:after="0"/>
         <w:jc w:val="both"/>
       </w:pPr>
-      <w:proofErr w:type="spellStart"/>
       <w:r>
         <w:rPr>
           <w:b/>
         </w:rPr>
-        <w:t>Act</w:t>
-      </w:r>
-      <w:proofErr w:type="spellEnd"/>
-      <w:r>
-        <w:rPr>
-          <w:b/>
-        </w:rPr>
-        <w:t xml:space="preserve"> :</w:t>
+        <w:t>Act :</w:t>
       </w:r>
       <w:r>
         <w:t xml:space="preserve"> Je décide donc de fusionner les deux tables </w:t>
@@ -2652,19 +2615,11 @@
           <w:b/>
         </w:rPr>
       </w:pPr>
-      <w:proofErr w:type="spellStart"/>
       <w:r>
         <w:rPr>
           <w:b/>
         </w:rPr>
-        <w:t>Act</w:t>
-      </w:r>
-      <w:proofErr w:type="spellEnd"/>
-      <w:r>
-        <w:rPr>
-          <w:b/>
-        </w:rPr>
-        <w:t xml:space="preserve"> : </w:t>
+        <w:t xml:space="preserve">Act : </w:t>
       </w:r>
       <w:r>
         <w:t>Je sauvegarde mes fichiers de création de table et d'inserts de valeurs sur des fichiers texte.</w:t>
@@ -2697,34 +2652,10 @@
         <w:t xml:space="preserve">il est très difficile d'estimer et de prévoir le temps que l'on va passer à chacune desdites étapes. </w:t>
       </w:r>
       <w:r>
-        <w:t xml:space="preserve">Je vais donc me livrer à cet exercice mais en conscience qu'il a ses limites. Pour ce faire, j'ai établi un tableau de suivi sur </w:t>
-      </w:r>
-      <w:proofErr w:type="spellStart"/>
-      <w:r>
-        <w:t>Trello</w:t>
-      </w:r>
-      <w:proofErr w:type="spellEnd"/>
-      <w:r>
-        <w:t xml:space="preserve"> où j'ai répertorié l'avancée quotidienne des différentes tâches que j'ai entreprises.</w:t>
-      </w:r>
-      <w:r>
-        <w:t xml:space="preserve"> (nota : j'ai perdu l'accès au tableau </w:t>
-      </w:r>
-      <w:proofErr w:type="spellStart"/>
-      <w:r>
-        <w:t>Trello</w:t>
-      </w:r>
-      <w:proofErr w:type="spellEnd"/>
-      <w:r>
-        <w:t xml:space="preserve">, il ne me reste plus que la prise d'écran ci-dessous pour évaluer le temps passé, je choisis donc de transférer le suivi sur une feuille </w:t>
-      </w:r>
-      <w:proofErr w:type="spellStart"/>
-      <w:r>
-        <w:t>excel</w:t>
-      </w:r>
-      <w:proofErr w:type="spellEnd"/>
-      <w:r>
-        <w:t xml:space="preserve"> classique)</w:t>
+        <w:t>Je vais donc me livrer à cet exercice mais en conscience qu'il a ses limites. Pour ce faire, j'ai établi un tableau de suivi sur Trello où j'ai répertorié l'avancée quotidienne des différentes tâches que j'ai entreprises.</w:t>
+      </w:r>
+      <w:r>
+        <w:t xml:space="preserve"> (nota : j'ai perdu l'accès au tableau Trello, il ne me reste plus que la prise d'écran ci-dessous pour évaluer le temps passé, je choisis donc de transférer le suivi sur une feuille excel classique)</w:t>
       </w:r>
     </w:p>
     <w:p>
@@ -2851,15 +2782,7 @@
         <w:jc w:val="both"/>
       </w:pPr>
       <w:r>
-        <w:t xml:space="preserve">Tableau </w:t>
-      </w:r>
-      <w:proofErr w:type="spellStart"/>
-      <w:r>
-        <w:t>excel</w:t>
-      </w:r>
-      <w:proofErr w:type="spellEnd"/>
-      <w:r>
-        <w:t xml:space="preserve"> de gestion du temps</w:t>
+        <w:t>Tableau excel de gestion du temps</w:t>
       </w:r>
     </w:p>
     <w:p>
@@ -2992,11 +2915,11 @@
       <w:pPr>
         <w:pStyle w:val="Titre2"/>
       </w:pPr>
-      <w:bookmarkStart w:id="2" w:name="_Toc80287166"/>
+      <w:bookmarkStart w:id="1" w:name="_Toc80287166"/>
       <w:r>
         <w:t>Suivi des modifications GIT</w:t>
       </w:r>
-      <w:bookmarkEnd w:id="2"/>
+      <w:bookmarkEnd w:id="1"/>
     </w:p>
     <w:p>
       <w:pPr>
@@ -3007,28 +2930,12 @@
         <w:t xml:space="preserve">Pour suivre et sauvegarder les modifications que j'apporte à mon dossier fil rouge, je me sers de Git et d'un </w:t>
       </w:r>
       <w:hyperlink r:id="rId13" w:history="1">
-        <w:proofErr w:type="spellStart"/>
         <w:r>
           <w:rPr>
             <w:rStyle w:val="Lienhypertexte"/>
           </w:rPr>
-          <w:t>repository</w:t>
+          <w:t>repository sur Github</w:t>
         </w:r>
-        <w:proofErr w:type="spellEnd"/>
-        <w:r>
-          <w:rPr>
-            <w:rStyle w:val="Lienhypertexte"/>
-          </w:rPr>
-          <w:t xml:space="preserve"> sur </w:t>
-        </w:r>
-        <w:proofErr w:type="spellStart"/>
-        <w:r>
-          <w:rPr>
-            <w:rStyle w:val="Lienhypertexte"/>
-          </w:rPr>
-          <w:t>Github</w:t>
-        </w:r>
-        <w:proofErr w:type="spellEnd"/>
       </w:hyperlink>
       <w:r>
         <w:t>.</w:t>
@@ -3120,11 +3027,11 @@
       <w:pPr>
         <w:pStyle w:val="Titre2"/>
       </w:pPr>
-      <w:bookmarkStart w:id="3" w:name="_Toc80287167"/>
+      <w:bookmarkStart w:id="2" w:name="_Toc80287167"/>
       <w:r>
         <w:t>Diagramme des cas d'utilisation</w:t>
       </w:r>
-      <w:bookmarkEnd w:id="3"/>
+      <w:bookmarkEnd w:id="2"/>
     </w:p>
     <w:p>
       <w:pPr>
@@ -3247,15 +3154,7 @@
         <w:spacing w:after="0"/>
       </w:pPr>
       <w:r>
-        <w:t>Les organisateurs, qui sont les membres du bureau de l'</w:t>
-      </w:r>
-      <w:proofErr w:type="spellStart"/>
-      <w:r>
-        <w:t>assocation</w:t>
-      </w:r>
-      <w:proofErr w:type="spellEnd"/>
-      <w:r>
-        <w:t>. Ce sont eux qui font vivre le site en publiant des propositions de sorties à moto, auxquelles les adhérents vont s'inscrire.</w:t>
+        <w:t>Les organisateurs, qui sont les membres du bureau de l'assocation. Ce sont eux qui font vivre le site en publiant des propositions de sorties à moto, auxquelles les adhérents vont s'inscrire.</w:t>
       </w:r>
       <w:r>
         <w:t xml:space="preserve"> Ils disposent également des droits pour gérer les adhérents.</w:t>
@@ -3282,11 +3181,11 @@
       <w:pPr>
         <w:pStyle w:val="Titre2"/>
       </w:pPr>
-      <w:bookmarkStart w:id="4" w:name="_Toc80287168"/>
+      <w:bookmarkStart w:id="3" w:name="_Toc80287168"/>
       <w:r>
         <w:t>Exemple de scénario significatif</w:t>
       </w:r>
-      <w:bookmarkEnd w:id="4"/>
+      <w:bookmarkEnd w:id="3"/>
     </w:p>
     <w:p>
       <w:pPr>
@@ -3546,19 +3445,11 @@
           <w:b/>
         </w:rPr>
       </w:pPr>
-      <w:proofErr w:type="spellStart"/>
       <w:r>
         <w:rPr>
           <w:b/>
         </w:rPr>
-        <w:t>Postconditions</w:t>
-      </w:r>
-      <w:proofErr w:type="spellEnd"/>
-      <w:r>
-        <w:rPr>
-          <w:b/>
-        </w:rPr>
-        <w:t xml:space="preserve"> : </w:t>
+        <w:t xml:space="preserve">Postconditions : </w:t>
       </w:r>
     </w:p>
     <w:p>
@@ -3599,11 +3490,11 @@
       <w:pPr>
         <w:pStyle w:val="Titre2"/>
       </w:pPr>
-      <w:bookmarkStart w:id="5" w:name="_Toc80287169"/>
+      <w:bookmarkStart w:id="4" w:name="_Toc80287169"/>
       <w:r>
         <w:t>Dictionnaire de données</w:t>
       </w:r>
-      <w:bookmarkEnd w:id="5"/>
+      <w:bookmarkEnd w:id="4"/>
     </w:p>
     <w:p>
       <w:pPr>
@@ -3904,7 +3795,6 @@
                 <w:color w:val="000000"/>
               </w:rPr>
             </w:pPr>
-            <w:proofErr w:type="spellStart"/>
             <w:r>
               <w:rPr>
                 <w:rFonts w:ascii="Calibri" w:eastAsia="Times New Roman" w:hAnsi="Calibri" w:cs="Calibri"/>
@@ -3912,7 +3802,6 @@
               </w:rPr>
               <w:t>Id_Membre</w:t>
             </w:r>
-            <w:proofErr w:type="spellEnd"/>
           </w:p>
         </w:tc>
         <w:tc>
@@ -3937,21 +3826,12 @@
                 <w:color w:val="000000"/>
               </w:rPr>
             </w:pPr>
-            <w:proofErr w:type="spellStart"/>
-            <w:r>
-              <w:rPr>
-                <w:rFonts w:ascii="Calibri" w:eastAsia="Times New Roman" w:hAnsi="Calibri" w:cs="Calibri"/>
-                <w:color w:val="000000"/>
-              </w:rPr>
-              <w:t>number</w:t>
-            </w:r>
-            <w:proofErr w:type="spellEnd"/>
-            <w:r>
-              <w:rPr>
-                <w:rFonts w:ascii="Calibri" w:eastAsia="Times New Roman" w:hAnsi="Calibri" w:cs="Calibri"/>
-                <w:color w:val="000000"/>
-              </w:rPr>
-              <w:t>(10)</w:t>
+            <w:r>
+              <w:rPr>
+                <w:rFonts w:ascii="Calibri" w:eastAsia="Times New Roman" w:hAnsi="Calibri" w:cs="Calibri"/>
+                <w:color w:val="000000"/>
+              </w:rPr>
+              <w:t>number(10)</w:t>
             </w:r>
           </w:p>
         </w:tc>
@@ -4111,7 +3991,6 @@
                 <w:color w:val="000000"/>
               </w:rPr>
             </w:pPr>
-            <w:proofErr w:type="spellStart"/>
             <w:r>
               <w:rPr>
                 <w:rFonts w:ascii="Calibri" w:eastAsia="Times New Roman" w:hAnsi="Calibri" w:cs="Calibri"/>
@@ -4119,7 +3998,6 @@
               </w:rPr>
               <w:t>Prenom</w:t>
             </w:r>
-            <w:proofErr w:type="spellEnd"/>
           </w:p>
         </w:tc>
         <w:tc>
@@ -4309,7 +4187,6 @@
                 <w:color w:val="000000"/>
               </w:rPr>
             </w:pPr>
-            <w:proofErr w:type="spellStart"/>
             <w:r>
               <w:rPr>
                 <w:rFonts w:ascii="Calibri" w:eastAsia="Times New Roman" w:hAnsi="Calibri" w:cs="Calibri"/>
@@ -4317,7 +4194,6 @@
               </w:rPr>
               <w:t>IsOrganisateur</w:t>
             </w:r>
-            <w:proofErr w:type="spellEnd"/>
           </w:p>
         </w:tc>
         <w:tc>
@@ -4342,21 +4218,12 @@
                 <w:color w:val="000000"/>
               </w:rPr>
             </w:pPr>
-            <w:proofErr w:type="spellStart"/>
-            <w:r>
-              <w:rPr>
-                <w:rFonts w:ascii="Calibri" w:eastAsia="Times New Roman" w:hAnsi="Calibri" w:cs="Calibri"/>
-                <w:color w:val="000000"/>
-              </w:rPr>
-              <w:t>Number</w:t>
-            </w:r>
-            <w:proofErr w:type="spellEnd"/>
-            <w:r>
-              <w:rPr>
-                <w:rFonts w:ascii="Calibri" w:eastAsia="Times New Roman" w:hAnsi="Calibri" w:cs="Calibri"/>
-                <w:color w:val="000000"/>
-              </w:rPr>
-              <w:t>(1)</w:t>
+            <w:r>
+              <w:rPr>
+                <w:rFonts w:ascii="Calibri" w:eastAsia="Times New Roman" w:hAnsi="Calibri" w:cs="Calibri"/>
+                <w:color w:val="000000"/>
+              </w:rPr>
+              <w:t>Number(1)</w:t>
             </w:r>
           </w:p>
         </w:tc>
@@ -4418,7 +4285,6 @@
                 <w:color w:val="000000"/>
               </w:rPr>
             </w:pPr>
-            <w:proofErr w:type="spellStart"/>
             <w:r>
               <w:rPr>
                 <w:rFonts w:ascii="Calibri" w:eastAsia="Times New Roman" w:hAnsi="Calibri" w:cs="Calibri"/>
@@ -4426,7 +4292,6 @@
               </w:rPr>
               <w:t>Date_Naissance</w:t>
             </w:r>
-            <w:proofErr w:type="spellEnd"/>
           </w:p>
         </w:tc>
         <w:tc>
@@ -4451,7 +4316,6 @@
                 <w:color w:val="000000"/>
               </w:rPr>
             </w:pPr>
-            <w:proofErr w:type="spellStart"/>
             <w:r>
               <w:rPr>
                 <w:rFonts w:ascii="Calibri" w:eastAsia="Times New Roman" w:hAnsi="Calibri" w:cs="Calibri"/>
@@ -4459,7 +4323,6 @@
               </w:rPr>
               <w:t>Timestamp</w:t>
             </w:r>
-            <w:proofErr w:type="spellEnd"/>
           </w:p>
         </w:tc>
       </w:tr>
@@ -4520,7 +4383,6 @@
                 <w:color w:val="000000"/>
               </w:rPr>
             </w:pPr>
-            <w:proofErr w:type="spellStart"/>
             <w:r>
               <w:rPr>
                 <w:rFonts w:ascii="Calibri" w:eastAsia="Times New Roman" w:hAnsi="Calibri" w:cs="Calibri"/>
@@ -4528,7 +4390,6 @@
               </w:rPr>
               <w:t>No_Voie</w:t>
             </w:r>
-            <w:proofErr w:type="spellEnd"/>
           </w:p>
         </w:tc>
         <w:tc>
@@ -4620,7 +4481,6 @@
                 <w:color w:val="000000"/>
               </w:rPr>
             </w:pPr>
-            <w:proofErr w:type="spellStart"/>
             <w:r>
               <w:rPr>
                 <w:rFonts w:ascii="Calibri" w:eastAsia="Times New Roman" w:hAnsi="Calibri" w:cs="Calibri"/>
@@ -4628,7 +4488,6 @@
               </w:rPr>
               <w:t>Nom_De_Rue</w:t>
             </w:r>
-            <w:proofErr w:type="spellEnd"/>
           </w:p>
         </w:tc>
         <w:tc>
@@ -4720,7 +4579,6 @@
                 <w:color w:val="000000"/>
               </w:rPr>
             </w:pPr>
-            <w:proofErr w:type="spellStart"/>
             <w:r>
               <w:rPr>
                 <w:rFonts w:ascii="Calibri" w:eastAsia="Times New Roman" w:hAnsi="Calibri" w:cs="Calibri"/>
@@ -4728,7 +4586,6 @@
               </w:rPr>
               <w:t>Code_Postal</w:t>
             </w:r>
-            <w:proofErr w:type="spellEnd"/>
           </w:p>
         </w:tc>
         <w:tc>
@@ -5114,7 +4971,6 @@
                 <w:color w:val="000000"/>
               </w:rPr>
             </w:pPr>
-            <w:proofErr w:type="spellStart"/>
             <w:r>
               <w:rPr>
                 <w:rFonts w:ascii="Calibri" w:eastAsia="Times New Roman" w:hAnsi="Calibri" w:cs="Calibri"/>
@@ -5122,7 +4978,6 @@
               </w:rPr>
               <w:t>mdp</w:t>
             </w:r>
-            <w:proofErr w:type="spellEnd"/>
           </w:p>
         </w:tc>
         <w:tc>
@@ -5214,7 +5069,6 @@
                 <w:color w:val="000000"/>
               </w:rPr>
             </w:pPr>
-            <w:proofErr w:type="spellStart"/>
             <w:r>
               <w:rPr>
                 <w:rFonts w:ascii="Calibri" w:eastAsia="Times New Roman" w:hAnsi="Calibri" w:cs="Calibri"/>
@@ -5222,7 +5076,6 @@
               </w:rPr>
               <w:t>NoTel</w:t>
             </w:r>
-            <w:proofErr w:type="spellEnd"/>
           </w:p>
         </w:tc>
         <w:tc>
@@ -5412,7 +5265,6 @@
                 <w:color w:val="000000"/>
               </w:rPr>
             </w:pPr>
-            <w:proofErr w:type="spellStart"/>
             <w:r>
               <w:rPr>
                 <w:rFonts w:ascii="Calibri" w:eastAsia="Times New Roman" w:hAnsi="Calibri" w:cs="Calibri"/>
@@ -5420,7 +5272,6 @@
               </w:rPr>
               <w:t>Id_Activite</w:t>
             </w:r>
-            <w:proofErr w:type="spellEnd"/>
           </w:p>
         </w:tc>
         <w:tc>
@@ -5445,21 +5296,12 @@
                 <w:color w:val="000000"/>
               </w:rPr>
             </w:pPr>
-            <w:proofErr w:type="spellStart"/>
-            <w:r>
-              <w:rPr>
-                <w:rFonts w:ascii="Calibri" w:eastAsia="Times New Roman" w:hAnsi="Calibri" w:cs="Calibri"/>
-                <w:color w:val="000000"/>
-              </w:rPr>
-              <w:t>number</w:t>
-            </w:r>
-            <w:proofErr w:type="spellEnd"/>
-            <w:r>
-              <w:rPr>
-                <w:rFonts w:ascii="Calibri" w:eastAsia="Times New Roman" w:hAnsi="Calibri" w:cs="Calibri"/>
-                <w:color w:val="000000"/>
-              </w:rPr>
-              <w:t>(10)</w:t>
+            <w:r>
+              <w:rPr>
+                <w:rFonts w:ascii="Calibri" w:eastAsia="Times New Roman" w:hAnsi="Calibri" w:cs="Calibri"/>
+                <w:color w:val="000000"/>
+              </w:rPr>
+              <w:t>number(10)</w:t>
             </w:r>
           </w:p>
         </w:tc>
@@ -5521,7 +5363,6 @@
                 <w:color w:val="000000"/>
               </w:rPr>
             </w:pPr>
-            <w:proofErr w:type="spellStart"/>
             <w:r>
               <w:rPr>
                 <w:rFonts w:ascii="Calibri" w:eastAsia="Times New Roman" w:hAnsi="Calibri" w:cs="Calibri"/>
@@ -5529,7 +5370,6 @@
               </w:rPr>
               <w:t>Nom_Activite</w:t>
             </w:r>
-            <w:proofErr w:type="spellEnd"/>
           </w:p>
         </w:tc>
         <w:tc>
@@ -5621,7 +5461,6 @@
                 <w:color w:val="000000"/>
               </w:rPr>
             </w:pPr>
-            <w:proofErr w:type="spellStart"/>
             <w:r>
               <w:rPr>
                 <w:rFonts w:ascii="Calibri" w:eastAsia="Times New Roman" w:hAnsi="Calibri" w:cs="Calibri"/>
@@ -5629,7 +5468,6 @@
               </w:rPr>
               <w:t>Description_Activite</w:t>
             </w:r>
-            <w:proofErr w:type="spellEnd"/>
           </w:p>
         </w:tc>
         <w:tc>
@@ -5721,7 +5559,6 @@
                 <w:color w:val="000000"/>
               </w:rPr>
             </w:pPr>
-            <w:proofErr w:type="spellStart"/>
             <w:r>
               <w:rPr>
                 <w:rFonts w:ascii="Calibri" w:eastAsia="Times New Roman" w:hAnsi="Calibri" w:cs="Calibri"/>
@@ -5729,7 +5566,6 @@
               </w:rPr>
               <w:t>Destination_Activite</w:t>
             </w:r>
-            <w:proofErr w:type="spellEnd"/>
           </w:p>
         </w:tc>
         <w:tc>
@@ -5821,7 +5657,6 @@
                 <w:color w:val="000000"/>
               </w:rPr>
             </w:pPr>
-            <w:proofErr w:type="spellStart"/>
             <w:r>
               <w:rPr>
                 <w:rFonts w:ascii="Calibri" w:eastAsia="Times New Roman" w:hAnsi="Calibri" w:cs="Calibri"/>
@@ -5829,7 +5664,6 @@
               </w:rPr>
               <w:t>Point_GPS_Activite</w:t>
             </w:r>
-            <w:proofErr w:type="spellEnd"/>
           </w:p>
         </w:tc>
         <w:tc>
@@ -5921,7 +5755,6 @@
                 <w:color w:val="000000"/>
               </w:rPr>
             </w:pPr>
-            <w:proofErr w:type="spellStart"/>
             <w:r>
               <w:rPr>
                 <w:rFonts w:ascii="Calibri" w:eastAsia="Times New Roman" w:hAnsi="Calibri" w:cs="Calibri"/>
@@ -5929,7 +5762,6 @@
               </w:rPr>
               <w:t>Date_Activite</w:t>
             </w:r>
-            <w:proofErr w:type="spellEnd"/>
           </w:p>
         </w:tc>
         <w:tc>
@@ -5954,7 +5786,6 @@
                 <w:color w:val="000000"/>
               </w:rPr>
             </w:pPr>
-            <w:proofErr w:type="spellStart"/>
             <w:r>
               <w:rPr>
                 <w:rFonts w:ascii="Calibri" w:eastAsia="Times New Roman" w:hAnsi="Calibri" w:cs="Calibri"/>
@@ -5962,7 +5793,6 @@
               </w:rPr>
               <w:t>timestamp</w:t>
             </w:r>
-            <w:proofErr w:type="spellEnd"/>
           </w:p>
         </w:tc>
       </w:tr>
@@ -6023,7 +5853,6 @@
                 <w:color w:val="000000"/>
               </w:rPr>
             </w:pPr>
-            <w:proofErr w:type="spellStart"/>
             <w:r>
               <w:rPr>
                 <w:rFonts w:ascii="Calibri" w:eastAsia="Times New Roman" w:hAnsi="Calibri" w:cs="Calibri"/>
@@ -6031,7 +5860,6 @@
               </w:rPr>
               <w:t>Tarif_Adherent</w:t>
             </w:r>
-            <w:proofErr w:type="spellEnd"/>
           </w:p>
         </w:tc>
         <w:tc>
@@ -6056,21 +5884,12 @@
                 <w:color w:val="000000"/>
               </w:rPr>
             </w:pPr>
-            <w:proofErr w:type="spellStart"/>
-            <w:r>
-              <w:rPr>
-                <w:rFonts w:ascii="Calibri" w:eastAsia="Times New Roman" w:hAnsi="Calibri" w:cs="Calibri"/>
-                <w:color w:val="000000"/>
-              </w:rPr>
-              <w:t>Number</w:t>
-            </w:r>
-            <w:proofErr w:type="spellEnd"/>
-            <w:r>
-              <w:rPr>
-                <w:rFonts w:ascii="Calibri" w:eastAsia="Times New Roman" w:hAnsi="Calibri" w:cs="Calibri"/>
-                <w:color w:val="000000"/>
-              </w:rPr>
-              <w:t>(7,2)</w:t>
+            <w:r>
+              <w:rPr>
+                <w:rFonts w:ascii="Calibri" w:eastAsia="Times New Roman" w:hAnsi="Calibri" w:cs="Calibri"/>
+                <w:color w:val="000000"/>
+              </w:rPr>
+              <w:t>Number(7,2)</w:t>
             </w:r>
           </w:p>
         </w:tc>
@@ -6132,7 +5951,6 @@
                 <w:color w:val="000000"/>
               </w:rPr>
             </w:pPr>
-            <w:proofErr w:type="spellStart"/>
             <w:r>
               <w:rPr>
                 <w:rFonts w:ascii="Calibri" w:eastAsia="Times New Roman" w:hAnsi="Calibri" w:cs="Calibri"/>
@@ -6140,7 +5958,6 @@
               </w:rPr>
               <w:t>Tarif_Invite</w:t>
             </w:r>
-            <w:proofErr w:type="spellEnd"/>
           </w:p>
         </w:tc>
         <w:tc>
@@ -6165,21 +5982,12 @@
                 <w:color w:val="000000"/>
               </w:rPr>
             </w:pPr>
-            <w:proofErr w:type="spellStart"/>
-            <w:r>
-              <w:rPr>
-                <w:rFonts w:ascii="Calibri" w:eastAsia="Times New Roman" w:hAnsi="Calibri" w:cs="Calibri"/>
-                <w:color w:val="000000"/>
-              </w:rPr>
-              <w:t>Number</w:t>
-            </w:r>
-            <w:proofErr w:type="spellEnd"/>
-            <w:r>
-              <w:rPr>
-                <w:rFonts w:ascii="Calibri" w:eastAsia="Times New Roman" w:hAnsi="Calibri" w:cs="Calibri"/>
-                <w:color w:val="000000"/>
-              </w:rPr>
-              <w:t>(7,2)</w:t>
+            <w:r>
+              <w:rPr>
+                <w:rFonts w:ascii="Calibri" w:eastAsia="Times New Roman" w:hAnsi="Calibri" w:cs="Calibri"/>
+                <w:color w:val="000000"/>
+              </w:rPr>
+              <w:t>Number(7,2)</w:t>
             </w:r>
           </w:p>
         </w:tc>
@@ -6241,7 +6049,6 @@
                 <w:color w:val="000000"/>
               </w:rPr>
             </w:pPr>
-            <w:proofErr w:type="spellStart"/>
             <w:r>
               <w:rPr>
                 <w:rFonts w:ascii="Calibri" w:eastAsia="Times New Roman" w:hAnsi="Calibri" w:cs="Calibri"/>
@@ -6249,7 +6056,6 @@
               </w:rPr>
               <w:t>Type_Vehicule</w:t>
             </w:r>
-            <w:proofErr w:type="spellEnd"/>
           </w:p>
         </w:tc>
         <w:tc>
@@ -6341,7 +6147,6 @@
                 <w:color w:val="000000"/>
               </w:rPr>
             </w:pPr>
-            <w:proofErr w:type="spellStart"/>
             <w:r>
               <w:rPr>
                 <w:rFonts w:ascii="Calibri" w:eastAsia="Times New Roman" w:hAnsi="Calibri" w:cs="Calibri"/>
@@ -6349,7 +6154,6 @@
               </w:rPr>
               <w:t>Photo_Activite</w:t>
             </w:r>
-            <w:proofErr w:type="spellEnd"/>
           </w:p>
         </w:tc>
         <w:tc>
@@ -6441,7 +6245,6 @@
                 <w:color w:val="000000"/>
               </w:rPr>
             </w:pPr>
-            <w:proofErr w:type="spellStart"/>
             <w:r>
               <w:rPr>
                 <w:rFonts w:ascii="Calibri" w:eastAsia="Times New Roman" w:hAnsi="Calibri" w:cs="Calibri"/>
@@ -6449,7 +6252,6 @@
               </w:rPr>
               <w:t>Duree_Activite</w:t>
             </w:r>
-            <w:proofErr w:type="spellEnd"/>
           </w:p>
         </w:tc>
         <w:tc>
@@ -6474,21 +6276,12 @@
                 <w:color w:val="000000"/>
               </w:rPr>
             </w:pPr>
-            <w:proofErr w:type="spellStart"/>
-            <w:r>
-              <w:rPr>
-                <w:rFonts w:ascii="Calibri" w:eastAsia="Times New Roman" w:hAnsi="Calibri" w:cs="Calibri"/>
-                <w:color w:val="000000"/>
-              </w:rPr>
-              <w:t>Number</w:t>
-            </w:r>
-            <w:proofErr w:type="spellEnd"/>
-            <w:r>
-              <w:rPr>
-                <w:rFonts w:ascii="Calibri" w:eastAsia="Times New Roman" w:hAnsi="Calibri" w:cs="Calibri"/>
-                <w:color w:val="000000"/>
-              </w:rPr>
-              <w:t>(5,2)</w:t>
+            <w:r>
+              <w:rPr>
+                <w:rFonts w:ascii="Calibri" w:eastAsia="Times New Roman" w:hAnsi="Calibri" w:cs="Calibri"/>
+                <w:color w:val="000000"/>
+              </w:rPr>
+              <w:t>Number(5,2)</w:t>
             </w:r>
           </w:p>
         </w:tc>
@@ -6648,7 +6441,6 @@
                 <w:color w:val="000000"/>
               </w:rPr>
             </w:pPr>
-            <w:proofErr w:type="spellStart"/>
             <w:r>
               <w:rPr>
                 <w:rFonts w:ascii="Calibri" w:eastAsia="Times New Roman" w:hAnsi="Calibri" w:cs="Calibri"/>
@@ -6656,7 +6448,6 @@
               </w:rPr>
               <w:t>Date_Invitation</w:t>
             </w:r>
-            <w:proofErr w:type="spellEnd"/>
           </w:p>
         </w:tc>
         <w:tc>
@@ -6681,7 +6472,6 @@
                 <w:color w:val="000000"/>
               </w:rPr>
             </w:pPr>
-            <w:proofErr w:type="spellStart"/>
             <w:r>
               <w:rPr>
                 <w:rFonts w:ascii="Calibri" w:eastAsia="Times New Roman" w:hAnsi="Calibri" w:cs="Calibri"/>
@@ -6689,7 +6479,6 @@
               </w:rPr>
               <w:t>Timestamp</w:t>
             </w:r>
-            <w:proofErr w:type="spellEnd"/>
           </w:p>
         </w:tc>
       </w:tr>
@@ -6750,7 +6539,6 @@
                 <w:color w:val="000000"/>
               </w:rPr>
             </w:pPr>
-            <w:proofErr w:type="spellStart"/>
             <w:r>
               <w:rPr>
                 <w:rFonts w:ascii="Calibri" w:eastAsia="Times New Roman" w:hAnsi="Calibri" w:cs="Calibri"/>
@@ -6758,7 +6546,6 @@
               </w:rPr>
               <w:t>Nombre_invites</w:t>
             </w:r>
-            <w:proofErr w:type="spellEnd"/>
           </w:p>
         </w:tc>
         <w:tc>
@@ -6783,21 +6570,12 @@
                 <w:color w:val="000000"/>
               </w:rPr>
             </w:pPr>
-            <w:proofErr w:type="spellStart"/>
-            <w:r>
-              <w:rPr>
-                <w:rFonts w:ascii="Calibri" w:eastAsia="Times New Roman" w:hAnsi="Calibri" w:cs="Calibri"/>
-                <w:color w:val="000000"/>
-              </w:rPr>
-              <w:t>Number</w:t>
-            </w:r>
-            <w:proofErr w:type="spellEnd"/>
-            <w:r>
-              <w:rPr>
-                <w:rFonts w:ascii="Calibri" w:eastAsia="Times New Roman" w:hAnsi="Calibri" w:cs="Calibri"/>
-                <w:color w:val="000000"/>
-              </w:rPr>
-              <w:t>(10)</w:t>
+            <w:r>
+              <w:rPr>
+                <w:rFonts w:ascii="Calibri" w:eastAsia="Times New Roman" w:hAnsi="Calibri" w:cs="Calibri"/>
+                <w:color w:val="000000"/>
+              </w:rPr>
+              <w:t>Number(10)</w:t>
             </w:r>
           </w:p>
         </w:tc>
@@ -6859,7 +6637,6 @@
                 <w:color w:val="000000"/>
               </w:rPr>
             </w:pPr>
-            <w:proofErr w:type="spellStart"/>
             <w:r>
               <w:rPr>
                 <w:rFonts w:ascii="Calibri" w:eastAsia="Times New Roman" w:hAnsi="Calibri" w:cs="Calibri"/>
@@ -6867,7 +6644,6 @@
               </w:rPr>
               <w:t>Libelle_invites</w:t>
             </w:r>
-            <w:proofErr w:type="spellEnd"/>
           </w:p>
         </w:tc>
         <w:tc>
@@ -7057,7 +6833,6 @@
                 <w:color w:val="000000"/>
               </w:rPr>
             </w:pPr>
-            <w:proofErr w:type="spellStart"/>
             <w:r>
               <w:rPr>
                 <w:rFonts w:ascii="Calibri" w:eastAsia="Times New Roman" w:hAnsi="Calibri" w:cs="Calibri"/>
@@ -7065,7 +6840,6 @@
               </w:rPr>
               <w:t>Id_Photo</w:t>
             </w:r>
-            <w:proofErr w:type="spellEnd"/>
           </w:p>
         </w:tc>
         <w:tc>
@@ -7090,21 +6864,12 @@
                 <w:color w:val="000000"/>
               </w:rPr>
             </w:pPr>
-            <w:proofErr w:type="spellStart"/>
-            <w:r>
-              <w:rPr>
-                <w:rFonts w:ascii="Calibri" w:eastAsia="Times New Roman" w:hAnsi="Calibri" w:cs="Calibri"/>
-                <w:color w:val="000000"/>
-              </w:rPr>
-              <w:t>Number</w:t>
-            </w:r>
-            <w:proofErr w:type="spellEnd"/>
-            <w:r>
-              <w:rPr>
-                <w:rFonts w:ascii="Calibri" w:eastAsia="Times New Roman" w:hAnsi="Calibri" w:cs="Calibri"/>
-                <w:color w:val="000000"/>
-              </w:rPr>
-              <w:t>(10)</w:t>
+            <w:r>
+              <w:rPr>
+                <w:rFonts w:ascii="Calibri" w:eastAsia="Times New Roman" w:hAnsi="Calibri" w:cs="Calibri"/>
+                <w:color w:val="000000"/>
+              </w:rPr>
+              <w:t>Number(10)</w:t>
             </w:r>
           </w:p>
         </w:tc>
@@ -7166,7 +6931,6 @@
                 <w:color w:val="000000"/>
               </w:rPr>
             </w:pPr>
-            <w:proofErr w:type="spellStart"/>
             <w:r>
               <w:rPr>
                 <w:rFonts w:ascii="Calibri" w:eastAsia="Times New Roman" w:hAnsi="Calibri" w:cs="Calibri"/>
@@ -7174,7 +6938,6 @@
               </w:rPr>
               <w:t>Fichier_Photo</w:t>
             </w:r>
-            <w:proofErr w:type="spellEnd"/>
           </w:p>
         </w:tc>
         <w:tc>
@@ -7266,7 +7029,6 @@
                 <w:color w:val="000000"/>
               </w:rPr>
             </w:pPr>
-            <w:proofErr w:type="spellStart"/>
             <w:r>
               <w:rPr>
                 <w:rFonts w:ascii="Calibri" w:eastAsia="Times New Roman" w:hAnsi="Calibri" w:cs="Calibri"/>
@@ -7274,7 +7036,6 @@
               </w:rPr>
               <w:t>Date_Publi</w:t>
             </w:r>
-            <w:proofErr w:type="spellEnd"/>
           </w:p>
         </w:tc>
         <w:tc>
@@ -7299,7 +7060,6 @@
                 <w:color w:val="000000"/>
               </w:rPr>
             </w:pPr>
-            <w:proofErr w:type="spellStart"/>
             <w:r>
               <w:rPr>
                 <w:rFonts w:ascii="Calibri" w:eastAsia="Times New Roman" w:hAnsi="Calibri" w:cs="Calibri"/>
@@ -7307,7 +7067,6 @@
               </w:rPr>
               <w:t>Timestamp</w:t>
             </w:r>
-            <w:proofErr w:type="spellEnd"/>
           </w:p>
         </w:tc>
       </w:tr>
@@ -7466,7 +7225,6 @@
                 <w:color w:val="000000"/>
               </w:rPr>
             </w:pPr>
-            <w:proofErr w:type="spellStart"/>
             <w:r>
               <w:rPr>
                 <w:rFonts w:ascii="Calibri" w:eastAsia="Times New Roman" w:hAnsi="Calibri" w:cs="Calibri"/>
@@ -7474,7 +7232,6 @@
               </w:rPr>
               <w:t>Id_Publication</w:t>
             </w:r>
-            <w:proofErr w:type="spellEnd"/>
           </w:p>
         </w:tc>
         <w:tc>
@@ -7499,21 +7256,12 @@
                 <w:color w:val="000000"/>
               </w:rPr>
             </w:pPr>
-            <w:proofErr w:type="spellStart"/>
-            <w:r>
-              <w:rPr>
-                <w:rFonts w:ascii="Calibri" w:eastAsia="Times New Roman" w:hAnsi="Calibri" w:cs="Calibri"/>
-                <w:color w:val="000000"/>
-              </w:rPr>
-              <w:t>Number</w:t>
-            </w:r>
-            <w:proofErr w:type="spellEnd"/>
-            <w:r>
-              <w:rPr>
-                <w:rFonts w:ascii="Calibri" w:eastAsia="Times New Roman" w:hAnsi="Calibri" w:cs="Calibri"/>
-                <w:color w:val="000000"/>
-              </w:rPr>
-              <w:t>(10)</w:t>
+            <w:r>
+              <w:rPr>
+                <w:rFonts w:ascii="Calibri" w:eastAsia="Times New Roman" w:hAnsi="Calibri" w:cs="Calibri"/>
+                <w:color w:val="000000"/>
+              </w:rPr>
+              <w:t>Number(10)</w:t>
             </w:r>
           </w:p>
         </w:tc>
@@ -7575,7 +7323,6 @@
                 <w:color w:val="000000"/>
               </w:rPr>
             </w:pPr>
-            <w:proofErr w:type="spellStart"/>
             <w:r>
               <w:rPr>
                 <w:rFonts w:ascii="Calibri" w:eastAsia="Times New Roman" w:hAnsi="Calibri" w:cs="Calibri"/>
@@ -7583,7 +7330,6 @@
               </w:rPr>
               <w:t>Description_Nouvelle</w:t>
             </w:r>
-            <w:proofErr w:type="spellEnd"/>
           </w:p>
         </w:tc>
         <w:tc>
@@ -7675,7 +7421,6 @@
                 <w:color w:val="000000"/>
               </w:rPr>
             </w:pPr>
-            <w:proofErr w:type="spellStart"/>
             <w:r>
               <w:rPr>
                 <w:rFonts w:ascii="Calibri" w:eastAsia="Times New Roman" w:hAnsi="Calibri" w:cs="Calibri"/>
@@ -7683,7 +7428,6 @@
               </w:rPr>
               <w:t>isOffrePromotionnelleAdherents</w:t>
             </w:r>
-            <w:proofErr w:type="spellEnd"/>
           </w:p>
         </w:tc>
         <w:tc>
@@ -7708,21 +7452,12 @@
                 <w:color w:val="000000"/>
               </w:rPr>
             </w:pPr>
-            <w:proofErr w:type="spellStart"/>
-            <w:r>
-              <w:rPr>
-                <w:rFonts w:ascii="Calibri" w:eastAsia="Times New Roman" w:hAnsi="Calibri" w:cs="Calibri"/>
-                <w:color w:val="000000"/>
-              </w:rPr>
-              <w:t>Number</w:t>
-            </w:r>
-            <w:proofErr w:type="spellEnd"/>
-            <w:r>
-              <w:rPr>
-                <w:rFonts w:ascii="Calibri" w:eastAsia="Times New Roman" w:hAnsi="Calibri" w:cs="Calibri"/>
-                <w:color w:val="000000"/>
-              </w:rPr>
-              <w:t>(1)</w:t>
+            <w:r>
+              <w:rPr>
+                <w:rFonts w:ascii="Calibri" w:eastAsia="Times New Roman" w:hAnsi="Calibri" w:cs="Calibri"/>
+                <w:color w:val="000000"/>
+              </w:rPr>
+              <w:t>Number(1)</w:t>
             </w:r>
           </w:p>
         </w:tc>
@@ -7883,7 +7618,6 @@
                 <w:color w:val="000000"/>
               </w:rPr>
             </w:pPr>
-            <w:proofErr w:type="spellStart"/>
             <w:r>
               <w:rPr>
                 <w:rFonts w:ascii="Calibri" w:eastAsia="Times New Roman" w:hAnsi="Calibri" w:cs="Calibri"/>
@@ -7891,7 +7625,6 @@
               </w:rPr>
               <w:t>IsNouvelleAdherents</w:t>
             </w:r>
-            <w:proofErr w:type="spellEnd"/>
           </w:p>
         </w:tc>
         <w:tc>
@@ -7916,21 +7649,12 @@
                 <w:color w:val="000000"/>
               </w:rPr>
             </w:pPr>
-            <w:proofErr w:type="spellStart"/>
-            <w:r>
-              <w:rPr>
-                <w:rFonts w:ascii="Calibri" w:eastAsia="Times New Roman" w:hAnsi="Calibri" w:cs="Calibri"/>
-                <w:color w:val="000000"/>
-              </w:rPr>
-              <w:t>Number</w:t>
-            </w:r>
-            <w:proofErr w:type="spellEnd"/>
-            <w:r>
-              <w:rPr>
-                <w:rFonts w:ascii="Calibri" w:eastAsia="Times New Roman" w:hAnsi="Calibri" w:cs="Calibri"/>
-                <w:color w:val="000000"/>
-              </w:rPr>
-              <w:t>(1)</w:t>
+            <w:r>
+              <w:rPr>
+                <w:rFonts w:ascii="Calibri" w:eastAsia="Times New Roman" w:hAnsi="Calibri" w:cs="Calibri"/>
+                <w:color w:val="000000"/>
+              </w:rPr>
+              <w:t>Number(1)</w:t>
             </w:r>
           </w:p>
         </w:tc>
@@ -7992,7 +7716,6 @@
                 <w:color w:val="000000"/>
               </w:rPr>
             </w:pPr>
-            <w:proofErr w:type="spellStart"/>
             <w:r>
               <w:rPr>
                 <w:rFonts w:ascii="Calibri" w:eastAsia="Times New Roman" w:hAnsi="Calibri" w:cs="Calibri"/>
@@ -8000,7 +7723,6 @@
               </w:rPr>
               <w:t>Fichier_Associe</w:t>
             </w:r>
-            <w:proofErr w:type="spellEnd"/>
           </w:p>
         </w:tc>
         <w:tc>
@@ -8190,7 +7912,6 @@
                 <w:color w:val="000000"/>
               </w:rPr>
             </w:pPr>
-            <w:proofErr w:type="spellStart"/>
             <w:r>
               <w:rPr>
                 <w:rFonts w:ascii="Calibri" w:eastAsia="Times New Roman" w:hAnsi="Calibri" w:cs="Calibri"/>
@@ -8198,7 +7919,6 @@
               </w:rPr>
               <w:t>Cotisation_A_Jour</w:t>
             </w:r>
-            <w:proofErr w:type="spellEnd"/>
           </w:p>
         </w:tc>
         <w:tc>
@@ -8223,21 +7943,12 @@
                 <w:color w:val="000000"/>
               </w:rPr>
             </w:pPr>
-            <w:proofErr w:type="spellStart"/>
-            <w:r>
-              <w:rPr>
-                <w:rFonts w:ascii="Calibri" w:eastAsia="Times New Roman" w:hAnsi="Calibri" w:cs="Calibri"/>
-                <w:color w:val="000000"/>
-              </w:rPr>
-              <w:t>Number</w:t>
-            </w:r>
-            <w:proofErr w:type="spellEnd"/>
-            <w:r>
-              <w:rPr>
-                <w:rFonts w:ascii="Calibri" w:eastAsia="Times New Roman" w:hAnsi="Calibri" w:cs="Calibri"/>
-                <w:color w:val="000000"/>
-              </w:rPr>
-              <w:t>(1)</w:t>
+            <w:r>
+              <w:rPr>
+                <w:rFonts w:ascii="Calibri" w:eastAsia="Times New Roman" w:hAnsi="Calibri" w:cs="Calibri"/>
+                <w:color w:val="000000"/>
+              </w:rPr>
+              <w:t>Number(1)</w:t>
             </w:r>
           </w:p>
         </w:tc>
@@ -8299,7 +8010,6 @@
                 <w:color w:val="000000"/>
               </w:rPr>
             </w:pPr>
-            <w:proofErr w:type="spellStart"/>
             <w:r>
               <w:rPr>
                 <w:rFonts w:ascii="Calibri" w:eastAsia="Times New Roman" w:hAnsi="Calibri" w:cs="Calibri"/>
@@ -8307,7 +8017,6 @@
               </w:rPr>
               <w:t>Date_Cotisation</w:t>
             </w:r>
-            <w:proofErr w:type="spellEnd"/>
           </w:p>
         </w:tc>
         <w:tc>
@@ -8332,7 +8041,6 @@
                 <w:color w:val="000000"/>
               </w:rPr>
             </w:pPr>
-            <w:proofErr w:type="spellStart"/>
             <w:r>
               <w:rPr>
                 <w:rFonts w:ascii="Calibri" w:eastAsia="Times New Roman" w:hAnsi="Calibri" w:cs="Calibri"/>
@@ -8340,7 +8048,6 @@
               </w:rPr>
               <w:t>Timestamp</w:t>
             </w:r>
-            <w:proofErr w:type="spellEnd"/>
           </w:p>
         </w:tc>
       </w:tr>
@@ -8401,7 +8108,6 @@
                 <w:color w:val="000000"/>
               </w:rPr>
             </w:pPr>
-            <w:proofErr w:type="spellStart"/>
             <w:r>
               <w:rPr>
                 <w:rFonts w:ascii="Calibri" w:eastAsia="Times New Roman" w:hAnsi="Calibri" w:cs="Calibri"/>
@@ -8409,7 +8115,6 @@
               </w:rPr>
               <w:t>Montant_Cotisation</w:t>
             </w:r>
-            <w:proofErr w:type="spellEnd"/>
           </w:p>
         </w:tc>
         <w:tc>
@@ -8434,21 +8139,12 @@
                 <w:color w:val="000000"/>
               </w:rPr>
             </w:pPr>
-            <w:proofErr w:type="spellStart"/>
-            <w:r>
-              <w:rPr>
-                <w:rFonts w:ascii="Calibri" w:eastAsia="Times New Roman" w:hAnsi="Calibri" w:cs="Calibri"/>
-                <w:color w:val="000000"/>
-              </w:rPr>
-              <w:t>Number</w:t>
-            </w:r>
-            <w:proofErr w:type="spellEnd"/>
-            <w:r>
-              <w:rPr>
-                <w:rFonts w:ascii="Calibri" w:eastAsia="Times New Roman" w:hAnsi="Calibri" w:cs="Calibri"/>
-                <w:color w:val="000000"/>
-              </w:rPr>
-              <w:t>(5,2)</w:t>
+            <w:r>
+              <w:rPr>
+                <w:rFonts w:ascii="Calibri" w:eastAsia="Times New Roman" w:hAnsi="Calibri" w:cs="Calibri"/>
+                <w:color w:val="000000"/>
+              </w:rPr>
+              <w:t>Number(5,2)</w:t>
             </w:r>
           </w:p>
         </w:tc>
@@ -8608,7 +8304,6 @@
                 <w:color w:val="000000"/>
               </w:rPr>
             </w:pPr>
-            <w:proofErr w:type="spellStart"/>
             <w:r>
               <w:rPr>
                 <w:rFonts w:ascii="Calibri" w:eastAsia="Times New Roman" w:hAnsi="Calibri" w:cs="Calibri"/>
@@ -8616,7 +8311,6 @@
               </w:rPr>
               <w:t>Id_Saison</w:t>
             </w:r>
-            <w:proofErr w:type="spellEnd"/>
           </w:p>
         </w:tc>
         <w:tc>
@@ -8641,21 +8335,12 @@
                 <w:color w:val="000000"/>
               </w:rPr>
             </w:pPr>
-            <w:proofErr w:type="spellStart"/>
-            <w:r>
-              <w:rPr>
-                <w:rFonts w:ascii="Calibri" w:eastAsia="Times New Roman" w:hAnsi="Calibri" w:cs="Calibri"/>
-                <w:color w:val="000000"/>
-              </w:rPr>
-              <w:t>Number</w:t>
-            </w:r>
-            <w:proofErr w:type="spellEnd"/>
-            <w:r>
-              <w:rPr>
-                <w:rFonts w:ascii="Calibri" w:eastAsia="Times New Roman" w:hAnsi="Calibri" w:cs="Calibri"/>
-                <w:color w:val="000000"/>
-              </w:rPr>
-              <w:t>(10)</w:t>
+            <w:r>
+              <w:rPr>
+                <w:rFonts w:ascii="Calibri" w:eastAsia="Times New Roman" w:hAnsi="Calibri" w:cs="Calibri"/>
+                <w:color w:val="000000"/>
+              </w:rPr>
+              <w:t>Number(10)</w:t>
             </w:r>
           </w:p>
         </w:tc>
@@ -8717,7 +8402,6 @@
                 <w:color w:val="000000"/>
               </w:rPr>
             </w:pPr>
-            <w:proofErr w:type="spellStart"/>
             <w:r>
               <w:rPr>
                 <w:rFonts w:ascii="Calibri" w:eastAsia="Times New Roman" w:hAnsi="Calibri" w:cs="Calibri"/>
@@ -8725,7 +8409,6 @@
               </w:rPr>
               <w:t>Date_Debut_Saison</w:t>
             </w:r>
-            <w:proofErr w:type="spellEnd"/>
           </w:p>
         </w:tc>
         <w:tc>
@@ -8750,7 +8433,6 @@
                 <w:color w:val="000000"/>
               </w:rPr>
             </w:pPr>
-            <w:proofErr w:type="spellStart"/>
             <w:r>
               <w:rPr>
                 <w:rFonts w:ascii="Calibri" w:eastAsia="Times New Roman" w:hAnsi="Calibri" w:cs="Calibri"/>
@@ -8758,7 +8440,6 @@
               </w:rPr>
               <w:t>Timestamp</w:t>
             </w:r>
-            <w:proofErr w:type="spellEnd"/>
           </w:p>
         </w:tc>
       </w:tr>
@@ -8819,7 +8500,6 @@
                 <w:color w:val="000000"/>
               </w:rPr>
             </w:pPr>
-            <w:proofErr w:type="spellStart"/>
             <w:r>
               <w:rPr>
                 <w:rFonts w:ascii="Calibri" w:eastAsia="Times New Roman" w:hAnsi="Calibri" w:cs="Calibri"/>
@@ -8827,7 +8507,6 @@
               </w:rPr>
               <w:t>Date_Fin_Saison</w:t>
             </w:r>
-            <w:proofErr w:type="spellEnd"/>
           </w:p>
         </w:tc>
         <w:tc>
@@ -8852,7 +8531,6 @@
                 <w:color w:val="000000"/>
               </w:rPr>
             </w:pPr>
-            <w:proofErr w:type="spellStart"/>
             <w:r>
               <w:rPr>
                 <w:rFonts w:ascii="Calibri" w:eastAsia="Times New Roman" w:hAnsi="Calibri" w:cs="Calibri"/>
@@ -8860,7 +8538,6 @@
               </w:rPr>
               <w:t>Timestamp</w:t>
             </w:r>
-            <w:proofErr w:type="spellEnd"/>
           </w:p>
         </w:tc>
       </w:tr>
@@ -8951,7 +8628,7 @@
             <v:path o:extrusionok="f" gradientshapeok="t" o:connecttype="rect"/>
             <o:lock v:ext="edit" aspectratio="t"/>
           </v:shapetype>
-          <v:shape id="_x0000_i1025" type="#_x0000_t75" style="width:702pt;height:411pt">
+          <v:shape id="_x0000_i1025" type="#_x0000_t75" style="width:702.25pt;height:411pt">
             <v:imagedata r:id="rId16" o:title="MCD" croptop="2510f" cropleft="365f" cropright="911f"/>
           </v:shape>
         </w:pict>
@@ -8987,11 +8664,11 @@
       <w:pPr>
         <w:pStyle w:val="Titre2"/>
       </w:pPr>
-      <w:bookmarkStart w:id="6" w:name="_Toc80287170"/>
+      <w:bookmarkStart w:id="5" w:name="_Toc80287170"/>
       <w:r>
         <w:t>Diagrammes d'occurrence, cardinalités</w:t>
       </w:r>
-      <w:bookmarkEnd w:id="6"/>
+      <w:bookmarkEnd w:id="5"/>
     </w:p>
     <w:p>
       <w:pPr>
@@ -9126,15 +8803,7 @@
         <w:t>(1,1)</w:t>
       </w:r>
       <w:r>
-        <w:t xml:space="preserve"> un et un seul membre, tandis qu'un membre peut publier (0</w:t>
-      </w:r>
-      <w:proofErr w:type="gramStart"/>
-      <w:r>
-        <w:t>,n</w:t>
-      </w:r>
-      <w:proofErr w:type="gramEnd"/>
-      <w:r>
-        <w:t>) de zéro à un nombre non spécifié de photos.</w:t>
+        <w:t xml:space="preserve"> un et un seul membre, tandis qu'un membre peut publier (0,n) de zéro à un nombre non spécifié de photos.</w:t>
       </w:r>
     </w:p>
     <w:p>
@@ -9264,11 +8933,11 @@
       <w:pPr>
         <w:pStyle w:val="Titre2"/>
       </w:pPr>
-      <w:bookmarkStart w:id="7" w:name="_Toc80287171"/>
+      <w:bookmarkStart w:id="6" w:name="_Toc80287171"/>
       <w:r>
         <w:t>Modèle Logique de Données (MLD)</w:t>
       </w:r>
-      <w:bookmarkEnd w:id="7"/>
+      <w:bookmarkEnd w:id="6"/>
     </w:p>
     <w:p>
       <w:pPr>
@@ -9328,19 +8997,8 @@
           <w:iCs/>
           <w:color w:val="0000FF"/>
         </w:rPr>
-        <w:t>#</w:t>
-      </w:r>
-      <w:proofErr w:type="spellStart"/>
-      <w:r>
-        <w:rPr>
-          <w:rFonts w:ascii="Calibri" w:hAnsi="Calibri" w:cs="Calibri"/>
-          <w:i/>
-          <w:iCs/>
-          <w:color w:val="0000FF"/>
-        </w:rPr>
-        <w:t>Clé_Etrangère</w:t>
-      </w:r>
-      <w:proofErr w:type="spellEnd"/>
+        <w:t>#Clé_Etrangère</w:t>
+      </w:r>
       <w:r>
         <w:t>)</w:t>
       </w:r>
@@ -9357,23 +9015,7 @@
         <w:t>, le type des valeurs est indiqué en italique à côté de leur nom.</w:t>
       </w:r>
       <w:r>
-        <w:t xml:space="preserve"> Quand le type des valeurs est gras, la valeur est non nulle. Exemple : dans Membre, le login est unique et non </w:t>
-      </w:r>
-      <w:proofErr w:type="spellStart"/>
-      <w:r>
-        <w:t>null</w:t>
-      </w:r>
-      <w:proofErr w:type="spellEnd"/>
-      <w:r>
-        <w:t xml:space="preserve">, tandis que le mot de passe n'est que non </w:t>
-      </w:r>
-      <w:proofErr w:type="spellStart"/>
-      <w:r>
-        <w:t>null</w:t>
-      </w:r>
-      <w:proofErr w:type="spellEnd"/>
-      <w:r>
-        <w:t>.</w:t>
+        <w:t xml:space="preserve"> Quand le type des valeurs est gras, la valeur est non nulle. Exemple : dans Membre, le login est unique et non null, tandis que le mot de passe n'est que non null.</w:t>
       </w:r>
     </w:p>
     <w:p>
@@ -9398,7 +9040,6 @@
         </w:rPr>
         <w:t>Membre = (</w:t>
       </w:r>
-      <w:proofErr w:type="spellStart"/>
       <w:r>
         <w:rPr>
           <w:rFonts w:ascii="Calibri" w:hAnsi="Calibri" w:cs="Calibri"/>
@@ -9409,7 +9050,6 @@
         </w:rPr>
         <w:t>Id_Membre</w:t>
       </w:r>
-      <w:proofErr w:type="spellEnd"/>
       <w:r>
         <w:rPr>
           <w:rFonts w:ascii="Calibri" w:hAnsi="Calibri" w:cs="Calibri"/>
@@ -9477,7 +9117,6 @@
           <w:color w:val="000000" w:themeColor="text1"/>
         </w:rPr>
       </w:pPr>
-      <w:proofErr w:type="spellStart"/>
       <w:r>
         <w:rPr>
           <w:rFonts w:ascii="Calibri" w:hAnsi="Calibri" w:cs="Calibri"/>
@@ -9485,7 +9124,6 @@
         </w:rPr>
         <w:t>Prenom</w:t>
       </w:r>
-      <w:proofErr w:type="spellEnd"/>
       <w:r>
         <w:rPr>
           <w:rFonts w:ascii="Calibri" w:hAnsi="Calibri" w:cs="Calibri"/>
@@ -9515,7 +9153,6 @@
           <w:color w:val="000000" w:themeColor="text1"/>
         </w:rPr>
       </w:pPr>
-      <w:proofErr w:type="gramStart"/>
       <w:r>
         <w:rPr>
           <w:rFonts w:ascii="Calibri" w:hAnsi="Calibri" w:cs="Calibri"/>
@@ -9523,7 +9160,6 @@
         </w:rPr>
         <w:t>email</w:t>
       </w:r>
-      <w:proofErr w:type="gramEnd"/>
       <w:r>
         <w:rPr>
           <w:rFonts w:ascii="Calibri" w:hAnsi="Calibri" w:cs="Calibri"/>
@@ -9553,7 +9189,6 @@
           <w:color w:val="000000" w:themeColor="text1"/>
         </w:rPr>
       </w:pPr>
-      <w:proofErr w:type="spellStart"/>
       <w:r>
         <w:rPr>
           <w:rFonts w:ascii="Calibri" w:hAnsi="Calibri" w:cs="Calibri"/>
@@ -9561,7 +9196,6 @@
         </w:rPr>
         <w:t>IsOrganisateur</w:t>
       </w:r>
-      <w:proofErr w:type="spellEnd"/>
       <w:r>
         <w:rPr>
           <w:rFonts w:ascii="Calibri" w:hAnsi="Calibri" w:cs="Calibri"/>
@@ -9591,7 +9225,6 @@
           <w:color w:val="000000" w:themeColor="text1"/>
         </w:rPr>
       </w:pPr>
-      <w:proofErr w:type="spellStart"/>
       <w:r>
         <w:rPr>
           <w:rFonts w:ascii="Calibri" w:hAnsi="Calibri" w:cs="Calibri"/>
@@ -9599,7 +9232,6 @@
         </w:rPr>
         <w:t>Date_Naissance</w:t>
       </w:r>
-      <w:proofErr w:type="spellEnd"/>
       <w:r>
         <w:rPr>
           <w:rFonts w:ascii="Calibri" w:hAnsi="Calibri" w:cs="Calibri"/>
@@ -9629,7 +9261,6 @@
           <w:color w:val="000000" w:themeColor="text1"/>
         </w:rPr>
       </w:pPr>
-      <w:proofErr w:type="spellStart"/>
       <w:r>
         <w:rPr>
           <w:rFonts w:ascii="Calibri" w:hAnsi="Calibri" w:cs="Calibri"/>
@@ -9637,7 +9268,6 @@
         </w:rPr>
         <w:t>Photo_Profil</w:t>
       </w:r>
-      <w:proofErr w:type="spellEnd"/>
       <w:r>
         <w:rPr>
           <w:rFonts w:ascii="Calibri" w:hAnsi="Calibri" w:cs="Calibri"/>
@@ -9667,7 +9297,6 @@
           <w:color w:val="000000" w:themeColor="text1"/>
         </w:rPr>
       </w:pPr>
-      <w:proofErr w:type="spellStart"/>
       <w:r>
         <w:rPr>
           <w:rFonts w:ascii="Calibri" w:hAnsi="Calibri" w:cs="Calibri"/>
@@ -9675,7 +9304,6 @@
         </w:rPr>
         <w:t>No_Voie</w:t>
       </w:r>
-      <w:proofErr w:type="spellEnd"/>
       <w:r>
         <w:rPr>
           <w:rFonts w:ascii="Calibri" w:hAnsi="Calibri" w:cs="Calibri"/>
@@ -9705,7 +9333,6 @@
           <w:color w:val="000000" w:themeColor="text1"/>
         </w:rPr>
       </w:pPr>
-      <w:proofErr w:type="spellStart"/>
       <w:r>
         <w:rPr>
           <w:rFonts w:ascii="Calibri" w:hAnsi="Calibri" w:cs="Calibri"/>
@@ -9713,7 +9340,6 @@
         </w:rPr>
         <w:t>Nom_De_Rue</w:t>
       </w:r>
-      <w:proofErr w:type="spellEnd"/>
       <w:r>
         <w:rPr>
           <w:rFonts w:ascii="Calibri" w:hAnsi="Calibri" w:cs="Calibri"/>
@@ -9743,7 +9369,6 @@
           <w:color w:val="000000" w:themeColor="text1"/>
         </w:rPr>
       </w:pPr>
-      <w:proofErr w:type="spellStart"/>
       <w:r>
         <w:rPr>
           <w:rFonts w:ascii="Calibri" w:hAnsi="Calibri" w:cs="Calibri"/>
@@ -9751,7 +9376,6 @@
         </w:rPr>
         <w:t>Code_Postal</w:t>
       </w:r>
-      <w:proofErr w:type="spellEnd"/>
       <w:r>
         <w:rPr>
           <w:rFonts w:ascii="Calibri" w:hAnsi="Calibri" w:cs="Calibri"/>
@@ -9893,8 +9517,6 @@
           <w:color w:val="000000" w:themeColor="text1"/>
         </w:rPr>
       </w:pPr>
-      <w:proofErr w:type="spellStart"/>
-      <w:proofErr w:type="gramStart"/>
       <w:r>
         <w:rPr>
           <w:rFonts w:ascii="Calibri" w:hAnsi="Calibri" w:cs="Calibri"/>
@@ -9902,8 +9524,6 @@
         </w:rPr>
         <w:t>mdp</w:t>
       </w:r>
-      <w:proofErr w:type="spellEnd"/>
-      <w:proofErr w:type="gramEnd"/>
       <w:r>
         <w:rPr>
           <w:rFonts w:ascii="Calibri" w:hAnsi="Calibri" w:cs="Calibri"/>
@@ -9937,7 +9557,6 @@
           <w:color w:val="000000" w:themeColor="text1"/>
         </w:rPr>
       </w:pPr>
-      <w:proofErr w:type="spellStart"/>
       <w:r>
         <w:rPr>
           <w:rFonts w:ascii="Calibri" w:hAnsi="Calibri" w:cs="Calibri"/>
@@ -9945,7 +9564,6 @@
         </w:rPr>
         <w:t>NoTel</w:t>
       </w:r>
-      <w:proofErr w:type="spellEnd"/>
       <w:r>
         <w:rPr>
           <w:rFonts w:ascii="Calibri" w:hAnsi="Calibri" w:cs="Calibri"/>
@@ -9988,7 +9606,6 @@
           <w:color w:val="000000" w:themeColor="text1"/>
         </w:rPr>
       </w:pPr>
-      <w:proofErr w:type="spellStart"/>
       <w:r>
         <w:rPr>
           <w:rFonts w:ascii="Calibri" w:hAnsi="Calibri" w:cs="Calibri"/>
@@ -9996,30 +9613,18 @@
           <w:bCs/>
           <w:color w:val="000000" w:themeColor="text1"/>
         </w:rPr>
-        <w:t>Activite</w:t>
-      </w:r>
-      <w:proofErr w:type="spellEnd"/>
+        <w:t>Activite = (</w:t>
+      </w:r>
       <w:r>
         <w:rPr>
           <w:rFonts w:ascii="Calibri" w:hAnsi="Calibri" w:cs="Calibri"/>
           <w:b/>
           <w:bCs/>
           <w:color w:val="000000" w:themeColor="text1"/>
-        </w:rPr>
-        <w:t xml:space="preserve"> = (</w:t>
-      </w:r>
-      <w:proofErr w:type="spellStart"/>
-      <w:r>
-        <w:rPr>
-          <w:rFonts w:ascii="Calibri" w:hAnsi="Calibri" w:cs="Calibri"/>
-          <w:b/>
-          <w:bCs/>
-          <w:color w:val="000000" w:themeColor="text1"/>
           <w:u w:val="single"/>
         </w:rPr>
         <w:t>Id_Activite</w:t>
       </w:r>
-      <w:proofErr w:type="spellEnd"/>
       <w:r>
         <w:rPr>
           <w:rFonts w:ascii="Calibri" w:hAnsi="Calibri" w:cs="Calibri"/>
@@ -10051,7 +9656,6 @@
           <w:color w:val="000000" w:themeColor="text1"/>
         </w:rPr>
       </w:pPr>
-      <w:proofErr w:type="spellStart"/>
       <w:r>
         <w:rPr>
           <w:rFonts w:ascii="Calibri" w:hAnsi="Calibri" w:cs="Calibri"/>
@@ -10059,7 +9663,6 @@
         </w:rPr>
         <w:t>Nom_Activite</w:t>
       </w:r>
-      <w:proofErr w:type="spellEnd"/>
       <w:r>
         <w:rPr>
           <w:rFonts w:ascii="Calibri" w:hAnsi="Calibri" w:cs="Calibri"/>
@@ -10089,7 +9692,6 @@
           <w:color w:val="000000" w:themeColor="text1"/>
         </w:rPr>
       </w:pPr>
-      <w:proofErr w:type="spellStart"/>
       <w:r>
         <w:rPr>
           <w:rFonts w:ascii="Calibri" w:hAnsi="Calibri" w:cs="Calibri"/>
@@ -10097,7 +9699,6 @@
         </w:rPr>
         <w:t>Description_Activite</w:t>
       </w:r>
-      <w:proofErr w:type="spellEnd"/>
       <w:r>
         <w:rPr>
           <w:rFonts w:ascii="Calibri" w:hAnsi="Calibri" w:cs="Calibri"/>
@@ -10127,7 +9728,6 @@
           <w:color w:val="000000" w:themeColor="text1"/>
         </w:rPr>
       </w:pPr>
-      <w:proofErr w:type="spellStart"/>
       <w:r>
         <w:rPr>
           <w:rFonts w:ascii="Calibri" w:hAnsi="Calibri" w:cs="Calibri"/>
@@ -10135,7 +9735,6 @@
         </w:rPr>
         <w:t>Destination_Activite</w:t>
       </w:r>
-      <w:proofErr w:type="spellEnd"/>
       <w:r>
         <w:rPr>
           <w:rFonts w:ascii="Calibri" w:hAnsi="Calibri" w:cs="Calibri"/>
@@ -10165,7 +9764,6 @@
           <w:color w:val="000000" w:themeColor="text1"/>
         </w:rPr>
       </w:pPr>
-      <w:proofErr w:type="spellStart"/>
       <w:r>
         <w:rPr>
           <w:rFonts w:ascii="Calibri" w:hAnsi="Calibri" w:cs="Calibri"/>
@@ -10173,7 +9771,6 @@
         </w:rPr>
         <w:t>Point_GPS_Activite</w:t>
       </w:r>
-      <w:proofErr w:type="spellEnd"/>
       <w:r>
         <w:rPr>
           <w:rFonts w:ascii="Calibri" w:hAnsi="Calibri" w:cs="Calibri"/>
@@ -10204,7 +9801,6 @@
           <w:lang w:val="en-US"/>
         </w:rPr>
       </w:pPr>
-      <w:proofErr w:type="spellStart"/>
       <w:r>
         <w:rPr>
           <w:rFonts w:ascii="Calibri" w:hAnsi="Calibri" w:cs="Calibri"/>
@@ -10213,7 +9809,6 @@
         </w:rPr>
         <w:t>Date_Activite</w:t>
       </w:r>
-      <w:proofErr w:type="spellEnd"/>
       <w:r>
         <w:rPr>
           <w:rFonts w:ascii="Calibri" w:hAnsi="Calibri" w:cs="Calibri"/>
@@ -10246,7 +9841,6 @@
           <w:lang w:val="en-US"/>
         </w:rPr>
       </w:pPr>
-      <w:proofErr w:type="spellStart"/>
       <w:r>
         <w:rPr>
           <w:rFonts w:ascii="Calibri" w:hAnsi="Calibri" w:cs="Calibri"/>
@@ -10255,7 +9849,6 @@
         </w:rPr>
         <w:t>Tarif_Adherent</w:t>
       </w:r>
-      <w:proofErr w:type="spellEnd"/>
       <w:r>
         <w:rPr>
           <w:rFonts w:ascii="Calibri" w:hAnsi="Calibri" w:cs="Calibri"/>
@@ -10264,29 +9857,7 @@
           <w:color w:val="000000" w:themeColor="text1"/>
           <w:lang w:val="en-US"/>
         </w:rPr>
-        <w:t xml:space="preserve"> </w:t>
-      </w:r>
-      <w:proofErr w:type="gramStart"/>
-      <w:r>
-        <w:rPr>
-          <w:rFonts w:ascii="Calibri" w:hAnsi="Calibri" w:cs="Calibri"/>
-          <w:i/>
-          <w:iCs/>
-          <w:color w:val="000000" w:themeColor="text1"/>
-          <w:lang w:val="en-US"/>
-        </w:rPr>
-        <w:t>NUMBER(</w:t>
-      </w:r>
-      <w:proofErr w:type="gramEnd"/>
-      <w:r>
-        <w:rPr>
-          <w:rFonts w:ascii="Calibri" w:hAnsi="Calibri" w:cs="Calibri"/>
-          <w:i/>
-          <w:iCs/>
-          <w:color w:val="000000" w:themeColor="text1"/>
-          <w:lang w:val="en-US"/>
-        </w:rPr>
-        <w:t>7,2)</w:t>
+        <w:t xml:space="preserve"> NUMBER(7,2)</w:t>
       </w:r>
       <w:r>
         <w:rPr>
@@ -10310,7 +9881,6 @@
           <w:lang w:val="en-US"/>
         </w:rPr>
       </w:pPr>
-      <w:proofErr w:type="spellStart"/>
       <w:r>
         <w:rPr>
           <w:rFonts w:ascii="Calibri" w:hAnsi="Calibri" w:cs="Calibri"/>
@@ -10319,7 +9889,6 @@
         </w:rPr>
         <w:t>Tarif_Invite</w:t>
       </w:r>
-      <w:proofErr w:type="spellEnd"/>
       <w:r>
         <w:rPr>
           <w:rFonts w:ascii="Calibri" w:hAnsi="Calibri" w:cs="Calibri"/>
@@ -10328,29 +9897,7 @@
           <w:color w:val="000000" w:themeColor="text1"/>
           <w:lang w:val="en-US"/>
         </w:rPr>
-        <w:t xml:space="preserve"> </w:t>
-      </w:r>
-      <w:proofErr w:type="gramStart"/>
-      <w:r>
-        <w:rPr>
-          <w:rFonts w:ascii="Calibri" w:hAnsi="Calibri" w:cs="Calibri"/>
-          <w:i/>
-          <w:iCs/>
-          <w:color w:val="000000" w:themeColor="text1"/>
-          <w:lang w:val="en-US"/>
-        </w:rPr>
-        <w:t>NUMBER(</w:t>
-      </w:r>
-      <w:proofErr w:type="gramEnd"/>
-      <w:r>
-        <w:rPr>
-          <w:rFonts w:ascii="Calibri" w:hAnsi="Calibri" w:cs="Calibri"/>
-          <w:i/>
-          <w:iCs/>
-          <w:color w:val="000000" w:themeColor="text1"/>
-          <w:lang w:val="en-US"/>
-        </w:rPr>
-        <w:t>7,2)</w:t>
+        <w:t xml:space="preserve"> NUMBER(7,2)</w:t>
       </w:r>
       <w:r>
         <w:rPr>
@@ -10374,7 +9921,6 @@
           <w:lang w:val="en-US"/>
         </w:rPr>
       </w:pPr>
-      <w:proofErr w:type="spellStart"/>
       <w:r>
         <w:rPr>
           <w:rFonts w:ascii="Calibri" w:hAnsi="Calibri" w:cs="Calibri"/>
@@ -10383,7 +9929,6 @@
         </w:rPr>
         <w:t>Type_Vehicule</w:t>
       </w:r>
-      <w:proofErr w:type="spellEnd"/>
       <w:r>
         <w:rPr>
           <w:rFonts w:ascii="Calibri" w:hAnsi="Calibri" w:cs="Calibri"/>
@@ -10392,29 +9937,7 @@
           <w:color w:val="000000" w:themeColor="text1"/>
           <w:lang w:val="en-US"/>
         </w:rPr>
-        <w:t xml:space="preserve"> </w:t>
-      </w:r>
-      <w:proofErr w:type="gramStart"/>
-      <w:r>
-        <w:rPr>
-          <w:rFonts w:ascii="Calibri" w:hAnsi="Calibri" w:cs="Calibri"/>
-          <w:i/>
-          <w:iCs/>
-          <w:color w:val="000000" w:themeColor="text1"/>
-          <w:lang w:val="en-US"/>
-        </w:rPr>
-        <w:t>VARCHAR2(</w:t>
-      </w:r>
-      <w:proofErr w:type="gramEnd"/>
-      <w:r>
-        <w:rPr>
-          <w:rFonts w:ascii="Calibri" w:hAnsi="Calibri" w:cs="Calibri"/>
-          <w:i/>
-          <w:iCs/>
-          <w:color w:val="000000" w:themeColor="text1"/>
-          <w:lang w:val="en-US"/>
-        </w:rPr>
-        <w:t>50)</w:t>
+        <w:t xml:space="preserve"> VARCHAR2(50)</w:t>
       </w:r>
       <w:r>
         <w:rPr>
@@ -10438,7 +9961,6 @@
           <w:lang w:val="en-US"/>
         </w:rPr>
       </w:pPr>
-      <w:proofErr w:type="spellStart"/>
       <w:r>
         <w:rPr>
           <w:rFonts w:ascii="Calibri" w:hAnsi="Calibri" w:cs="Calibri"/>
@@ -10447,7 +9969,6 @@
         </w:rPr>
         <w:t>Photo_Activite</w:t>
       </w:r>
-      <w:proofErr w:type="spellEnd"/>
       <w:r>
         <w:rPr>
           <w:rFonts w:ascii="Calibri" w:hAnsi="Calibri" w:cs="Calibri"/>
@@ -10482,7 +10003,6 @@
           <w:lang w:val="en-US"/>
         </w:rPr>
       </w:pPr>
-      <w:proofErr w:type="spellStart"/>
       <w:r>
         <w:rPr>
           <w:rFonts w:ascii="Calibri" w:hAnsi="Calibri" w:cs="Calibri"/>
@@ -10491,7 +10011,6 @@
         </w:rPr>
         <w:t>Duree_Activite</w:t>
       </w:r>
-      <w:proofErr w:type="spellEnd"/>
       <w:r>
         <w:rPr>
           <w:rFonts w:ascii="Calibri" w:hAnsi="Calibri" w:cs="Calibri"/>
@@ -10500,29 +10019,7 @@
           <w:color w:val="000000" w:themeColor="text1"/>
           <w:lang w:val="en-US"/>
         </w:rPr>
-        <w:t xml:space="preserve"> </w:t>
-      </w:r>
-      <w:proofErr w:type="gramStart"/>
-      <w:r>
-        <w:rPr>
-          <w:rFonts w:ascii="Calibri" w:hAnsi="Calibri" w:cs="Calibri"/>
-          <w:i/>
-          <w:iCs/>
-          <w:color w:val="000000" w:themeColor="text1"/>
-          <w:lang w:val="en-US"/>
-        </w:rPr>
-        <w:t>NUMBER(</w:t>
-      </w:r>
-      <w:proofErr w:type="gramEnd"/>
-      <w:r>
-        <w:rPr>
-          <w:rFonts w:ascii="Calibri" w:hAnsi="Calibri" w:cs="Calibri"/>
-          <w:i/>
-          <w:iCs/>
-          <w:color w:val="000000" w:themeColor="text1"/>
-          <w:lang w:val="en-US"/>
-        </w:rPr>
-        <w:t xml:space="preserve">5,2), </w:t>
+        <w:t xml:space="preserve"> NUMBER(5,2), </w:t>
       </w:r>
     </w:p>
     <w:p>
@@ -10548,20 +10045,8 @@
           <w:color w:val="0000FF"/>
           <w:lang w:val="en-US"/>
         </w:rPr>
-        <w:t>#</w:t>
-      </w:r>
-      <w:proofErr w:type="spellStart"/>
-      <w:r>
-        <w:rPr>
-          <w:rFonts w:ascii="Calibri" w:hAnsi="Calibri" w:cs="Calibri"/>
-          <w:i/>
-          <w:iCs/>
-          <w:color w:val="0000FF"/>
-          <w:lang w:val="en-US"/>
-        </w:rPr>
-        <w:t>Id_Membre</w:t>
-      </w:r>
-      <w:proofErr w:type="spellEnd"/>
+        <w:t>#Id_Membre</w:t>
+      </w:r>
       <w:r>
         <w:rPr>
           <w:rFonts w:ascii="Calibri" w:hAnsi="Calibri" w:cs="Calibri"/>
@@ -10606,7 +10091,6 @@
         </w:rPr>
         <w:t>Photo = (</w:t>
       </w:r>
-      <w:proofErr w:type="spellStart"/>
       <w:r>
         <w:rPr>
           <w:rFonts w:ascii="Calibri" w:hAnsi="Calibri" w:cs="Calibri"/>
@@ -10627,7 +10111,6 @@
         </w:rPr>
         <w:t>Photo</w:t>
       </w:r>
-      <w:proofErr w:type="spellEnd"/>
       <w:r>
         <w:rPr>
           <w:rFonts w:ascii="Calibri" w:hAnsi="Calibri" w:cs="Calibri"/>
@@ -10659,7 +10142,6 @@
           <w:color w:val="000000" w:themeColor="text1"/>
         </w:rPr>
       </w:pPr>
-      <w:proofErr w:type="spellStart"/>
       <w:r>
         <w:rPr>
           <w:rFonts w:ascii="Calibri" w:hAnsi="Calibri" w:cs="Calibri"/>
@@ -10667,7 +10149,6 @@
         </w:rPr>
         <w:t>Fichier_Photo</w:t>
       </w:r>
-      <w:proofErr w:type="spellEnd"/>
       <w:r>
         <w:rPr>
           <w:rFonts w:ascii="Calibri" w:hAnsi="Calibri" w:cs="Calibri"/>
@@ -10699,7 +10180,6 @@
           <w:color w:val="000000" w:themeColor="text1"/>
         </w:rPr>
       </w:pPr>
-      <w:proofErr w:type="spellStart"/>
       <w:r>
         <w:rPr>
           <w:rFonts w:ascii="Calibri" w:hAnsi="Calibri" w:cs="Calibri"/>
@@ -10707,7 +10187,6 @@
         </w:rPr>
         <w:t>Date_Publi_Photo</w:t>
       </w:r>
-      <w:proofErr w:type="spellEnd"/>
       <w:r>
         <w:rPr>
           <w:rFonts w:ascii="Calibri" w:hAnsi="Calibri" w:cs="Calibri"/>
@@ -10739,27 +10218,7 @@
           <w:iCs/>
           <w:color w:val="0000FF"/>
         </w:rPr>
-        <w:t>#</w:t>
-      </w:r>
-      <w:proofErr w:type="spellStart"/>
-      <w:r>
-        <w:rPr>
-          <w:rFonts w:ascii="Calibri" w:hAnsi="Calibri" w:cs="Calibri"/>
-          <w:i/>
-          <w:iCs/>
-          <w:color w:val="0000FF"/>
-        </w:rPr>
-        <w:t>Id_Activite</w:t>
-      </w:r>
-      <w:proofErr w:type="spellEnd"/>
-      <w:r>
-        <w:rPr>
-          <w:rFonts w:ascii="Calibri" w:hAnsi="Calibri" w:cs="Calibri"/>
-          <w:i/>
-          <w:iCs/>
-          <w:color w:val="0000FF"/>
-        </w:rPr>
-        <w:t xml:space="preserve">, </w:t>
+        <w:t xml:space="preserve">#Id_Activite, </w:t>
       </w:r>
     </w:p>
     <w:p>
@@ -10783,19 +10242,8 @@
           <w:iCs/>
           <w:color w:val="0000FF"/>
         </w:rPr>
-        <w:t>#</w:t>
-      </w:r>
-      <w:proofErr w:type="spellStart"/>
-      <w:r>
-        <w:rPr>
-          <w:rFonts w:ascii="Calibri" w:hAnsi="Calibri" w:cs="Calibri"/>
-          <w:i/>
-          <w:iCs/>
-          <w:color w:val="0000FF"/>
-        </w:rPr>
-        <w:t>Id_Membre</w:t>
-      </w:r>
-      <w:proofErr w:type="spellEnd"/>
+        <w:t>#Id_Membre</w:t>
+      </w:r>
       <w:r>
         <w:rPr>
           <w:rFonts w:ascii="Calibri" w:hAnsi="Calibri" w:cs="Calibri"/>
@@ -10838,7 +10286,6 @@
         </w:rPr>
         <w:t>Saison = (</w:t>
       </w:r>
-      <w:proofErr w:type="spellStart"/>
       <w:r>
         <w:rPr>
           <w:rFonts w:ascii="Calibri" w:hAnsi="Calibri" w:cs="Calibri"/>
@@ -10849,7 +10296,6 @@
         </w:rPr>
         <w:t>Id_Saison</w:t>
       </w:r>
-      <w:proofErr w:type="spellEnd"/>
       <w:r>
         <w:rPr>
           <w:rFonts w:ascii="Calibri" w:hAnsi="Calibri" w:cs="Calibri"/>
@@ -10881,7 +10327,6 @@
           <w:color w:val="000000" w:themeColor="text1"/>
         </w:rPr>
       </w:pPr>
-      <w:proofErr w:type="spellStart"/>
       <w:r>
         <w:rPr>
           <w:rFonts w:ascii="Calibri" w:hAnsi="Calibri" w:cs="Calibri"/>
@@ -10889,7 +10334,6 @@
         </w:rPr>
         <w:t>Date_Debut_Saison</w:t>
       </w:r>
-      <w:proofErr w:type="spellEnd"/>
       <w:r>
         <w:rPr>
           <w:rFonts w:ascii="Calibri" w:hAnsi="Calibri" w:cs="Calibri"/>
@@ -10921,7 +10365,6 @@
           <w:color w:val="000000" w:themeColor="text1"/>
         </w:rPr>
       </w:pPr>
-      <w:proofErr w:type="spellStart"/>
       <w:r>
         <w:rPr>
           <w:rFonts w:ascii="Calibri" w:hAnsi="Calibri" w:cs="Calibri"/>
@@ -10929,7 +10372,6 @@
         </w:rPr>
         <w:t>Date_Fin_Saison</w:t>
       </w:r>
-      <w:proofErr w:type="spellEnd"/>
       <w:r>
         <w:rPr>
           <w:rFonts w:ascii="Calibri" w:hAnsi="Calibri" w:cs="Calibri"/>
@@ -11002,7 +10444,6 @@
         </w:rPr>
         <w:t xml:space="preserve"> (</w:t>
       </w:r>
-      <w:proofErr w:type="spellStart"/>
       <w:r>
         <w:rPr>
           <w:rFonts w:ascii="Calibri" w:hAnsi="Calibri" w:cs="Calibri"/>
@@ -11013,7 +10454,6 @@
         </w:rPr>
         <w:t>Id_Publication</w:t>
       </w:r>
-      <w:proofErr w:type="spellEnd"/>
       <w:r>
         <w:rPr>
           <w:rFonts w:ascii="Calibri" w:hAnsi="Calibri" w:cs="Calibri"/>
@@ -11045,7 +10485,6 @@
           <w:color w:val="000000" w:themeColor="text1"/>
         </w:rPr>
       </w:pPr>
-      <w:proofErr w:type="spellStart"/>
       <w:r>
         <w:rPr>
           <w:rFonts w:ascii="Calibri" w:hAnsi="Calibri" w:cs="Calibri"/>
@@ -11053,7 +10492,6 @@
         </w:rPr>
         <w:t>Description_Nouvelle</w:t>
       </w:r>
-      <w:proofErr w:type="spellEnd"/>
       <w:r>
         <w:rPr>
           <w:rFonts w:ascii="Calibri" w:hAnsi="Calibri" w:cs="Calibri"/>
@@ -11083,7 +10521,6 @@
           <w:color w:val="000000" w:themeColor="text1"/>
         </w:rPr>
       </w:pPr>
-      <w:proofErr w:type="spellStart"/>
       <w:r>
         <w:rPr>
           <w:rFonts w:ascii="Calibri" w:hAnsi="Calibri" w:cs="Calibri"/>
@@ -11091,7 +10528,6 @@
         </w:rPr>
         <w:t>IsOffrePromotionnelleAdherents</w:t>
       </w:r>
-      <w:proofErr w:type="spellEnd"/>
       <w:r>
         <w:rPr>
           <w:rFonts w:ascii="Calibri" w:hAnsi="Calibri" w:cs="Calibri"/>
@@ -11157,7 +10593,6 @@
           <w:color w:val="000000" w:themeColor="text1"/>
         </w:rPr>
       </w:pPr>
-      <w:proofErr w:type="spellStart"/>
       <w:r>
         <w:rPr>
           <w:rFonts w:ascii="Calibri" w:hAnsi="Calibri" w:cs="Calibri"/>
@@ -11165,7 +10600,6 @@
         </w:rPr>
         <w:t>Fichier_Associe</w:t>
       </w:r>
-      <w:proofErr w:type="spellEnd"/>
       <w:r>
         <w:rPr>
           <w:rFonts w:ascii="Calibri" w:hAnsi="Calibri" w:cs="Calibri"/>
@@ -11197,7 +10631,6 @@
           <w:color w:val="000000" w:themeColor="text1"/>
         </w:rPr>
       </w:pPr>
-      <w:proofErr w:type="spellStart"/>
       <w:r>
         <w:rPr>
           <w:rFonts w:ascii="Calibri" w:hAnsi="Calibri" w:cs="Calibri"/>
@@ -11205,7 +10638,6 @@
         </w:rPr>
         <w:t>IsNouvelleAdherents</w:t>
       </w:r>
-      <w:proofErr w:type="spellEnd"/>
       <w:r>
         <w:rPr>
           <w:rFonts w:ascii="Calibri" w:hAnsi="Calibri" w:cs="Calibri"/>
@@ -11237,19 +10669,8 @@
           <w:iCs/>
           <w:color w:val="0000FF"/>
         </w:rPr>
-        <w:t>#</w:t>
-      </w:r>
-      <w:proofErr w:type="spellStart"/>
-      <w:r>
-        <w:rPr>
-          <w:rFonts w:ascii="Calibri" w:hAnsi="Calibri" w:cs="Calibri"/>
-          <w:i/>
-          <w:iCs/>
-          <w:color w:val="0000FF"/>
-        </w:rPr>
-        <w:t>Id_Membre</w:t>
-      </w:r>
-      <w:proofErr w:type="spellEnd"/>
+        <w:t>#Id_Membre</w:t>
+      </w:r>
       <w:r>
         <w:rPr>
           <w:rFonts w:ascii="Calibri" w:hAnsi="Calibri" w:cs="Calibri"/>
@@ -11290,10 +10711,132 @@
           <w:color w:val="0000FF"/>
           <w:u w:val="single"/>
         </w:rPr>
-        <w:t>#</w:t>
-      </w:r>
-      <w:proofErr w:type="spellStart"/>
-      <w:r>
+        <w:t>#Id_Membre, #Id_Activite</w:t>
+      </w:r>
+      <w:r>
+        <w:rPr>
+          <w:rFonts w:ascii="Calibri" w:hAnsi="Calibri" w:cs="Calibri"/>
+          <w:color w:val="090000"/>
+        </w:rPr>
+        <w:t xml:space="preserve">, </w:t>
+      </w:r>
+    </w:p>
+    <w:p>
+      <w:pPr>
+        <w:autoSpaceDE w:val="0"/>
+        <w:autoSpaceDN w:val="0"/>
+        <w:adjustRightInd w:val="0"/>
+        <w:spacing w:after="0" w:line="240" w:lineRule="auto"/>
+        <w:ind w:left="708" w:firstLine="708"/>
+        <w:rPr>
+          <w:rFonts w:ascii="Calibri" w:hAnsi="Calibri" w:cs="Calibri"/>
+          <w:color w:val="000000" w:themeColor="text1"/>
+        </w:rPr>
+      </w:pPr>
+      <w:r>
+        <w:rPr>
+          <w:rFonts w:ascii="Calibri" w:hAnsi="Calibri" w:cs="Calibri"/>
+          <w:color w:val="000000" w:themeColor="text1"/>
+        </w:rPr>
+        <w:t>Date_Invitation</w:t>
+      </w:r>
+      <w:r>
+        <w:rPr>
+          <w:rFonts w:ascii="Calibri" w:hAnsi="Calibri" w:cs="Calibri"/>
+          <w:i/>
+          <w:iCs/>
+          <w:color w:val="000000" w:themeColor="text1"/>
+        </w:rPr>
+        <w:t xml:space="preserve"> TIMESTAMP</w:t>
+      </w:r>
+      <w:r>
+        <w:rPr>
+          <w:rFonts w:ascii="Calibri" w:hAnsi="Calibri" w:cs="Calibri"/>
+          <w:color w:val="000000" w:themeColor="text1"/>
+        </w:rPr>
+        <w:t xml:space="preserve">, </w:t>
+      </w:r>
+    </w:p>
+    <w:p>
+      <w:pPr>
+        <w:autoSpaceDE w:val="0"/>
+        <w:autoSpaceDN w:val="0"/>
+        <w:adjustRightInd w:val="0"/>
+        <w:spacing w:after="0" w:line="240" w:lineRule="auto"/>
+        <w:ind w:left="708" w:firstLine="708"/>
+        <w:rPr>
+          <w:rFonts w:ascii="Calibri" w:hAnsi="Calibri" w:cs="Calibri"/>
+          <w:color w:val="000000" w:themeColor="text1"/>
+        </w:rPr>
+      </w:pPr>
+      <w:r>
+        <w:rPr>
+          <w:rFonts w:ascii="Calibri" w:hAnsi="Calibri" w:cs="Calibri"/>
+          <w:color w:val="000000" w:themeColor="text1"/>
+        </w:rPr>
+        <w:t>Nombre_Invites</w:t>
+      </w:r>
+      <w:r>
+        <w:rPr>
+          <w:rFonts w:ascii="Calibri" w:hAnsi="Calibri" w:cs="Calibri"/>
+          <w:i/>
+          <w:iCs/>
+          <w:color w:val="000000" w:themeColor="text1"/>
+        </w:rPr>
+        <w:t xml:space="preserve"> NUMBER(10)</w:t>
+      </w:r>
+      <w:r>
+        <w:rPr>
+          <w:rFonts w:ascii="Calibri" w:hAnsi="Calibri" w:cs="Calibri"/>
+          <w:color w:val="000000" w:themeColor="text1"/>
+        </w:rPr>
+        <w:t xml:space="preserve">, </w:t>
+      </w:r>
+    </w:p>
+    <w:p>
+      <w:pPr>
+        <w:autoSpaceDE w:val="0"/>
+        <w:autoSpaceDN w:val="0"/>
+        <w:adjustRightInd w:val="0"/>
+        <w:spacing w:after="0" w:line="240" w:lineRule="auto"/>
+        <w:ind w:left="708" w:firstLine="708"/>
+        <w:rPr>
+          <w:rFonts w:ascii="Segoe UI" w:hAnsi="Segoe UI" w:cs="Segoe UI"/>
+          <w:color w:val="000000" w:themeColor="text1"/>
+        </w:rPr>
+      </w:pPr>
+      <w:r>
+        <w:rPr>
+          <w:rFonts w:ascii="Calibri" w:hAnsi="Calibri" w:cs="Calibri"/>
+          <w:color w:val="000000" w:themeColor="text1"/>
+        </w:rPr>
+        <w:t>Libelle_Invites</w:t>
+      </w:r>
+      <w:r>
+        <w:rPr>
+          <w:rFonts w:ascii="Calibri" w:hAnsi="Calibri" w:cs="Calibri"/>
+          <w:i/>
+          <w:iCs/>
+          <w:color w:val="000000" w:themeColor="text1"/>
+        </w:rPr>
+        <w:t xml:space="preserve"> VARCHAR2(500)</w:t>
+      </w:r>
+      <w:r>
+        <w:rPr>
+          <w:rFonts w:ascii="Calibri" w:hAnsi="Calibri" w:cs="Calibri"/>
+          <w:b/>
+          <w:bCs/>
+          <w:color w:val="000000" w:themeColor="text1"/>
+        </w:rPr>
+        <w:t>);</w:t>
+      </w:r>
+    </w:p>
+    <w:p>
+      <w:pPr>
+        <w:autoSpaceDE w:val="0"/>
+        <w:autoSpaceDN w:val="0"/>
+        <w:adjustRightInd w:val="0"/>
+        <w:spacing w:after="0" w:line="240" w:lineRule="auto"/>
         <w:rPr>
           <w:rFonts w:ascii="Calibri" w:hAnsi="Calibri" w:cs="Calibri"/>
           <w:b/>
@@ -11303,9 +10846,16 @@
           <w:color w:val="0000FF"/>
           <w:u w:val="single"/>
         </w:rPr>
-        <w:t>Id_Membre</w:t>
-      </w:r>
-      <w:proofErr w:type="spellEnd"/>
+      </w:pPr>
+      <w:r>
+        <w:rPr>
+          <w:rFonts w:ascii="Calibri" w:hAnsi="Calibri" w:cs="Calibri"/>
+          <w:b/>
+          <w:bCs/>
+          <w:color w:val="090000"/>
+        </w:rPr>
+        <w:t>Cotiser = (</w:t>
+      </w:r>
       <w:r>
         <w:rPr>
           <w:rFonts w:ascii="Calibri" w:hAnsi="Calibri" w:cs="Calibri"/>
@@ -11316,9 +10866,21 @@
           <w:color w:val="0000FF"/>
           <w:u w:val="single"/>
         </w:rPr>
-        <w:t>, #</w:t>
-      </w:r>
-      <w:proofErr w:type="spellStart"/>
+        <w:t xml:space="preserve">#Id_Membre, </w:t>
+      </w:r>
+    </w:p>
+    <w:p>
+      <w:pPr>
+        <w:autoSpaceDE w:val="0"/>
+        <w:autoSpaceDN w:val="0"/>
+        <w:adjustRightInd w:val="0"/>
+        <w:spacing w:after="0" w:line="240" w:lineRule="auto"/>
+        <w:ind w:left="708" w:firstLine="708"/>
+        <w:rPr>
+          <w:rFonts w:ascii="Calibri" w:hAnsi="Calibri" w:cs="Calibri"/>
+          <w:color w:val="090000"/>
+        </w:rPr>
+      </w:pPr>
       <w:r>
         <w:rPr>
           <w:rFonts w:ascii="Calibri" w:hAnsi="Calibri" w:cs="Calibri"/>
@@ -11329,9 +10891,8 @@
           <w:color w:val="0000FF"/>
           <w:u w:val="single"/>
         </w:rPr>
-        <w:t>Id_Activite</w:t>
-      </w:r>
-      <w:proofErr w:type="spellEnd"/>
+        <w:t>#Id_Saison</w:t>
+      </w:r>
       <w:r>
         <w:rPr>
           <w:rFonts w:ascii="Calibri" w:hAnsi="Calibri" w:cs="Calibri"/>
@@ -11352,15 +10913,13 @@
           <w:color w:val="000000" w:themeColor="text1"/>
         </w:rPr>
       </w:pPr>
-      <w:proofErr w:type="spellStart"/>
-      <w:r>
-        <w:rPr>
-          <w:rFonts w:ascii="Calibri" w:hAnsi="Calibri" w:cs="Calibri"/>
-          <w:color w:val="000000" w:themeColor="text1"/>
-        </w:rPr>
-        <w:t>Date_Invitation</w:t>
-      </w:r>
-      <w:proofErr w:type="spellEnd"/>
+      <w:r>
+        <w:rPr>
+          <w:rFonts w:ascii="Calibri" w:hAnsi="Calibri" w:cs="Calibri"/>
+          <w:color w:val="000000" w:themeColor="text1"/>
+        </w:rPr>
+        <w:t>Cotisation_A_Jour</w:t>
+      </w:r>
       <w:r>
         <w:rPr>
           <w:rFonts w:ascii="Calibri" w:hAnsi="Calibri" w:cs="Calibri"/>
@@ -11368,7 +10927,7 @@
           <w:iCs/>
           <w:color w:val="000000" w:themeColor="text1"/>
         </w:rPr>
-        <w:t xml:space="preserve"> TIMESTAMP</w:t>
+        <w:t xml:space="preserve"> NUMBER(1)</w:t>
       </w:r>
       <w:r>
         <w:rPr>
@@ -11390,15 +10949,13 @@
           <w:color w:val="000000" w:themeColor="text1"/>
         </w:rPr>
       </w:pPr>
-      <w:proofErr w:type="spellStart"/>
-      <w:r>
-        <w:rPr>
-          <w:rFonts w:ascii="Calibri" w:hAnsi="Calibri" w:cs="Calibri"/>
-          <w:color w:val="000000" w:themeColor="text1"/>
-        </w:rPr>
-        <w:t>Nombre_Invites</w:t>
-      </w:r>
-      <w:proofErr w:type="spellEnd"/>
+      <w:r>
+        <w:rPr>
+          <w:rFonts w:ascii="Calibri" w:hAnsi="Calibri" w:cs="Calibri"/>
+          <w:color w:val="000000" w:themeColor="text1"/>
+        </w:rPr>
+        <w:t>Date_Cotisation</w:t>
+      </w:r>
       <w:r>
         <w:rPr>
           <w:rFonts w:ascii="Calibri" w:hAnsi="Calibri" w:cs="Calibri"/>
@@ -11406,7 +10963,7 @@
           <w:iCs/>
           <w:color w:val="000000" w:themeColor="text1"/>
         </w:rPr>
-        <w:t xml:space="preserve"> NUMBER(10)</w:t>
+        <w:t xml:space="preserve"> TIMESTAMP</w:t>
       </w:r>
       <w:r>
         <w:rPr>
@@ -11428,15 +10985,13 @@
           <w:color w:val="000000" w:themeColor="text1"/>
         </w:rPr>
       </w:pPr>
-      <w:proofErr w:type="spellStart"/>
-      <w:r>
-        <w:rPr>
-          <w:rFonts w:ascii="Calibri" w:hAnsi="Calibri" w:cs="Calibri"/>
-          <w:color w:val="000000" w:themeColor="text1"/>
-        </w:rPr>
-        <w:t>Libelle_Invites</w:t>
-      </w:r>
-      <w:proofErr w:type="spellEnd"/>
+      <w:r>
+        <w:rPr>
+          <w:rFonts w:ascii="Calibri" w:hAnsi="Calibri" w:cs="Calibri"/>
+          <w:color w:val="000000" w:themeColor="text1"/>
+        </w:rPr>
+        <w:t>Montant_Cotisation</w:t>
+      </w:r>
       <w:r>
         <w:rPr>
           <w:rFonts w:ascii="Calibri" w:hAnsi="Calibri" w:cs="Calibri"/>
@@ -11444,7 +10999,7 @@
           <w:iCs/>
           <w:color w:val="000000" w:themeColor="text1"/>
         </w:rPr>
-        <w:t xml:space="preserve"> VARCHAR2(500)</w:t>
+        <w:t xml:space="preserve"> NUMBER(5,2)</w:t>
       </w:r>
       <w:r>
         <w:rPr>
@@ -11458,234 +11013,94 @@
     </w:p>
     <w:p>
       <w:pPr>
-        <w:autoSpaceDE w:val="0"/>
-        <w:autoSpaceDN w:val="0"/>
-        <w:adjustRightInd w:val="0"/>
-        <w:spacing w:after="0" w:line="240" w:lineRule="auto"/>
-        <w:rPr>
-          <w:rFonts w:ascii="Calibri" w:hAnsi="Calibri" w:cs="Calibri"/>
-          <w:b/>
-          <w:bCs/>
-          <w:i/>
-          <w:iCs/>
-          <w:color w:val="0000FF"/>
-          <w:u w:val="single"/>
-        </w:rPr>
-      </w:pPr>
-      <w:r>
-        <w:rPr>
-          <w:rFonts w:ascii="Calibri" w:hAnsi="Calibri" w:cs="Calibri"/>
-          <w:b/>
-          <w:bCs/>
-          <w:color w:val="090000"/>
-        </w:rPr>
-        <w:t>Cotiser = (</w:t>
-      </w:r>
-      <w:r>
-        <w:rPr>
-          <w:rFonts w:ascii="Calibri" w:hAnsi="Calibri" w:cs="Calibri"/>
-          <w:b/>
-          <w:bCs/>
-          <w:i/>
-          <w:iCs/>
-          <w:color w:val="0000FF"/>
-          <w:u w:val="single"/>
-        </w:rPr>
-        <w:t>#</w:t>
-      </w:r>
-      <w:proofErr w:type="spellStart"/>
-      <w:r>
-        <w:rPr>
-          <w:rFonts w:ascii="Calibri" w:hAnsi="Calibri" w:cs="Calibri"/>
-          <w:b/>
-          <w:bCs/>
-          <w:i/>
-          <w:iCs/>
-          <w:color w:val="0000FF"/>
-          <w:u w:val="single"/>
-        </w:rPr>
-        <w:t>Id_Membre</w:t>
-      </w:r>
-      <w:proofErr w:type="spellEnd"/>
-      <w:r>
-        <w:rPr>
-          <w:rFonts w:ascii="Calibri" w:hAnsi="Calibri" w:cs="Calibri"/>
-          <w:b/>
-          <w:bCs/>
-          <w:i/>
-          <w:iCs/>
-          <w:color w:val="0000FF"/>
-          <w:u w:val="single"/>
-        </w:rPr>
-        <w:t xml:space="preserve">, </w:t>
-      </w:r>
-    </w:p>
-    <w:p>
-      <w:pPr>
-        <w:autoSpaceDE w:val="0"/>
-        <w:autoSpaceDN w:val="0"/>
-        <w:adjustRightInd w:val="0"/>
-        <w:spacing w:after="0" w:line="240" w:lineRule="auto"/>
-        <w:ind w:left="708" w:firstLine="708"/>
-        <w:rPr>
-          <w:rFonts w:ascii="Calibri" w:hAnsi="Calibri" w:cs="Calibri"/>
-          <w:color w:val="090000"/>
-        </w:rPr>
-      </w:pPr>
-      <w:r>
-        <w:rPr>
-          <w:rFonts w:ascii="Calibri" w:hAnsi="Calibri" w:cs="Calibri"/>
-          <w:b/>
-          <w:bCs/>
-          <w:i/>
-          <w:iCs/>
-          <w:color w:val="0000FF"/>
-          <w:u w:val="single"/>
-        </w:rPr>
-        <w:t>#</w:t>
-      </w:r>
-      <w:proofErr w:type="spellStart"/>
-      <w:r>
-        <w:rPr>
-          <w:rFonts w:ascii="Calibri" w:hAnsi="Calibri" w:cs="Calibri"/>
-          <w:b/>
-          <w:bCs/>
-          <w:i/>
-          <w:iCs/>
-          <w:color w:val="0000FF"/>
-          <w:u w:val="single"/>
-        </w:rPr>
-        <w:t>Id_Saison</w:t>
-      </w:r>
-      <w:proofErr w:type="spellEnd"/>
-      <w:r>
-        <w:rPr>
-          <w:rFonts w:ascii="Calibri" w:hAnsi="Calibri" w:cs="Calibri"/>
-          <w:color w:val="090000"/>
-        </w:rPr>
-        <w:t xml:space="preserve">, </w:t>
-      </w:r>
-    </w:p>
-    <w:p>
-      <w:pPr>
-        <w:autoSpaceDE w:val="0"/>
-        <w:autoSpaceDN w:val="0"/>
-        <w:adjustRightInd w:val="0"/>
-        <w:spacing w:after="0" w:line="240" w:lineRule="auto"/>
-        <w:ind w:left="708" w:firstLine="708"/>
-        <w:rPr>
-          <w:rFonts w:ascii="Calibri" w:hAnsi="Calibri" w:cs="Calibri"/>
-          <w:color w:val="000000" w:themeColor="text1"/>
-        </w:rPr>
-      </w:pPr>
-      <w:proofErr w:type="spellStart"/>
-      <w:r>
-        <w:rPr>
-          <w:rFonts w:ascii="Calibri" w:hAnsi="Calibri" w:cs="Calibri"/>
-          <w:color w:val="000000" w:themeColor="text1"/>
-        </w:rPr>
-        <w:t>Cotisation_A_Jour</w:t>
-      </w:r>
-      <w:proofErr w:type="spellEnd"/>
-      <w:r>
-        <w:rPr>
-          <w:rFonts w:ascii="Calibri" w:hAnsi="Calibri" w:cs="Calibri"/>
-          <w:i/>
-          <w:iCs/>
-          <w:color w:val="000000" w:themeColor="text1"/>
-        </w:rPr>
-        <w:t xml:space="preserve"> NUMBER(1)</w:t>
-      </w:r>
-      <w:r>
-        <w:rPr>
-          <w:rFonts w:ascii="Calibri" w:hAnsi="Calibri" w:cs="Calibri"/>
-          <w:color w:val="000000" w:themeColor="text1"/>
-        </w:rPr>
-        <w:t xml:space="preserve">, </w:t>
-      </w:r>
-    </w:p>
-    <w:p>
-      <w:pPr>
-        <w:autoSpaceDE w:val="0"/>
-        <w:autoSpaceDN w:val="0"/>
-        <w:adjustRightInd w:val="0"/>
-        <w:spacing w:after="0" w:line="240" w:lineRule="auto"/>
-        <w:ind w:left="708" w:firstLine="708"/>
-        <w:rPr>
-          <w:rFonts w:ascii="Calibri" w:hAnsi="Calibri" w:cs="Calibri"/>
-          <w:color w:val="000000" w:themeColor="text1"/>
-        </w:rPr>
-      </w:pPr>
-      <w:proofErr w:type="spellStart"/>
-      <w:r>
-        <w:rPr>
-          <w:rFonts w:ascii="Calibri" w:hAnsi="Calibri" w:cs="Calibri"/>
-          <w:color w:val="000000" w:themeColor="text1"/>
-        </w:rPr>
-        <w:t>Date_Cotisation</w:t>
-      </w:r>
-      <w:proofErr w:type="spellEnd"/>
-      <w:r>
-        <w:rPr>
-          <w:rFonts w:ascii="Calibri" w:hAnsi="Calibri" w:cs="Calibri"/>
-          <w:i/>
-          <w:iCs/>
-          <w:color w:val="000000" w:themeColor="text1"/>
-        </w:rPr>
-        <w:t xml:space="preserve"> TIMESTAMP</w:t>
-      </w:r>
-      <w:r>
-        <w:rPr>
-          <w:rFonts w:ascii="Calibri" w:hAnsi="Calibri" w:cs="Calibri"/>
-          <w:color w:val="000000" w:themeColor="text1"/>
-        </w:rPr>
-        <w:t xml:space="preserve">, </w:t>
-      </w:r>
-    </w:p>
-    <w:p>
-      <w:pPr>
-        <w:autoSpaceDE w:val="0"/>
-        <w:autoSpaceDN w:val="0"/>
-        <w:adjustRightInd w:val="0"/>
-        <w:spacing w:after="0" w:line="240" w:lineRule="auto"/>
-        <w:ind w:left="708" w:firstLine="708"/>
-        <w:rPr>
-          <w:rFonts w:ascii="Segoe UI" w:hAnsi="Segoe UI" w:cs="Segoe UI"/>
-          <w:color w:val="000000" w:themeColor="text1"/>
-        </w:rPr>
-      </w:pPr>
-      <w:proofErr w:type="spellStart"/>
-      <w:r>
-        <w:rPr>
-          <w:rFonts w:ascii="Calibri" w:hAnsi="Calibri" w:cs="Calibri"/>
-          <w:color w:val="000000" w:themeColor="text1"/>
-        </w:rPr>
-        <w:t>Montant_Cotisation</w:t>
-      </w:r>
-      <w:proofErr w:type="spellEnd"/>
-      <w:r>
-        <w:rPr>
-          <w:rFonts w:ascii="Calibri" w:hAnsi="Calibri" w:cs="Calibri"/>
-          <w:i/>
-          <w:iCs/>
-          <w:color w:val="000000" w:themeColor="text1"/>
-        </w:rPr>
-        <w:t xml:space="preserve"> NUMBER(5,2)</w:t>
-      </w:r>
-      <w:r>
-        <w:rPr>
-          <w:rFonts w:ascii="Calibri" w:hAnsi="Calibri" w:cs="Calibri"/>
-          <w:b/>
-          <w:bCs/>
-          <w:color w:val="000000" w:themeColor="text1"/>
-        </w:rPr>
-        <w:t>);</w:t>
-      </w:r>
-    </w:p>
-    <w:p>
-      <w:pPr>
-        <w:spacing w:after="0"/>
-      </w:pPr>
+        <w:spacing w:after="0"/>
+      </w:pPr>
+    </w:p>
+    <w:p>
+      <w:pPr>
+        <w:spacing w:after="0"/>
+      </w:pPr>
+    </w:p>
+    <w:p>
+      <w:pPr>
+        <w:spacing w:after="0"/>
+      </w:pPr>
+      <w:r>
+        <w:t xml:space="preserve">Schéma de la base de données : </w:t>
+      </w:r>
+    </w:p>
+    <w:p>
+      <w:pPr>
+        <w:spacing w:after="0"/>
+      </w:pPr>
+    </w:p>
+    <w:p>
+      <w:pPr>
+        <w:spacing w:after="0"/>
+      </w:pPr>
+      <w:r>
+        <w:rPr>
+          <w:noProof/>
+        </w:rPr>
+        <w:drawing>
+          <wp:inline distT="0" distB="0" distL="0" distR="0" wp14:anchorId="5F90DB85" wp14:editId="0BC9170D">
+            <wp:extent cx="6159815" cy="3924300"/>
+            <wp:effectExtent l="0" t="0" r="0" b="0"/>
+            <wp:docPr id="26" name="Image 26"/>
+            <wp:cNvGraphicFramePr>
+              <a:graphicFrameLocks xmlns:a="http://schemas.openxmlformats.org/drawingml/2006/main" noChangeAspect="1"/>
+            </wp:cNvGraphicFramePr>
+            <a:graphic xmlns:a="http://schemas.openxmlformats.org/drawingml/2006/main">
+              <a:graphicData uri="http://schemas.openxmlformats.org/drawingml/2006/picture">
+                <pic:pic xmlns:pic="http://schemas.openxmlformats.org/drawingml/2006/picture">
+                  <pic:nvPicPr>
+                    <pic:cNvPr id="1" name=""/>
+                    <pic:cNvPicPr/>
+                  </pic:nvPicPr>
+                  <pic:blipFill rotWithShape="1">
+                    <a:blip r:embed="rId19"/>
+                    <a:srcRect l="14110" t="14042" r="30005" b="20227"/>
+                    <a:stretch/>
+                  </pic:blipFill>
+                  <pic:spPr bwMode="auto">
+                    <a:xfrm>
+                      <a:off x="0" y="0"/>
+                      <a:ext cx="6164728" cy="3927430"/>
+                    </a:xfrm>
+                    <a:prstGeom prst="rect">
+                      <a:avLst/>
+                    </a:prstGeom>
+                    <a:ln>
+                      <a:noFill/>
+                    </a:ln>
+                    <a:extLst>
+                      <a:ext uri="{53640926-AAD7-44D8-BBD7-CCE9431645EC}">
+                        <a14:shadowObscured xmlns:a14="http://schemas.microsoft.com/office/drawing/2010/main"/>
+                      </a:ext>
+                    </a:extLst>
+                  </pic:spPr>
+                </pic:pic>
+              </a:graphicData>
+            </a:graphic>
+          </wp:inline>
+        </w:drawing>
+      </w:r>
+    </w:p>
+    <w:p>
+      <w:r>
+        <w:br w:type="page"/>
+      </w:r>
+    </w:p>
+    <w:p>
+      <w:pPr>
+        <w:spacing w:after="0"/>
+      </w:pPr>
+      <w:r>
+        <w:lastRenderedPageBreak/>
+        <w:t>Requêtes de test SQL</w:t>
+      </w:r>
+      <w:bookmarkStart w:id="7" w:name="_GoBack"/>
+      <w:bookmarkEnd w:id="7"/>
     </w:p>
     <w:sectPr>
       <w:pgSz w:w="11906" w:h="16838"/>
@@ -11786,7 +11201,7 @@
         <w:sz w:val="24"/>
         <w:szCs w:val="24"/>
       </w:rPr>
-      <w:t>2</w:t>
+      <w:t>15</w:t>
     </w:r>
     <w:r>
       <w:rPr>
@@ -11835,7 +11250,7 @@
         <w:sz w:val="24"/>
         <w:szCs w:val="24"/>
       </w:rPr>
-      <w:t>14</w:t>
+      <w:t>15</w:t>
     </w:r>
     <w:r>
       <w:rPr>
@@ -13080,7 +12495,7 @@
 </file>
 
 <file path=customXml/itemProps1.xml><?xml version="1.0" encoding="utf-8"?>
-<ds:datastoreItem xmlns:ds="http://schemas.openxmlformats.org/officeDocument/2006/customXml" ds:itemID="{751626EE-7A87-4090-8DE2-31F2A9DBE05B}">
+<ds:datastoreItem xmlns:ds="http://schemas.openxmlformats.org/officeDocument/2006/customXml" ds:itemID="{F4C93254-6B69-466B-8263-75363FD04C8E}">
   <ds:schemaRefs>
     <ds:schemaRef ds:uri="http://schemas.openxmlformats.org/officeDocument/2006/bibliography"/>
   </ds:schemaRefs>

</xml_diff>

<commit_message>
Added Dossier de requetes de test, change details in Dossier projet
</commit_message>
<xml_diff>
--- a/Dossier Projet Emilie Paniagua Fil Rouge.docx
+++ b/Dossier Projet Emilie Paniagua Fil Rouge.docx
@@ -2943,6 +2943,26 @@
     </w:p>
     <w:p>
       <w:pPr>
+        <w:spacing w:after="0"/>
+        <w:jc w:val="both"/>
+      </w:pPr>
+      <w:r>
+        <w:t xml:space="preserve">(voir également </w:t>
+      </w:r>
+      <w:hyperlink r:id="rId14" w:history="1">
+        <w:r>
+          <w:rPr>
+            <w:rStyle w:val="Lienhypertexte"/>
+          </w:rPr>
+          <w:t>la liste des commits du projet</w:t>
+        </w:r>
+      </w:hyperlink>
+      <w:r>
+        <w:t>)</w:t>
+      </w:r>
+    </w:p>
+    <w:p>
+      <w:pPr>
         <w:keepNext/>
         <w:spacing w:after="0"/>
         <w:jc w:val="both"/>
@@ -2967,7 +2987,7 @@
                     <pic:cNvPicPr/>
                   </pic:nvPicPr>
                   <pic:blipFill>
-                    <a:blip r:embed="rId14"/>
+                    <a:blip r:embed="rId15"/>
                     <a:stretch>
                       <a:fillRect/>
                     </a:stretch>
@@ -3057,7 +3077,7 @@
                     <pic:cNvPicPr/>
                   </pic:nvPicPr>
                   <pic:blipFill rotWithShape="1">
-                    <a:blip r:embed="rId15"/>
+                    <a:blip r:embed="rId16"/>
                     <a:srcRect l="25375" t="15762" r="29172" b="3421"/>
                     <a:stretch/>
                   </pic:blipFill>
@@ -3478,23 +3498,17 @@
     </w:p>
     <w:p>
       <w:pPr>
-        <w:spacing w:after="0"/>
-      </w:pPr>
-    </w:p>
-    <w:p>
-      <w:pPr>
-        <w:spacing w:after="0"/>
-      </w:pPr>
-    </w:p>
-    <w:p>
-      <w:pPr>
         <w:pStyle w:val="Titre2"/>
       </w:pPr>
       <w:bookmarkStart w:id="4" w:name="_Toc80287169"/>
       <w:r>
+        <w:lastRenderedPageBreak/>
         <w:t>Dictionnaire de données</w:t>
       </w:r>
       <w:bookmarkEnd w:id="4"/>
+      <w:r>
+        <w:t xml:space="preserve"> et les règles de gestion</w:t>
+      </w:r>
     </w:p>
     <w:p>
       <w:pPr>
@@ -3502,6 +3516,9 @@
       </w:pPr>
       <w:r>
         <w:t>La lecture du cahier des charges permet de tirer</w:t>
+      </w:r>
+      <w:r>
+        <w:t xml:space="preserve"> des informations importantes à coder dans la base de données. Je fais évoluer conjointement cette liste qui s'appelle dictionnaire de données, et la conception sous le logiciel Looping de ma base de données- Modèle Conceptuel de Données ou MCD, voir plus loin.</w:t>
       </w:r>
     </w:p>
     <w:p>
@@ -6415,7 +6432,14 @@
                 <w:rFonts w:ascii="Calibri" w:eastAsia="Times New Roman" w:hAnsi="Calibri" w:cs="Calibri"/>
                 <w:color w:val="000000"/>
               </w:rPr>
-              <w:t>Date d'invitation</w:t>
+              <w:t xml:space="preserve">Date </w:t>
+            </w:r>
+            <w:r>
+              <w:rPr>
+                <w:rFonts w:ascii="Calibri" w:eastAsia="Times New Roman" w:hAnsi="Calibri" w:cs="Calibri"/>
+                <w:color w:val="000000"/>
+              </w:rPr>
+              <w:t>d'inscription</w:t>
             </w:r>
           </w:p>
         </w:tc>
@@ -6446,7 +6470,14 @@
                 <w:rFonts w:ascii="Calibri" w:eastAsia="Times New Roman" w:hAnsi="Calibri" w:cs="Calibri"/>
                 <w:color w:val="000000"/>
               </w:rPr>
-              <w:t>Date_Invitation</w:t>
+              <w:t>Date_</w:t>
+            </w:r>
+            <w:r>
+              <w:rPr>
+                <w:rFonts w:ascii="Calibri" w:eastAsia="Times New Roman" w:hAnsi="Calibri" w:cs="Calibri"/>
+                <w:color w:val="000000"/>
+              </w:rPr>
+              <w:t>Inscription</w:t>
             </w:r>
           </w:p>
         </w:tc>
@@ -7034,7 +7065,7 @@
                 <w:rFonts w:ascii="Calibri" w:eastAsia="Times New Roman" w:hAnsi="Calibri" w:cs="Calibri"/>
                 <w:color w:val="000000"/>
               </w:rPr>
-              <w:t>Date_Publi</w:t>
+              <w:t>Date_Publi_Photo</w:t>
             </w:r>
           </w:p>
         </w:tc>
@@ -7395,6 +7426,7 @@
                 <w:rFonts w:ascii="Calibri" w:eastAsia="Times New Roman" w:hAnsi="Calibri" w:cs="Calibri"/>
                 <w:color w:val="000000"/>
               </w:rPr>
+              <w:lastRenderedPageBreak/>
               <w:t>C'est une Offre Promotionnelle pour les Adhérents</w:t>
             </w:r>
           </w:p>
@@ -7493,7 +7525,6 @@
                 <w:rFonts w:ascii="Calibri" w:eastAsia="Times New Roman" w:hAnsi="Calibri" w:cs="Calibri"/>
                 <w:color w:val="000000"/>
               </w:rPr>
-              <w:lastRenderedPageBreak/>
               <w:t>Texte à publier</w:t>
             </w:r>
           </w:p>
@@ -7788,7 +7819,7 @@
                 <w:rFonts w:ascii="Calibri" w:eastAsia="Times New Roman" w:hAnsi="Calibri" w:cs="Calibri"/>
                 <w:color w:val="000000"/>
               </w:rPr>
-              <w:t> </w:t>
+              <w:t>Date de la publication</w:t>
             </w:r>
           </w:p>
         </w:tc>
@@ -7819,7 +7850,7 @@
                 <w:rFonts w:ascii="Calibri" w:eastAsia="Times New Roman" w:hAnsi="Calibri" w:cs="Calibri"/>
                 <w:color w:val="000000"/>
               </w:rPr>
-              <w:t> </w:t>
+              <w:t>Date_Publi_Nouvelle</w:t>
             </w:r>
           </w:p>
         </w:tc>
@@ -7850,7 +7881,7 @@
                 <w:rFonts w:ascii="Calibri" w:eastAsia="Times New Roman" w:hAnsi="Calibri" w:cs="Calibri"/>
                 <w:color w:val="000000"/>
               </w:rPr>
-              <w:t> </w:t>
+              <w:t>Timestamp</w:t>
             </w:r>
           </w:p>
         </w:tc>
@@ -7886,7 +7917,7 @@
                 <w:rFonts w:ascii="Calibri" w:eastAsia="Times New Roman" w:hAnsi="Calibri" w:cs="Calibri"/>
                 <w:color w:val="000000"/>
               </w:rPr>
-              <w:t>Cotisation à jour</w:t>
+              <w:t> </w:t>
             </w:r>
           </w:p>
         </w:tc>
@@ -7917,7 +7948,7 @@
                 <w:rFonts w:ascii="Calibri" w:eastAsia="Times New Roman" w:hAnsi="Calibri" w:cs="Calibri"/>
                 <w:color w:val="000000"/>
               </w:rPr>
-              <w:t>Cotisation_A_Jour</w:t>
+              <w:t> </w:t>
             </w:r>
           </w:p>
         </w:tc>
@@ -7948,7 +7979,7 @@
                 <w:rFonts w:ascii="Calibri" w:eastAsia="Times New Roman" w:hAnsi="Calibri" w:cs="Calibri"/>
                 <w:color w:val="000000"/>
               </w:rPr>
-              <w:t>Number(1)</w:t>
+              <w:t> </w:t>
             </w:r>
           </w:p>
         </w:tc>
@@ -7984,7 +8015,7 @@
                 <w:rFonts w:ascii="Calibri" w:eastAsia="Times New Roman" w:hAnsi="Calibri" w:cs="Calibri"/>
                 <w:color w:val="000000"/>
               </w:rPr>
-              <w:t>Date de la cotisation</w:t>
+              <w:t>Cotisation à jour</w:t>
             </w:r>
           </w:p>
         </w:tc>
@@ -8015,7 +8046,7 @@
                 <w:rFonts w:ascii="Calibri" w:eastAsia="Times New Roman" w:hAnsi="Calibri" w:cs="Calibri"/>
                 <w:color w:val="000000"/>
               </w:rPr>
-              <w:t>Date_Cotisation</w:t>
+              <w:t>Cotisation_A_Jour</w:t>
             </w:r>
           </w:p>
         </w:tc>
@@ -8046,7 +8077,7 @@
                 <w:rFonts w:ascii="Calibri" w:eastAsia="Times New Roman" w:hAnsi="Calibri" w:cs="Calibri"/>
                 <w:color w:val="000000"/>
               </w:rPr>
-              <w:t>Timestamp</w:t>
+              <w:t>Number(1)</w:t>
             </w:r>
           </w:p>
         </w:tc>
@@ -8082,7 +8113,7 @@
                 <w:rFonts w:ascii="Calibri" w:eastAsia="Times New Roman" w:hAnsi="Calibri" w:cs="Calibri"/>
                 <w:color w:val="000000"/>
               </w:rPr>
-              <w:t>Montant de la cotisation</w:t>
+              <w:t>Date de la cotisation</w:t>
             </w:r>
           </w:p>
         </w:tc>
@@ -8113,7 +8144,7 @@
                 <w:rFonts w:ascii="Calibri" w:eastAsia="Times New Roman" w:hAnsi="Calibri" w:cs="Calibri"/>
                 <w:color w:val="000000"/>
               </w:rPr>
-              <w:t>Montant_Cotisation</w:t>
+              <w:t>Date_Cotisation</w:t>
             </w:r>
           </w:p>
         </w:tc>
@@ -8144,7 +8175,7 @@
                 <w:rFonts w:ascii="Calibri" w:eastAsia="Times New Roman" w:hAnsi="Calibri" w:cs="Calibri"/>
                 <w:color w:val="000000"/>
               </w:rPr>
-              <w:t>Number(5,2)</w:t>
+              <w:t>Timestamp</w:t>
             </w:r>
           </w:p>
         </w:tc>
@@ -8180,7 +8211,7 @@
                 <w:rFonts w:ascii="Calibri" w:eastAsia="Times New Roman" w:hAnsi="Calibri" w:cs="Calibri"/>
                 <w:color w:val="000000"/>
               </w:rPr>
-              <w:t> </w:t>
+              <w:t>Montant de la cotisation</w:t>
             </w:r>
           </w:p>
         </w:tc>
@@ -8211,7 +8242,7 @@
                 <w:rFonts w:ascii="Calibri" w:eastAsia="Times New Roman" w:hAnsi="Calibri" w:cs="Calibri"/>
                 <w:color w:val="000000"/>
               </w:rPr>
-              <w:t> </w:t>
+              <w:t>Montant_Cotisation</w:t>
             </w:r>
           </w:p>
         </w:tc>
@@ -8242,7 +8273,7 @@
                 <w:rFonts w:ascii="Calibri" w:eastAsia="Times New Roman" w:hAnsi="Calibri" w:cs="Calibri"/>
                 <w:color w:val="000000"/>
               </w:rPr>
-              <w:t> </w:t>
+              <w:t>Number(5,2)</w:t>
             </w:r>
           </w:p>
         </w:tc>
@@ -8278,7 +8309,7 @@
                 <w:rFonts w:ascii="Calibri" w:eastAsia="Times New Roman" w:hAnsi="Calibri" w:cs="Calibri"/>
                 <w:color w:val="000000"/>
               </w:rPr>
-              <w:t>Id Saison</w:t>
+              <w:t> </w:t>
             </w:r>
           </w:p>
         </w:tc>
@@ -8309,7 +8340,7 @@
                 <w:rFonts w:ascii="Calibri" w:eastAsia="Times New Roman" w:hAnsi="Calibri" w:cs="Calibri"/>
                 <w:color w:val="000000"/>
               </w:rPr>
-              <w:t>Id_Saison</w:t>
+              <w:t> </w:t>
             </w:r>
           </w:p>
         </w:tc>
@@ -8340,7 +8371,7 @@
                 <w:rFonts w:ascii="Calibri" w:eastAsia="Times New Roman" w:hAnsi="Calibri" w:cs="Calibri"/>
                 <w:color w:val="000000"/>
               </w:rPr>
-              <w:t>Number(10)</w:t>
+              <w:t> </w:t>
             </w:r>
           </w:p>
         </w:tc>
@@ -8376,7 +8407,7 @@
                 <w:rFonts w:ascii="Calibri" w:eastAsia="Times New Roman" w:hAnsi="Calibri" w:cs="Calibri"/>
                 <w:color w:val="000000"/>
               </w:rPr>
-              <w:t>Date de début de la saison</w:t>
+              <w:t>Id Saison</w:t>
             </w:r>
           </w:p>
         </w:tc>
@@ -8407,7 +8438,7 @@
                 <w:rFonts w:ascii="Calibri" w:eastAsia="Times New Roman" w:hAnsi="Calibri" w:cs="Calibri"/>
                 <w:color w:val="000000"/>
               </w:rPr>
-              <w:t>Date_Debut_Saison</w:t>
+              <w:t>Id_Saison</w:t>
             </w:r>
           </w:p>
         </w:tc>
@@ -8438,7 +8469,7 @@
                 <w:rFonts w:ascii="Calibri" w:eastAsia="Times New Roman" w:hAnsi="Calibri" w:cs="Calibri"/>
                 <w:color w:val="000000"/>
               </w:rPr>
-              <w:t>Timestamp</w:t>
+              <w:t>Number(10)</w:t>
             </w:r>
           </w:p>
         </w:tc>
@@ -8474,6 +8505,104 @@
                 <w:rFonts w:ascii="Calibri" w:eastAsia="Times New Roman" w:hAnsi="Calibri" w:cs="Calibri"/>
                 <w:color w:val="000000"/>
               </w:rPr>
+              <w:t>Date de début de la saison</w:t>
+            </w:r>
+          </w:p>
+        </w:tc>
+        <w:tc>
+          <w:tcPr>
+            <w:tcW w:w="3300" w:type="dxa"/>
+            <w:tcBorders>
+              <w:top w:val="nil"/>
+              <w:left w:val="nil"/>
+              <w:bottom w:val="single" w:sz="4" w:space="0" w:color="auto"/>
+              <w:right w:val="single" w:sz="4" w:space="0" w:color="auto"/>
+            </w:tcBorders>
+            <w:shd w:val="clear" w:color="auto" w:fill="auto"/>
+            <w:noWrap/>
+            <w:vAlign w:val="bottom"/>
+            <w:hideMark/>
+          </w:tcPr>
+          <w:p>
+            <w:pPr>
+              <w:spacing w:after="0" w:line="240" w:lineRule="auto"/>
+              <w:rPr>
+                <w:rFonts w:ascii="Calibri" w:eastAsia="Times New Roman" w:hAnsi="Calibri" w:cs="Calibri"/>
+                <w:color w:val="000000"/>
+              </w:rPr>
+            </w:pPr>
+            <w:r>
+              <w:rPr>
+                <w:rFonts w:ascii="Calibri" w:eastAsia="Times New Roman" w:hAnsi="Calibri" w:cs="Calibri"/>
+                <w:color w:val="000000"/>
+              </w:rPr>
+              <w:t>Date_Debut_Saison</w:t>
+            </w:r>
+          </w:p>
+        </w:tc>
+        <w:tc>
+          <w:tcPr>
+            <w:tcW w:w="1320" w:type="dxa"/>
+            <w:tcBorders>
+              <w:top w:val="nil"/>
+              <w:left w:val="nil"/>
+              <w:bottom w:val="single" w:sz="4" w:space="0" w:color="auto"/>
+              <w:right w:val="single" w:sz="4" w:space="0" w:color="auto"/>
+            </w:tcBorders>
+            <w:shd w:val="clear" w:color="auto" w:fill="auto"/>
+            <w:noWrap/>
+            <w:vAlign w:val="bottom"/>
+            <w:hideMark/>
+          </w:tcPr>
+          <w:p>
+            <w:pPr>
+              <w:spacing w:after="0" w:line="240" w:lineRule="auto"/>
+              <w:rPr>
+                <w:rFonts w:ascii="Calibri" w:eastAsia="Times New Roman" w:hAnsi="Calibri" w:cs="Calibri"/>
+                <w:color w:val="000000"/>
+              </w:rPr>
+            </w:pPr>
+            <w:r>
+              <w:rPr>
+                <w:rFonts w:ascii="Calibri" w:eastAsia="Times New Roman" w:hAnsi="Calibri" w:cs="Calibri"/>
+                <w:color w:val="000000"/>
+              </w:rPr>
+              <w:t>Timestamp</w:t>
+            </w:r>
+          </w:p>
+        </w:tc>
+      </w:tr>
+      <w:tr>
+        <w:trPr>
+          <w:trHeight w:val="288"/>
+        </w:trPr>
+        <w:tc>
+          <w:tcPr>
+            <w:tcW w:w="4520" w:type="dxa"/>
+            <w:tcBorders>
+              <w:top w:val="nil"/>
+              <w:left w:val="single" w:sz="4" w:space="0" w:color="auto"/>
+              <w:bottom w:val="single" w:sz="4" w:space="0" w:color="auto"/>
+              <w:right w:val="single" w:sz="4" w:space="0" w:color="auto"/>
+            </w:tcBorders>
+            <w:shd w:val="clear" w:color="auto" w:fill="auto"/>
+            <w:noWrap/>
+            <w:vAlign w:val="bottom"/>
+            <w:hideMark/>
+          </w:tcPr>
+          <w:p>
+            <w:pPr>
+              <w:spacing w:after="0" w:line="240" w:lineRule="auto"/>
+              <w:rPr>
+                <w:rFonts w:ascii="Calibri" w:eastAsia="Times New Roman" w:hAnsi="Calibri" w:cs="Calibri"/>
+                <w:color w:val="000000"/>
+              </w:rPr>
+            </w:pPr>
+            <w:r>
+              <w:rPr>
+                <w:rFonts w:ascii="Calibri" w:eastAsia="Times New Roman" w:hAnsi="Calibri" w:cs="Calibri"/>
+                <w:color w:val="000000"/>
+              </w:rPr>
               <w:t>Date de fin de la saison</w:t>
             </w:r>
           </w:p>
@@ -8542,6 +8671,1229 @@
         </w:tc>
       </w:tr>
     </w:tbl>
+    <w:p>
+      <w:pPr>
+        <w:spacing w:after="0"/>
+      </w:pPr>
+    </w:p>
+    <w:p>
+      <w:pPr>
+        <w:spacing w:after="0"/>
+      </w:pPr>
+      <w:r>
+        <w:t>Valeurs calculées : nombre de participants à une activité donnée</w:t>
+      </w:r>
+    </w:p>
+    <w:p>
+      <w:pPr>
+        <w:spacing w:after="0"/>
+      </w:pPr>
+    </w:p>
+    <w:p>
+      <w:pPr>
+        <w:spacing w:after="0"/>
+      </w:pPr>
+    </w:p>
+    <w:tbl>
+      <w:tblPr>
+        <w:tblW w:w="9639" w:type="dxa"/>
+        <w:tblCellMar>
+          <w:left w:w="70" w:type="dxa"/>
+          <w:right w:w="70" w:type="dxa"/>
+        </w:tblCellMar>
+        <w:tblLook w:val="04A0" w:firstRow="1" w:lastRow="0" w:firstColumn="1" w:lastColumn="0" w:noHBand="0" w:noVBand="1"/>
+      </w:tblPr>
+      <w:tblGrid>
+        <w:gridCol w:w="1240"/>
+        <w:gridCol w:w="8399"/>
+      </w:tblGrid>
+      <w:tr>
+        <w:trPr>
+          <w:trHeight w:val="288"/>
+        </w:trPr>
+        <w:tc>
+          <w:tcPr>
+            <w:tcW w:w="1240" w:type="dxa"/>
+            <w:tcBorders>
+              <w:top w:val="nil"/>
+              <w:left w:val="nil"/>
+              <w:bottom w:val="nil"/>
+              <w:right w:val="nil"/>
+            </w:tcBorders>
+            <w:shd w:val="clear" w:color="auto" w:fill="auto"/>
+            <w:noWrap/>
+            <w:vAlign w:val="bottom"/>
+            <w:hideMark/>
+          </w:tcPr>
+          <w:p>
+            <w:pPr>
+              <w:spacing w:after="0" w:line="240" w:lineRule="auto"/>
+              <w:rPr>
+                <w:rFonts w:ascii="Calibri" w:eastAsia="Times New Roman" w:hAnsi="Calibri" w:cs="Calibri"/>
+                <w:color w:val="000000"/>
+              </w:rPr>
+            </w:pPr>
+            <w:r>
+              <w:rPr>
+                <w:rFonts w:ascii="Calibri" w:eastAsia="Times New Roman" w:hAnsi="Calibri" w:cs="Calibri"/>
+                <w:color w:val="000000"/>
+              </w:rPr>
+              <w:t>RGFAQ01</w:t>
+            </w:r>
+          </w:p>
+        </w:tc>
+        <w:tc>
+          <w:tcPr>
+            <w:tcW w:w="8399" w:type="dxa"/>
+            <w:tcBorders>
+              <w:top w:val="nil"/>
+              <w:left w:val="nil"/>
+              <w:bottom w:val="nil"/>
+              <w:right w:val="nil"/>
+            </w:tcBorders>
+            <w:shd w:val="clear" w:color="auto" w:fill="auto"/>
+            <w:noWrap/>
+            <w:vAlign w:val="bottom"/>
+            <w:hideMark/>
+          </w:tcPr>
+          <w:p>
+            <w:pPr>
+              <w:spacing w:after="0" w:line="240" w:lineRule="auto"/>
+              <w:rPr>
+                <w:rFonts w:ascii="Calibri" w:eastAsia="Times New Roman" w:hAnsi="Calibri" w:cs="Calibri"/>
+                <w:color w:val="000000"/>
+              </w:rPr>
+            </w:pPr>
+            <w:r>
+              <w:rPr>
+                <w:rFonts w:ascii="Calibri" w:eastAsia="Times New Roman" w:hAnsi="Calibri" w:cs="Calibri"/>
+                <w:color w:val="000000"/>
+              </w:rPr>
+              <w:t>les activités comptent maximum 50 participants</w:t>
+            </w:r>
+          </w:p>
+        </w:tc>
+      </w:tr>
+      <w:tr>
+        <w:trPr>
+          <w:trHeight w:val="288"/>
+        </w:trPr>
+        <w:tc>
+          <w:tcPr>
+            <w:tcW w:w="1240" w:type="dxa"/>
+            <w:tcBorders>
+              <w:top w:val="nil"/>
+              <w:left w:val="nil"/>
+              <w:bottom w:val="nil"/>
+              <w:right w:val="nil"/>
+            </w:tcBorders>
+            <w:shd w:val="clear" w:color="auto" w:fill="auto"/>
+            <w:noWrap/>
+            <w:vAlign w:val="bottom"/>
+            <w:hideMark/>
+          </w:tcPr>
+          <w:p>
+            <w:pPr>
+              <w:spacing w:after="0" w:line="240" w:lineRule="auto"/>
+              <w:rPr>
+                <w:rFonts w:ascii="Calibri" w:eastAsia="Times New Roman" w:hAnsi="Calibri" w:cs="Calibri"/>
+                <w:color w:val="000000"/>
+              </w:rPr>
+            </w:pPr>
+            <w:r>
+              <w:rPr>
+                <w:rFonts w:ascii="Calibri" w:eastAsia="Times New Roman" w:hAnsi="Calibri" w:cs="Calibri"/>
+                <w:color w:val="000000"/>
+              </w:rPr>
+              <w:t>RGFAQ02</w:t>
+            </w:r>
+          </w:p>
+        </w:tc>
+        <w:tc>
+          <w:tcPr>
+            <w:tcW w:w="8399" w:type="dxa"/>
+            <w:tcBorders>
+              <w:top w:val="nil"/>
+              <w:left w:val="nil"/>
+              <w:bottom w:val="nil"/>
+              <w:right w:val="nil"/>
+            </w:tcBorders>
+            <w:shd w:val="clear" w:color="auto" w:fill="auto"/>
+            <w:noWrap/>
+            <w:vAlign w:val="bottom"/>
+            <w:hideMark/>
+          </w:tcPr>
+          <w:p>
+            <w:pPr>
+              <w:spacing w:after="0" w:line="240" w:lineRule="auto"/>
+              <w:rPr>
+                <w:rFonts w:ascii="Calibri" w:eastAsia="Times New Roman" w:hAnsi="Calibri" w:cs="Calibri"/>
+                <w:color w:val="000000"/>
+              </w:rPr>
+            </w:pPr>
+            <w:r>
+              <w:rPr>
+                <w:rFonts w:ascii="Calibri" w:eastAsia="Times New Roman" w:hAnsi="Calibri" w:cs="Calibri"/>
+                <w:color w:val="000000"/>
+              </w:rPr>
+              <w:t>On peut s'inscrire maxi 5 jours avant la date de début de l'activité</w:t>
+            </w:r>
+          </w:p>
+        </w:tc>
+      </w:tr>
+      <w:tr>
+        <w:trPr>
+          <w:trHeight w:val="288"/>
+        </w:trPr>
+        <w:tc>
+          <w:tcPr>
+            <w:tcW w:w="1240" w:type="dxa"/>
+            <w:tcBorders>
+              <w:top w:val="nil"/>
+              <w:left w:val="nil"/>
+              <w:bottom w:val="nil"/>
+              <w:right w:val="nil"/>
+            </w:tcBorders>
+            <w:shd w:val="clear" w:color="auto" w:fill="auto"/>
+            <w:noWrap/>
+            <w:vAlign w:val="bottom"/>
+            <w:hideMark/>
+          </w:tcPr>
+          <w:p>
+            <w:pPr>
+              <w:spacing w:after="0" w:line="240" w:lineRule="auto"/>
+              <w:rPr>
+                <w:rFonts w:ascii="Calibri" w:eastAsia="Times New Roman" w:hAnsi="Calibri" w:cs="Calibri"/>
+                <w:color w:val="000000"/>
+              </w:rPr>
+            </w:pPr>
+            <w:r>
+              <w:rPr>
+                <w:rFonts w:ascii="Calibri" w:eastAsia="Times New Roman" w:hAnsi="Calibri" w:cs="Calibri"/>
+                <w:color w:val="000000"/>
+              </w:rPr>
+              <w:t>RGFAQ03</w:t>
+            </w:r>
+          </w:p>
+        </w:tc>
+        <w:tc>
+          <w:tcPr>
+            <w:tcW w:w="8399" w:type="dxa"/>
+            <w:tcBorders>
+              <w:top w:val="nil"/>
+              <w:left w:val="nil"/>
+              <w:bottom w:val="nil"/>
+              <w:right w:val="nil"/>
+            </w:tcBorders>
+            <w:shd w:val="clear" w:color="auto" w:fill="auto"/>
+            <w:noWrap/>
+            <w:vAlign w:val="bottom"/>
+            <w:hideMark/>
+          </w:tcPr>
+          <w:p>
+            <w:pPr>
+              <w:spacing w:after="0" w:line="240" w:lineRule="auto"/>
+              <w:rPr>
+                <w:rFonts w:ascii="Calibri" w:eastAsia="Times New Roman" w:hAnsi="Calibri" w:cs="Calibri"/>
+                <w:color w:val="000000"/>
+              </w:rPr>
+            </w:pPr>
+            <w:r>
+              <w:rPr>
+                <w:rFonts w:ascii="Calibri" w:eastAsia="Times New Roman" w:hAnsi="Calibri" w:cs="Calibri"/>
+                <w:color w:val="000000"/>
+              </w:rPr>
+              <w:t>l'application doit savoir si un adhérent a payé ou pas</w:t>
+            </w:r>
+          </w:p>
+        </w:tc>
+      </w:tr>
+      <w:tr>
+        <w:trPr>
+          <w:trHeight w:val="288"/>
+        </w:trPr>
+        <w:tc>
+          <w:tcPr>
+            <w:tcW w:w="1240" w:type="dxa"/>
+            <w:tcBorders>
+              <w:top w:val="nil"/>
+              <w:left w:val="nil"/>
+              <w:bottom w:val="nil"/>
+              <w:right w:val="nil"/>
+            </w:tcBorders>
+            <w:shd w:val="clear" w:color="auto" w:fill="auto"/>
+            <w:noWrap/>
+            <w:vAlign w:val="bottom"/>
+            <w:hideMark/>
+          </w:tcPr>
+          <w:p>
+            <w:pPr>
+              <w:spacing w:after="0" w:line="240" w:lineRule="auto"/>
+              <w:rPr>
+                <w:rFonts w:ascii="Calibri" w:eastAsia="Times New Roman" w:hAnsi="Calibri" w:cs="Calibri"/>
+                <w:color w:val="000000"/>
+              </w:rPr>
+            </w:pPr>
+            <w:r>
+              <w:rPr>
+                <w:rFonts w:ascii="Calibri" w:eastAsia="Times New Roman" w:hAnsi="Calibri" w:cs="Calibri"/>
+                <w:color w:val="000000"/>
+              </w:rPr>
+              <w:t>RGFAQ04</w:t>
+            </w:r>
+          </w:p>
+        </w:tc>
+        <w:tc>
+          <w:tcPr>
+            <w:tcW w:w="8399" w:type="dxa"/>
+            <w:tcBorders>
+              <w:top w:val="nil"/>
+              <w:left w:val="nil"/>
+              <w:bottom w:val="nil"/>
+              <w:right w:val="nil"/>
+            </w:tcBorders>
+            <w:shd w:val="clear" w:color="auto" w:fill="auto"/>
+            <w:noWrap/>
+            <w:vAlign w:val="bottom"/>
+            <w:hideMark/>
+          </w:tcPr>
+          <w:p>
+            <w:pPr>
+              <w:spacing w:after="0" w:line="240" w:lineRule="auto"/>
+              <w:rPr>
+                <w:rFonts w:ascii="Calibri" w:eastAsia="Times New Roman" w:hAnsi="Calibri" w:cs="Calibri"/>
+                <w:color w:val="000000"/>
+              </w:rPr>
+            </w:pPr>
+            <w:r>
+              <w:rPr>
+                <w:rFonts w:ascii="Calibri" w:eastAsia="Times New Roman" w:hAnsi="Calibri" w:cs="Calibri"/>
+                <w:color w:val="000000"/>
+              </w:rPr>
+              <w:t>le paiement ne se fait pas par le biais de l'application</w:t>
+            </w:r>
+          </w:p>
+        </w:tc>
+      </w:tr>
+      <w:tr>
+        <w:trPr>
+          <w:trHeight w:val="288"/>
+        </w:trPr>
+        <w:tc>
+          <w:tcPr>
+            <w:tcW w:w="1240" w:type="dxa"/>
+            <w:tcBorders>
+              <w:top w:val="nil"/>
+              <w:left w:val="nil"/>
+              <w:bottom w:val="nil"/>
+              <w:right w:val="nil"/>
+            </w:tcBorders>
+            <w:shd w:val="clear" w:color="auto" w:fill="auto"/>
+            <w:noWrap/>
+            <w:vAlign w:val="bottom"/>
+            <w:hideMark/>
+          </w:tcPr>
+          <w:p>
+            <w:pPr>
+              <w:spacing w:after="0" w:line="240" w:lineRule="auto"/>
+              <w:rPr>
+                <w:rFonts w:ascii="Calibri" w:eastAsia="Times New Roman" w:hAnsi="Calibri" w:cs="Calibri"/>
+                <w:color w:val="000000"/>
+              </w:rPr>
+            </w:pPr>
+            <w:r>
+              <w:rPr>
+                <w:rFonts w:ascii="Calibri" w:eastAsia="Times New Roman" w:hAnsi="Calibri" w:cs="Calibri"/>
+                <w:color w:val="000000"/>
+              </w:rPr>
+              <w:t>RGFAQ05</w:t>
+            </w:r>
+          </w:p>
+        </w:tc>
+        <w:tc>
+          <w:tcPr>
+            <w:tcW w:w="8399" w:type="dxa"/>
+            <w:tcBorders>
+              <w:top w:val="nil"/>
+              <w:left w:val="nil"/>
+              <w:bottom w:val="nil"/>
+              <w:right w:val="nil"/>
+            </w:tcBorders>
+            <w:shd w:val="clear" w:color="auto" w:fill="auto"/>
+            <w:noWrap/>
+            <w:vAlign w:val="bottom"/>
+            <w:hideMark/>
+          </w:tcPr>
+          <w:p>
+            <w:pPr>
+              <w:spacing w:after="0" w:line="240" w:lineRule="auto"/>
+              <w:rPr>
+                <w:rFonts w:ascii="Calibri" w:eastAsia="Times New Roman" w:hAnsi="Calibri" w:cs="Calibri"/>
+                <w:color w:val="000000"/>
+              </w:rPr>
+            </w:pPr>
+            <w:r>
+              <w:rPr>
+                <w:rFonts w:ascii="Calibri" w:eastAsia="Times New Roman" w:hAnsi="Calibri" w:cs="Calibri"/>
+                <w:color w:val="000000"/>
+              </w:rPr>
+              <w:t>Les activités ne sont visibles que par les adhérents, mais il peut y avoir une news qui parle d'une activité</w:t>
+            </w:r>
+          </w:p>
+        </w:tc>
+      </w:tr>
+      <w:tr>
+        <w:trPr>
+          <w:trHeight w:val="288"/>
+        </w:trPr>
+        <w:tc>
+          <w:tcPr>
+            <w:tcW w:w="1240" w:type="dxa"/>
+            <w:tcBorders>
+              <w:top w:val="nil"/>
+              <w:left w:val="nil"/>
+              <w:bottom w:val="nil"/>
+              <w:right w:val="nil"/>
+            </w:tcBorders>
+            <w:shd w:val="clear" w:color="auto" w:fill="auto"/>
+            <w:noWrap/>
+            <w:vAlign w:val="bottom"/>
+            <w:hideMark/>
+          </w:tcPr>
+          <w:p>
+            <w:pPr>
+              <w:spacing w:after="0" w:line="240" w:lineRule="auto"/>
+              <w:rPr>
+                <w:rFonts w:ascii="Calibri" w:eastAsia="Times New Roman" w:hAnsi="Calibri" w:cs="Calibri"/>
+                <w:color w:val="000000"/>
+              </w:rPr>
+            </w:pPr>
+            <w:r>
+              <w:rPr>
+                <w:rFonts w:ascii="Calibri" w:eastAsia="Times New Roman" w:hAnsi="Calibri" w:cs="Calibri"/>
+                <w:color w:val="000000"/>
+              </w:rPr>
+              <w:t>RGFAQ06</w:t>
+            </w:r>
+          </w:p>
+        </w:tc>
+        <w:tc>
+          <w:tcPr>
+            <w:tcW w:w="8399" w:type="dxa"/>
+            <w:tcBorders>
+              <w:top w:val="nil"/>
+              <w:left w:val="nil"/>
+              <w:bottom w:val="nil"/>
+              <w:right w:val="nil"/>
+            </w:tcBorders>
+            <w:shd w:val="clear" w:color="auto" w:fill="auto"/>
+            <w:noWrap/>
+            <w:vAlign w:val="bottom"/>
+            <w:hideMark/>
+          </w:tcPr>
+          <w:p>
+            <w:pPr>
+              <w:spacing w:after="0" w:line="240" w:lineRule="auto"/>
+              <w:rPr>
+                <w:rFonts w:ascii="Calibri" w:eastAsia="Times New Roman" w:hAnsi="Calibri" w:cs="Calibri"/>
+                <w:color w:val="000000"/>
+              </w:rPr>
+            </w:pPr>
+            <w:r>
+              <w:rPr>
+                <w:rFonts w:ascii="Calibri" w:eastAsia="Times New Roman" w:hAnsi="Calibri" w:cs="Calibri"/>
+                <w:color w:val="000000"/>
+              </w:rPr>
+              <w:t>une saison dure un an (du 1er septembre au 31 août suivant)</w:t>
+            </w:r>
+          </w:p>
+        </w:tc>
+      </w:tr>
+      <w:tr>
+        <w:trPr>
+          <w:trHeight w:val="288"/>
+        </w:trPr>
+        <w:tc>
+          <w:tcPr>
+            <w:tcW w:w="1240" w:type="dxa"/>
+            <w:tcBorders>
+              <w:top w:val="nil"/>
+              <w:left w:val="nil"/>
+              <w:bottom w:val="nil"/>
+              <w:right w:val="nil"/>
+            </w:tcBorders>
+            <w:shd w:val="clear" w:color="auto" w:fill="auto"/>
+            <w:noWrap/>
+            <w:vAlign w:val="bottom"/>
+            <w:hideMark/>
+          </w:tcPr>
+          <w:p>
+            <w:pPr>
+              <w:spacing w:after="0" w:line="240" w:lineRule="auto"/>
+              <w:rPr>
+                <w:rFonts w:ascii="Calibri" w:eastAsia="Times New Roman" w:hAnsi="Calibri" w:cs="Calibri"/>
+                <w:color w:val="000000"/>
+              </w:rPr>
+            </w:pPr>
+            <w:r>
+              <w:rPr>
+                <w:rFonts w:ascii="Calibri" w:eastAsia="Times New Roman" w:hAnsi="Calibri" w:cs="Calibri"/>
+                <w:color w:val="000000"/>
+              </w:rPr>
+              <w:t>RGFAQ07</w:t>
+            </w:r>
+          </w:p>
+        </w:tc>
+        <w:tc>
+          <w:tcPr>
+            <w:tcW w:w="8399" w:type="dxa"/>
+            <w:tcBorders>
+              <w:top w:val="nil"/>
+              <w:left w:val="nil"/>
+              <w:bottom w:val="nil"/>
+              <w:right w:val="nil"/>
+            </w:tcBorders>
+            <w:shd w:val="clear" w:color="auto" w:fill="auto"/>
+            <w:noWrap/>
+            <w:vAlign w:val="bottom"/>
+            <w:hideMark/>
+          </w:tcPr>
+          <w:p>
+            <w:pPr>
+              <w:spacing w:after="0" w:line="240" w:lineRule="auto"/>
+              <w:rPr>
+                <w:rFonts w:ascii="Calibri" w:eastAsia="Times New Roman" w:hAnsi="Calibri" w:cs="Calibri"/>
+                <w:color w:val="000000"/>
+              </w:rPr>
+            </w:pPr>
+            <w:r>
+              <w:rPr>
+                <w:rFonts w:ascii="Calibri" w:eastAsia="Times New Roman" w:hAnsi="Calibri" w:cs="Calibri"/>
+                <w:color w:val="000000"/>
+              </w:rPr>
+              <w:t>le nombre maximum de participants à une activité est fixé à 50</w:t>
+            </w:r>
+          </w:p>
+        </w:tc>
+      </w:tr>
+      <w:tr>
+        <w:trPr>
+          <w:trHeight w:val="288"/>
+        </w:trPr>
+        <w:tc>
+          <w:tcPr>
+            <w:tcW w:w="1240" w:type="dxa"/>
+            <w:tcBorders>
+              <w:top w:val="nil"/>
+              <w:left w:val="nil"/>
+              <w:bottom w:val="nil"/>
+              <w:right w:val="nil"/>
+            </w:tcBorders>
+            <w:shd w:val="clear" w:color="auto" w:fill="auto"/>
+            <w:noWrap/>
+            <w:vAlign w:val="bottom"/>
+            <w:hideMark/>
+          </w:tcPr>
+          <w:p>
+            <w:pPr>
+              <w:spacing w:after="0" w:line="240" w:lineRule="auto"/>
+              <w:rPr>
+                <w:rFonts w:ascii="Calibri" w:eastAsia="Times New Roman" w:hAnsi="Calibri" w:cs="Calibri"/>
+                <w:color w:val="000000"/>
+              </w:rPr>
+            </w:pPr>
+            <w:r>
+              <w:rPr>
+                <w:rFonts w:ascii="Calibri" w:eastAsia="Times New Roman" w:hAnsi="Calibri" w:cs="Calibri"/>
+                <w:color w:val="000000"/>
+              </w:rPr>
+              <w:t>RGFAQ08</w:t>
+            </w:r>
+          </w:p>
+        </w:tc>
+        <w:tc>
+          <w:tcPr>
+            <w:tcW w:w="8399" w:type="dxa"/>
+            <w:tcBorders>
+              <w:top w:val="nil"/>
+              <w:left w:val="nil"/>
+              <w:bottom w:val="nil"/>
+              <w:right w:val="nil"/>
+            </w:tcBorders>
+            <w:shd w:val="clear" w:color="auto" w:fill="auto"/>
+            <w:noWrap/>
+            <w:vAlign w:val="bottom"/>
+            <w:hideMark/>
+          </w:tcPr>
+          <w:p>
+            <w:pPr>
+              <w:spacing w:after="0" w:line="240" w:lineRule="auto"/>
+              <w:rPr>
+                <w:rFonts w:ascii="Calibri" w:eastAsia="Times New Roman" w:hAnsi="Calibri" w:cs="Calibri"/>
+                <w:color w:val="000000"/>
+              </w:rPr>
+            </w:pPr>
+            <w:r>
+              <w:rPr>
+                <w:rFonts w:ascii="Calibri" w:eastAsia="Times New Roman" w:hAnsi="Calibri" w:cs="Calibri"/>
+                <w:color w:val="000000"/>
+              </w:rPr>
+              <w:t>la date maxi d'inscription à une activité est fixée à la date de l'activité moins 5 jours.</w:t>
+            </w:r>
+          </w:p>
+        </w:tc>
+      </w:tr>
+      <w:tr>
+        <w:trPr>
+          <w:trHeight w:val="288"/>
+        </w:trPr>
+        <w:tc>
+          <w:tcPr>
+            <w:tcW w:w="1240" w:type="dxa"/>
+            <w:tcBorders>
+              <w:top w:val="nil"/>
+              <w:left w:val="nil"/>
+              <w:bottom w:val="nil"/>
+              <w:right w:val="nil"/>
+            </w:tcBorders>
+            <w:shd w:val="clear" w:color="auto" w:fill="auto"/>
+            <w:noWrap/>
+            <w:vAlign w:val="bottom"/>
+            <w:hideMark/>
+          </w:tcPr>
+          <w:p>
+            <w:pPr>
+              <w:spacing w:after="0" w:line="240" w:lineRule="auto"/>
+              <w:rPr>
+                <w:rFonts w:ascii="Calibri" w:eastAsia="Times New Roman" w:hAnsi="Calibri" w:cs="Calibri"/>
+                <w:color w:val="000000"/>
+              </w:rPr>
+            </w:pPr>
+            <w:r>
+              <w:rPr>
+                <w:rFonts w:ascii="Calibri" w:eastAsia="Times New Roman" w:hAnsi="Calibri" w:cs="Calibri"/>
+                <w:color w:val="000000"/>
+              </w:rPr>
+              <w:t>RGFAQ09</w:t>
+            </w:r>
+          </w:p>
+        </w:tc>
+        <w:tc>
+          <w:tcPr>
+            <w:tcW w:w="8399" w:type="dxa"/>
+            <w:tcBorders>
+              <w:top w:val="nil"/>
+              <w:left w:val="nil"/>
+              <w:bottom w:val="nil"/>
+              <w:right w:val="nil"/>
+            </w:tcBorders>
+            <w:shd w:val="clear" w:color="auto" w:fill="auto"/>
+            <w:noWrap/>
+            <w:vAlign w:val="bottom"/>
+            <w:hideMark/>
+          </w:tcPr>
+          <w:p>
+            <w:pPr>
+              <w:spacing w:after="0" w:line="240" w:lineRule="auto"/>
+              <w:rPr>
+                <w:rFonts w:ascii="Calibri" w:eastAsia="Times New Roman" w:hAnsi="Calibri" w:cs="Calibri"/>
+                <w:color w:val="000000"/>
+              </w:rPr>
+            </w:pPr>
+            <w:r>
+              <w:rPr>
+                <w:rFonts w:ascii="Calibri" w:eastAsia="Times New Roman" w:hAnsi="Calibri" w:cs="Calibri"/>
+                <w:color w:val="000000"/>
+              </w:rPr>
+              <w:t>on doit savoir qui écrit une nouvelle</w:t>
+            </w:r>
+          </w:p>
+        </w:tc>
+      </w:tr>
+      <w:tr>
+        <w:trPr>
+          <w:trHeight w:val="288"/>
+        </w:trPr>
+        <w:tc>
+          <w:tcPr>
+            <w:tcW w:w="1240" w:type="dxa"/>
+            <w:tcBorders>
+              <w:top w:val="nil"/>
+              <w:left w:val="nil"/>
+              <w:bottom w:val="nil"/>
+              <w:right w:val="nil"/>
+            </w:tcBorders>
+            <w:shd w:val="clear" w:color="auto" w:fill="auto"/>
+            <w:noWrap/>
+            <w:vAlign w:val="bottom"/>
+            <w:hideMark/>
+          </w:tcPr>
+          <w:p>
+            <w:pPr>
+              <w:spacing w:after="0" w:line="240" w:lineRule="auto"/>
+              <w:rPr>
+                <w:rFonts w:ascii="Calibri" w:eastAsia="Times New Roman" w:hAnsi="Calibri" w:cs="Calibri"/>
+                <w:color w:val="000000"/>
+              </w:rPr>
+            </w:pPr>
+          </w:p>
+        </w:tc>
+        <w:tc>
+          <w:tcPr>
+            <w:tcW w:w="8399" w:type="dxa"/>
+            <w:tcBorders>
+              <w:top w:val="nil"/>
+              <w:left w:val="nil"/>
+              <w:bottom w:val="nil"/>
+              <w:right w:val="nil"/>
+            </w:tcBorders>
+            <w:shd w:val="clear" w:color="auto" w:fill="auto"/>
+            <w:noWrap/>
+            <w:vAlign w:val="bottom"/>
+            <w:hideMark/>
+          </w:tcPr>
+          <w:p>
+            <w:pPr>
+              <w:spacing w:after="0" w:line="240" w:lineRule="auto"/>
+              <w:rPr>
+                <w:rFonts w:ascii="Times New Roman" w:eastAsia="Times New Roman" w:hAnsi="Times New Roman" w:cs="Times New Roman"/>
+                <w:sz w:val="20"/>
+                <w:szCs w:val="20"/>
+              </w:rPr>
+            </w:pPr>
+          </w:p>
+        </w:tc>
+      </w:tr>
+      <w:tr>
+        <w:trPr>
+          <w:trHeight w:val="288"/>
+        </w:trPr>
+        <w:tc>
+          <w:tcPr>
+            <w:tcW w:w="1240" w:type="dxa"/>
+            <w:tcBorders>
+              <w:top w:val="nil"/>
+              <w:left w:val="nil"/>
+              <w:bottom w:val="nil"/>
+              <w:right w:val="nil"/>
+            </w:tcBorders>
+            <w:shd w:val="clear" w:color="auto" w:fill="auto"/>
+            <w:noWrap/>
+            <w:vAlign w:val="bottom"/>
+            <w:hideMark/>
+          </w:tcPr>
+          <w:p>
+            <w:pPr>
+              <w:spacing w:after="0" w:line="240" w:lineRule="auto"/>
+              <w:rPr>
+                <w:rFonts w:ascii="Times New Roman" w:eastAsia="Times New Roman" w:hAnsi="Times New Roman" w:cs="Times New Roman"/>
+                <w:sz w:val="20"/>
+                <w:szCs w:val="20"/>
+              </w:rPr>
+            </w:pPr>
+          </w:p>
+        </w:tc>
+        <w:tc>
+          <w:tcPr>
+            <w:tcW w:w="8399" w:type="dxa"/>
+            <w:tcBorders>
+              <w:top w:val="nil"/>
+              <w:left w:val="nil"/>
+              <w:bottom w:val="nil"/>
+              <w:right w:val="nil"/>
+            </w:tcBorders>
+            <w:shd w:val="clear" w:color="auto" w:fill="auto"/>
+            <w:noWrap/>
+            <w:vAlign w:val="bottom"/>
+            <w:hideMark/>
+          </w:tcPr>
+          <w:p>
+            <w:pPr>
+              <w:spacing w:after="0" w:line="240" w:lineRule="auto"/>
+              <w:rPr>
+                <w:rFonts w:ascii="Times New Roman" w:eastAsia="Times New Roman" w:hAnsi="Times New Roman" w:cs="Times New Roman"/>
+                <w:sz w:val="20"/>
+                <w:szCs w:val="20"/>
+              </w:rPr>
+            </w:pPr>
+          </w:p>
+        </w:tc>
+      </w:tr>
+      <w:tr>
+        <w:trPr>
+          <w:trHeight w:val="288"/>
+        </w:trPr>
+        <w:tc>
+          <w:tcPr>
+            <w:tcW w:w="1240" w:type="dxa"/>
+            <w:tcBorders>
+              <w:top w:val="nil"/>
+              <w:left w:val="nil"/>
+              <w:bottom w:val="nil"/>
+              <w:right w:val="nil"/>
+            </w:tcBorders>
+            <w:shd w:val="clear" w:color="auto" w:fill="auto"/>
+            <w:noWrap/>
+            <w:vAlign w:val="bottom"/>
+            <w:hideMark/>
+          </w:tcPr>
+          <w:p>
+            <w:pPr>
+              <w:spacing w:after="0" w:line="240" w:lineRule="auto"/>
+              <w:rPr>
+                <w:rFonts w:ascii="Calibri" w:eastAsia="Times New Roman" w:hAnsi="Calibri" w:cs="Calibri"/>
+                <w:color w:val="000000"/>
+              </w:rPr>
+            </w:pPr>
+            <w:r>
+              <w:rPr>
+                <w:rFonts w:ascii="Calibri" w:eastAsia="Times New Roman" w:hAnsi="Calibri" w:cs="Calibri"/>
+                <w:color w:val="000000"/>
+              </w:rPr>
+              <w:t>RG00</w:t>
+            </w:r>
+          </w:p>
+        </w:tc>
+        <w:tc>
+          <w:tcPr>
+            <w:tcW w:w="8399" w:type="dxa"/>
+            <w:tcBorders>
+              <w:top w:val="nil"/>
+              <w:left w:val="nil"/>
+              <w:bottom w:val="nil"/>
+              <w:right w:val="nil"/>
+            </w:tcBorders>
+            <w:shd w:val="clear" w:color="auto" w:fill="auto"/>
+            <w:noWrap/>
+            <w:vAlign w:val="bottom"/>
+            <w:hideMark/>
+          </w:tcPr>
+          <w:p>
+            <w:pPr>
+              <w:spacing w:after="0" w:line="240" w:lineRule="auto"/>
+              <w:rPr>
+                <w:rFonts w:ascii="Calibri" w:eastAsia="Times New Roman" w:hAnsi="Calibri" w:cs="Calibri"/>
+                <w:color w:val="000000"/>
+              </w:rPr>
+            </w:pPr>
+            <w:r>
+              <w:rPr>
+                <w:rFonts w:ascii="Calibri" w:eastAsia="Times New Roman" w:hAnsi="Calibri" w:cs="Calibri"/>
+                <w:color w:val="000000"/>
+              </w:rPr>
+              <w:t>L'adhésion est obligatoire pour participer aux animations</w:t>
+            </w:r>
+          </w:p>
+        </w:tc>
+      </w:tr>
+      <w:tr>
+        <w:trPr>
+          <w:trHeight w:val="288"/>
+        </w:trPr>
+        <w:tc>
+          <w:tcPr>
+            <w:tcW w:w="1240" w:type="dxa"/>
+            <w:tcBorders>
+              <w:top w:val="nil"/>
+              <w:left w:val="nil"/>
+              <w:bottom w:val="nil"/>
+              <w:right w:val="nil"/>
+            </w:tcBorders>
+            <w:shd w:val="clear" w:color="auto" w:fill="auto"/>
+            <w:noWrap/>
+            <w:vAlign w:val="bottom"/>
+            <w:hideMark/>
+          </w:tcPr>
+          <w:p>
+            <w:pPr>
+              <w:spacing w:after="0" w:line="240" w:lineRule="auto"/>
+              <w:rPr>
+                <w:rFonts w:ascii="Calibri" w:eastAsia="Times New Roman" w:hAnsi="Calibri" w:cs="Calibri"/>
+                <w:color w:val="000000"/>
+              </w:rPr>
+            </w:pPr>
+            <w:r>
+              <w:rPr>
+                <w:rFonts w:ascii="Calibri" w:eastAsia="Times New Roman" w:hAnsi="Calibri" w:cs="Calibri"/>
+                <w:color w:val="000000"/>
+              </w:rPr>
+              <w:t>RG01</w:t>
+            </w:r>
+          </w:p>
+        </w:tc>
+        <w:tc>
+          <w:tcPr>
+            <w:tcW w:w="8399" w:type="dxa"/>
+            <w:tcBorders>
+              <w:top w:val="nil"/>
+              <w:left w:val="nil"/>
+              <w:bottom w:val="nil"/>
+              <w:right w:val="nil"/>
+            </w:tcBorders>
+            <w:shd w:val="clear" w:color="auto" w:fill="auto"/>
+            <w:noWrap/>
+            <w:vAlign w:val="bottom"/>
+            <w:hideMark/>
+          </w:tcPr>
+          <w:p>
+            <w:pPr>
+              <w:spacing w:after="0" w:line="240" w:lineRule="auto"/>
+              <w:rPr>
+                <w:rFonts w:ascii="Calibri" w:eastAsia="Times New Roman" w:hAnsi="Calibri" w:cs="Calibri"/>
+                <w:color w:val="000000"/>
+              </w:rPr>
+            </w:pPr>
+            <w:r>
+              <w:rPr>
+                <w:rFonts w:ascii="Calibri" w:eastAsia="Times New Roman" w:hAnsi="Calibri" w:cs="Calibri"/>
+                <w:color w:val="000000"/>
+              </w:rPr>
+              <w:t>une personne inscrite à une activité peut annuler son inscription avant la date limite d'inscription</w:t>
+            </w:r>
+          </w:p>
+        </w:tc>
+      </w:tr>
+      <w:tr>
+        <w:trPr>
+          <w:trHeight w:val="288"/>
+        </w:trPr>
+        <w:tc>
+          <w:tcPr>
+            <w:tcW w:w="1240" w:type="dxa"/>
+            <w:tcBorders>
+              <w:top w:val="nil"/>
+              <w:left w:val="nil"/>
+              <w:bottom w:val="nil"/>
+              <w:right w:val="nil"/>
+            </w:tcBorders>
+            <w:shd w:val="clear" w:color="auto" w:fill="auto"/>
+            <w:noWrap/>
+            <w:vAlign w:val="bottom"/>
+            <w:hideMark/>
+          </w:tcPr>
+          <w:p>
+            <w:pPr>
+              <w:spacing w:after="0" w:line="240" w:lineRule="auto"/>
+              <w:rPr>
+                <w:rFonts w:ascii="Calibri" w:eastAsia="Times New Roman" w:hAnsi="Calibri" w:cs="Calibri"/>
+                <w:color w:val="000000"/>
+              </w:rPr>
+            </w:pPr>
+            <w:r>
+              <w:rPr>
+                <w:rFonts w:ascii="Calibri" w:eastAsia="Times New Roman" w:hAnsi="Calibri" w:cs="Calibri"/>
+                <w:color w:val="000000"/>
+              </w:rPr>
+              <w:t>RG02</w:t>
+            </w:r>
+          </w:p>
+        </w:tc>
+        <w:tc>
+          <w:tcPr>
+            <w:tcW w:w="8399" w:type="dxa"/>
+            <w:tcBorders>
+              <w:top w:val="nil"/>
+              <w:left w:val="nil"/>
+              <w:bottom w:val="nil"/>
+              <w:right w:val="nil"/>
+            </w:tcBorders>
+            <w:shd w:val="clear" w:color="auto" w:fill="auto"/>
+            <w:noWrap/>
+            <w:vAlign w:val="bottom"/>
+            <w:hideMark/>
+          </w:tcPr>
+          <w:p>
+            <w:pPr>
+              <w:spacing w:after="0" w:line="240" w:lineRule="auto"/>
+              <w:rPr>
+                <w:rFonts w:ascii="Calibri" w:eastAsia="Times New Roman" w:hAnsi="Calibri" w:cs="Calibri"/>
+                <w:color w:val="000000"/>
+              </w:rPr>
+            </w:pPr>
+            <w:r>
+              <w:rPr>
+                <w:rFonts w:ascii="Calibri" w:eastAsia="Times New Roman" w:hAnsi="Calibri" w:cs="Calibri"/>
+                <w:color w:val="000000"/>
+              </w:rPr>
+              <w:t>Un adhérent ne peut pas publier d'information</w:t>
+            </w:r>
+          </w:p>
+        </w:tc>
+      </w:tr>
+      <w:tr>
+        <w:trPr>
+          <w:trHeight w:val="288"/>
+        </w:trPr>
+        <w:tc>
+          <w:tcPr>
+            <w:tcW w:w="1240" w:type="dxa"/>
+            <w:tcBorders>
+              <w:top w:val="nil"/>
+              <w:left w:val="nil"/>
+              <w:bottom w:val="nil"/>
+              <w:right w:val="nil"/>
+            </w:tcBorders>
+            <w:shd w:val="clear" w:color="auto" w:fill="auto"/>
+            <w:noWrap/>
+            <w:vAlign w:val="bottom"/>
+            <w:hideMark/>
+          </w:tcPr>
+          <w:p>
+            <w:pPr>
+              <w:spacing w:after="0" w:line="240" w:lineRule="auto"/>
+              <w:rPr>
+                <w:rFonts w:ascii="Calibri" w:eastAsia="Times New Roman" w:hAnsi="Calibri" w:cs="Calibri"/>
+                <w:color w:val="000000"/>
+              </w:rPr>
+            </w:pPr>
+            <w:r>
+              <w:rPr>
+                <w:rFonts w:ascii="Calibri" w:eastAsia="Times New Roman" w:hAnsi="Calibri" w:cs="Calibri"/>
+                <w:color w:val="000000"/>
+              </w:rPr>
+              <w:t>RG03</w:t>
+            </w:r>
+          </w:p>
+        </w:tc>
+        <w:tc>
+          <w:tcPr>
+            <w:tcW w:w="8399" w:type="dxa"/>
+            <w:tcBorders>
+              <w:top w:val="nil"/>
+              <w:left w:val="nil"/>
+              <w:bottom w:val="nil"/>
+              <w:right w:val="nil"/>
+            </w:tcBorders>
+            <w:shd w:val="clear" w:color="auto" w:fill="auto"/>
+            <w:noWrap/>
+            <w:vAlign w:val="bottom"/>
+            <w:hideMark/>
+          </w:tcPr>
+          <w:p>
+            <w:pPr>
+              <w:spacing w:after="0" w:line="240" w:lineRule="auto"/>
+              <w:rPr>
+                <w:rFonts w:ascii="Calibri" w:eastAsia="Times New Roman" w:hAnsi="Calibri" w:cs="Calibri"/>
+                <w:color w:val="000000"/>
+              </w:rPr>
+            </w:pPr>
+            <w:r>
+              <w:rPr>
+                <w:rFonts w:ascii="Calibri" w:eastAsia="Times New Roman" w:hAnsi="Calibri" w:cs="Calibri"/>
+                <w:color w:val="000000"/>
+              </w:rPr>
+              <w:t>un organisateur est un adhérent, qui sont tous deux membres</w:t>
+            </w:r>
+          </w:p>
+        </w:tc>
+      </w:tr>
+      <w:tr>
+        <w:trPr>
+          <w:trHeight w:val="288"/>
+        </w:trPr>
+        <w:tc>
+          <w:tcPr>
+            <w:tcW w:w="1240" w:type="dxa"/>
+            <w:tcBorders>
+              <w:top w:val="nil"/>
+              <w:left w:val="nil"/>
+              <w:bottom w:val="nil"/>
+              <w:right w:val="nil"/>
+            </w:tcBorders>
+            <w:shd w:val="clear" w:color="auto" w:fill="auto"/>
+            <w:noWrap/>
+            <w:vAlign w:val="bottom"/>
+            <w:hideMark/>
+          </w:tcPr>
+          <w:p>
+            <w:pPr>
+              <w:spacing w:after="0" w:line="240" w:lineRule="auto"/>
+              <w:rPr>
+                <w:rFonts w:ascii="Calibri" w:eastAsia="Times New Roman" w:hAnsi="Calibri" w:cs="Calibri"/>
+                <w:color w:val="000000"/>
+              </w:rPr>
+            </w:pPr>
+            <w:r>
+              <w:rPr>
+                <w:rFonts w:ascii="Calibri" w:eastAsia="Times New Roman" w:hAnsi="Calibri" w:cs="Calibri"/>
+                <w:color w:val="000000"/>
+              </w:rPr>
+              <w:t>RG04</w:t>
+            </w:r>
+          </w:p>
+        </w:tc>
+        <w:tc>
+          <w:tcPr>
+            <w:tcW w:w="8399" w:type="dxa"/>
+            <w:tcBorders>
+              <w:top w:val="nil"/>
+              <w:left w:val="nil"/>
+              <w:bottom w:val="nil"/>
+              <w:right w:val="nil"/>
+            </w:tcBorders>
+            <w:shd w:val="clear" w:color="auto" w:fill="auto"/>
+            <w:noWrap/>
+            <w:vAlign w:val="bottom"/>
+            <w:hideMark/>
+          </w:tcPr>
+          <w:p>
+            <w:pPr>
+              <w:spacing w:after="0" w:line="240" w:lineRule="auto"/>
+              <w:rPr>
+                <w:rFonts w:ascii="Calibri" w:eastAsia="Times New Roman" w:hAnsi="Calibri" w:cs="Calibri"/>
+                <w:color w:val="000000"/>
+              </w:rPr>
+            </w:pPr>
+            <w:r>
+              <w:rPr>
+                <w:rFonts w:ascii="Calibri" w:eastAsia="Times New Roman" w:hAnsi="Calibri" w:cs="Calibri"/>
+                <w:color w:val="000000"/>
+              </w:rPr>
+              <w:t>Tout adhérent a possibilité d'inscrire des invités non adhérents</w:t>
+            </w:r>
+          </w:p>
+        </w:tc>
+      </w:tr>
+      <w:tr>
+        <w:trPr>
+          <w:trHeight w:val="288"/>
+        </w:trPr>
+        <w:tc>
+          <w:tcPr>
+            <w:tcW w:w="1240" w:type="dxa"/>
+            <w:tcBorders>
+              <w:top w:val="nil"/>
+              <w:left w:val="nil"/>
+              <w:bottom w:val="nil"/>
+              <w:right w:val="nil"/>
+            </w:tcBorders>
+            <w:shd w:val="clear" w:color="auto" w:fill="auto"/>
+            <w:noWrap/>
+            <w:vAlign w:val="bottom"/>
+            <w:hideMark/>
+          </w:tcPr>
+          <w:p>
+            <w:pPr>
+              <w:spacing w:after="0" w:line="240" w:lineRule="auto"/>
+              <w:rPr>
+                <w:rFonts w:ascii="Calibri" w:eastAsia="Times New Roman" w:hAnsi="Calibri" w:cs="Calibri"/>
+                <w:color w:val="000000"/>
+              </w:rPr>
+            </w:pPr>
+            <w:r>
+              <w:rPr>
+                <w:rFonts w:ascii="Calibri" w:eastAsia="Times New Roman" w:hAnsi="Calibri" w:cs="Calibri"/>
+                <w:color w:val="000000"/>
+              </w:rPr>
+              <w:t>RG05</w:t>
+            </w:r>
+          </w:p>
+        </w:tc>
+        <w:tc>
+          <w:tcPr>
+            <w:tcW w:w="8399" w:type="dxa"/>
+            <w:tcBorders>
+              <w:top w:val="nil"/>
+              <w:left w:val="nil"/>
+              <w:bottom w:val="nil"/>
+              <w:right w:val="nil"/>
+            </w:tcBorders>
+            <w:shd w:val="clear" w:color="auto" w:fill="auto"/>
+            <w:noWrap/>
+            <w:vAlign w:val="bottom"/>
+            <w:hideMark/>
+          </w:tcPr>
+          <w:p>
+            <w:pPr>
+              <w:spacing w:after="0" w:line="240" w:lineRule="auto"/>
+              <w:rPr>
+                <w:rFonts w:ascii="Calibri" w:eastAsia="Times New Roman" w:hAnsi="Calibri" w:cs="Calibri"/>
+                <w:color w:val="000000"/>
+              </w:rPr>
+            </w:pPr>
+            <w:r>
+              <w:rPr>
+                <w:rFonts w:ascii="Calibri" w:eastAsia="Times New Roman" w:hAnsi="Calibri" w:cs="Calibri"/>
+                <w:color w:val="000000"/>
+              </w:rPr>
+              <w:t>Toute activité ne comporte pas nécessairement de participation financière</w:t>
+            </w:r>
+          </w:p>
+        </w:tc>
+      </w:tr>
+      <w:tr>
+        <w:trPr>
+          <w:trHeight w:val="288"/>
+        </w:trPr>
+        <w:tc>
+          <w:tcPr>
+            <w:tcW w:w="1240" w:type="dxa"/>
+            <w:tcBorders>
+              <w:top w:val="nil"/>
+              <w:left w:val="nil"/>
+              <w:bottom w:val="nil"/>
+              <w:right w:val="nil"/>
+            </w:tcBorders>
+            <w:shd w:val="clear" w:color="auto" w:fill="auto"/>
+            <w:noWrap/>
+            <w:vAlign w:val="bottom"/>
+            <w:hideMark/>
+          </w:tcPr>
+          <w:p>
+            <w:pPr>
+              <w:spacing w:after="0" w:line="240" w:lineRule="auto"/>
+              <w:rPr>
+                <w:rFonts w:ascii="Calibri" w:eastAsia="Times New Roman" w:hAnsi="Calibri" w:cs="Calibri"/>
+                <w:color w:val="000000"/>
+              </w:rPr>
+            </w:pPr>
+            <w:r>
+              <w:rPr>
+                <w:rFonts w:ascii="Calibri" w:eastAsia="Times New Roman" w:hAnsi="Calibri" w:cs="Calibri"/>
+                <w:color w:val="000000"/>
+              </w:rPr>
+              <w:t>RG06</w:t>
+            </w:r>
+          </w:p>
+        </w:tc>
+        <w:tc>
+          <w:tcPr>
+            <w:tcW w:w="8399" w:type="dxa"/>
+            <w:tcBorders>
+              <w:top w:val="nil"/>
+              <w:left w:val="nil"/>
+              <w:bottom w:val="nil"/>
+              <w:right w:val="nil"/>
+            </w:tcBorders>
+            <w:shd w:val="clear" w:color="auto" w:fill="auto"/>
+            <w:noWrap/>
+            <w:vAlign w:val="bottom"/>
+            <w:hideMark/>
+          </w:tcPr>
+          <w:p>
+            <w:pPr>
+              <w:spacing w:after="0" w:line="240" w:lineRule="auto"/>
+              <w:rPr>
+                <w:rFonts w:ascii="Calibri" w:eastAsia="Times New Roman" w:hAnsi="Calibri" w:cs="Calibri"/>
+                <w:color w:val="000000"/>
+              </w:rPr>
+            </w:pPr>
+            <w:r>
+              <w:rPr>
+                <w:rFonts w:ascii="Calibri" w:eastAsia="Times New Roman" w:hAnsi="Calibri" w:cs="Calibri"/>
+                <w:color w:val="000000"/>
+              </w:rPr>
+              <w:t>Si une participation est demandée, il y a un tarif adhérent et un tarif invité</w:t>
+            </w:r>
+          </w:p>
+        </w:tc>
+      </w:tr>
+    </w:tbl>
+    <w:p>
+      <w:pPr>
+        <w:spacing w:after="0"/>
+      </w:pPr>
+    </w:p>
     <w:p>
       <w:pPr>
         <w:spacing w:after="0"/>
@@ -8608,30 +9960,51 @@
         <w:spacing w:after="0"/>
       </w:pPr>
       <w:r>
-        <w:pict>
-          <v:shapetype id="_x0000_t75" coordsize="21600,21600" o:spt="75" o:preferrelative="t" path="m@4@5l@4@11@9@11@9@5xe" filled="f" stroked="f">
-            <v:stroke joinstyle="miter"/>
-            <v:formulas>
-              <v:f eqn="if lineDrawn pixelLineWidth 0"/>
-              <v:f eqn="sum @0 1 0"/>
-              <v:f eqn="sum 0 0 @1"/>
-              <v:f eqn="prod @2 1 2"/>
-              <v:f eqn="prod @3 21600 pixelWidth"/>
-              <v:f eqn="prod @3 21600 pixelHeight"/>
-              <v:f eqn="sum @0 0 1"/>
-              <v:f eqn="prod @6 1 2"/>
-              <v:f eqn="prod @7 21600 pixelWidth"/>
-              <v:f eqn="sum @8 21600 0"/>
-              <v:f eqn="prod @7 21600 pixelHeight"/>
-              <v:f eqn="sum @10 21600 0"/>
-            </v:formulas>
-            <v:path o:extrusionok="f" gradientshapeok="t" o:connecttype="rect"/>
-            <o:lock v:ext="edit" aspectratio="t"/>
-          </v:shapetype>
-          <v:shape id="_x0000_i1025" type="#_x0000_t75" style="width:702.25pt;height:411pt">
-            <v:imagedata r:id="rId16" o:title="MCD" croptop="2510f" cropleft="365f" cropright="911f"/>
-          </v:shape>
-        </w:pict>
+        <w:rPr>
+          <w:noProof/>
+        </w:rPr>
+        <w:drawing>
+          <wp:inline distT="0" distB="0" distL="0" distR="0" wp14:anchorId="61BB6742" wp14:editId="34B3F402">
+            <wp:extent cx="8826958" cy="5397500"/>
+            <wp:effectExtent l="0" t="0" r="0" b="0"/>
+            <wp:docPr id="29" name="Image 29"/>
+            <wp:cNvGraphicFramePr>
+              <a:graphicFrameLocks xmlns:a="http://schemas.openxmlformats.org/drawingml/2006/main" noChangeAspect="1"/>
+            </wp:cNvGraphicFramePr>
+            <a:graphic xmlns:a="http://schemas.openxmlformats.org/drawingml/2006/main">
+              <a:graphicData uri="http://schemas.openxmlformats.org/drawingml/2006/picture">
+                <pic:pic xmlns:pic="http://schemas.openxmlformats.org/drawingml/2006/picture">
+                  <pic:nvPicPr>
+                    <pic:cNvPr id="1" name=""/>
+                    <pic:cNvPicPr/>
+                  </pic:nvPicPr>
+                  <pic:blipFill rotWithShape="1">
+                    <a:blip r:embed="rId17"/>
+                    <a:srcRect l="642" t="15291" r="34663" b="11680"/>
+                    <a:stretch/>
+                  </pic:blipFill>
+                  <pic:spPr bwMode="auto">
+                    <a:xfrm>
+                      <a:off x="0" y="0"/>
+                      <a:ext cx="8842607" cy="5407069"/>
+                    </a:xfrm>
+                    <a:prstGeom prst="rect">
+                      <a:avLst/>
+                    </a:prstGeom>
+                    <a:ln>
+                      <a:noFill/>
+                    </a:ln>
+                    <a:extLst>
+                      <a:ext uri="{53640926-AAD7-44D8-BBD7-CCE9431645EC}">
+                        <a14:shadowObscured xmlns:a14="http://schemas.microsoft.com/office/drawing/2010/main"/>
+                      </a:ext>
+                    </a:extLst>
+                  </pic:spPr>
+                </pic:pic>
+              </a:graphicData>
+            </a:graphic>
+          </wp:inline>
+        </w:drawing>
       </w:r>
     </w:p>
     <w:p>
@@ -8691,7 +10064,10 @@
         <w:t xml:space="preserve">de </w:t>
       </w:r>
       <w:r>
-        <w:t>tables qui ont des relations entre elles. Ces relations sont caractérisées par des cardinalités.</w:t>
+        <w:t>tables qui peuvent avoir</w:t>
+      </w:r>
+      <w:r>
+        <w:t xml:space="preserve"> des relations entre elles. Ces relations sont caractérisées par des cardinalités.</w:t>
       </w:r>
     </w:p>
     <w:p>
@@ -8731,7 +10107,7 @@
                     </pic:cNvPicPr>
                   </pic:nvPicPr>
                   <pic:blipFill rotWithShape="1">
-                    <a:blip r:embed="rId17">
+                    <a:blip r:embed="rId18">
                       <a:extLst>
                         <a:ext uri="{28A0092B-C50C-407E-A947-70E740481C1C}">
                           <a14:useLocalDpi xmlns:a14="http://schemas.microsoft.com/office/drawing/2010/main" val="0"/>
@@ -8794,16 +10170,7 @@
         <w:spacing w:after="0"/>
       </w:pPr>
       <w:r>
-        <w:t>les chiffres de part et d'autre de la bulle bleue centrale</w:t>
-      </w:r>
-      <w:r>
-        <w:t xml:space="preserve"> se lisent de la manière suivante : une photo est publiée par </w:t>
-      </w:r>
-      <w:r>
-        <w:t>(1,1)</w:t>
-      </w:r>
-      <w:r>
-        <w:t xml:space="preserve"> un et un seul membre, tandis qu'un membre peut publier (0,n) de zéro à un nombre non spécifié de photos.</w:t>
+        <w:t>les chiffres de part et d'autre de la bulle bleue centrale se lisent de la manière suivante : une photo est publiée par (1,1) un et un seul membre, tandis qu'un membre peut publier (0,n) de zéro à un nombre non spécifié de photos.</w:t>
       </w:r>
     </w:p>
     <w:p>
@@ -8837,7 +10204,7 @@
                     </pic:cNvPicPr>
                   </pic:nvPicPr>
                   <pic:blipFill>
-                    <a:blip r:embed="rId18">
+                    <a:blip r:embed="rId19">
                       <a:extLst>
                         <a:ext uri="{28A0092B-C50C-407E-A947-70E740481C1C}">
                           <a14:useLocalDpi xmlns:a14="http://schemas.microsoft.com/office/drawing/2010/main" val="0"/>
@@ -9025,10 +10392,15 @@
     </w:p>
     <w:p>
       <w:pPr>
-        <w:spacing w:after="0"/>
-        <w:rPr>
-          <w:rFonts w:ascii="Calibri" w:hAnsi="Calibri" w:cs="Calibri"/>
-          <w:color w:val="000000" w:themeColor="text1"/>
+        <w:autoSpaceDE w:val="0"/>
+        <w:autoSpaceDN w:val="0"/>
+        <w:adjustRightInd w:val="0"/>
+        <w:spacing w:after="0" w:line="240" w:lineRule="auto"/>
+        <w:rPr>
+          <w:rFonts w:ascii="Calibri" w:hAnsi="Calibri" w:cs="Calibri"/>
+          <w:color w:val="000000" w:themeColor="text1"/>
+          <w:sz w:val="24"/>
+          <w:szCs w:val="24"/>
         </w:rPr>
       </w:pPr>
       <w:r>
@@ -9037,6 +10409,8 @@
           <w:b/>
           <w:bCs/>
           <w:color w:val="000000" w:themeColor="text1"/>
+          <w:sz w:val="24"/>
+          <w:szCs w:val="24"/>
         </w:rPr>
         <w:t>Membre = (</w:t>
       </w:r>
@@ -9046,6 +10420,8 @@
           <w:b/>
           <w:bCs/>
           <w:color w:val="000000" w:themeColor="text1"/>
+          <w:sz w:val="24"/>
+          <w:szCs w:val="24"/>
           <w:u w:val="single"/>
         </w:rPr>
         <w:t>Id_Membre</w:t>
@@ -9058,6 +10434,8 @@
           <w:i/>
           <w:iCs/>
           <w:color w:val="000000" w:themeColor="text1"/>
+          <w:sz w:val="24"/>
+          <w:szCs w:val="24"/>
         </w:rPr>
         <w:t xml:space="preserve"> NUMBER(10)</w:t>
       </w:r>
@@ -9065,6 +10443,8 @@
         <w:rPr>
           <w:rFonts w:ascii="Calibri" w:hAnsi="Calibri" w:cs="Calibri"/>
           <w:color w:val="000000" w:themeColor="text1"/>
+          <w:sz w:val="24"/>
+          <w:szCs w:val="24"/>
         </w:rPr>
         <w:t xml:space="preserve">, </w:t>
       </w:r>
@@ -9079,12 +10459,16 @@
         <w:rPr>
           <w:rFonts w:ascii="Calibri" w:hAnsi="Calibri" w:cs="Calibri"/>
           <w:color w:val="000000" w:themeColor="text1"/>
-        </w:rPr>
-      </w:pPr>
-      <w:r>
-        <w:rPr>
-          <w:rFonts w:ascii="Calibri" w:hAnsi="Calibri" w:cs="Calibri"/>
-          <w:color w:val="000000" w:themeColor="text1"/>
+          <w:sz w:val="24"/>
+          <w:szCs w:val="24"/>
+        </w:rPr>
+      </w:pPr>
+      <w:r>
+        <w:rPr>
+          <w:rFonts w:ascii="Calibri" w:hAnsi="Calibri" w:cs="Calibri"/>
+          <w:color w:val="000000" w:themeColor="text1"/>
+          <w:sz w:val="24"/>
+          <w:szCs w:val="24"/>
         </w:rPr>
         <w:t>Nom</w:t>
       </w:r>
@@ -9094,6 +10478,8 @@
           <w:i/>
           <w:iCs/>
           <w:color w:val="000000" w:themeColor="text1"/>
+          <w:sz w:val="24"/>
+          <w:szCs w:val="24"/>
         </w:rPr>
         <w:t xml:space="preserve"> VARCHAR2(50)</w:t>
       </w:r>
@@ -9101,6 +10487,8 @@
         <w:rPr>
           <w:rFonts w:ascii="Calibri" w:hAnsi="Calibri" w:cs="Calibri"/>
           <w:color w:val="000000" w:themeColor="text1"/>
+          <w:sz w:val="24"/>
+          <w:szCs w:val="24"/>
         </w:rPr>
         <w:t xml:space="preserve">, </w:t>
       </w:r>
@@ -9115,12 +10503,16 @@
         <w:rPr>
           <w:rFonts w:ascii="Calibri" w:hAnsi="Calibri" w:cs="Calibri"/>
           <w:color w:val="000000" w:themeColor="text1"/>
-        </w:rPr>
-      </w:pPr>
-      <w:r>
-        <w:rPr>
-          <w:rFonts w:ascii="Calibri" w:hAnsi="Calibri" w:cs="Calibri"/>
-          <w:color w:val="000000" w:themeColor="text1"/>
+          <w:sz w:val="24"/>
+          <w:szCs w:val="24"/>
+        </w:rPr>
+      </w:pPr>
+      <w:r>
+        <w:rPr>
+          <w:rFonts w:ascii="Calibri" w:hAnsi="Calibri" w:cs="Calibri"/>
+          <w:color w:val="000000" w:themeColor="text1"/>
+          <w:sz w:val="24"/>
+          <w:szCs w:val="24"/>
         </w:rPr>
         <w:t>Prenom</w:t>
       </w:r>
@@ -9130,6 +10522,8 @@
           <w:i/>
           <w:iCs/>
           <w:color w:val="000000" w:themeColor="text1"/>
+          <w:sz w:val="24"/>
+          <w:szCs w:val="24"/>
         </w:rPr>
         <w:t xml:space="preserve"> VARCHAR2(50)</w:t>
       </w:r>
@@ -9137,6 +10531,8 @@
         <w:rPr>
           <w:rFonts w:ascii="Calibri" w:hAnsi="Calibri" w:cs="Calibri"/>
           <w:color w:val="000000" w:themeColor="text1"/>
+          <w:sz w:val="24"/>
+          <w:szCs w:val="24"/>
         </w:rPr>
         <w:t xml:space="preserve">, </w:t>
       </w:r>
@@ -9151,12 +10547,16 @@
         <w:rPr>
           <w:rFonts w:ascii="Calibri" w:hAnsi="Calibri" w:cs="Calibri"/>
           <w:color w:val="000000" w:themeColor="text1"/>
-        </w:rPr>
-      </w:pPr>
-      <w:r>
-        <w:rPr>
-          <w:rFonts w:ascii="Calibri" w:hAnsi="Calibri" w:cs="Calibri"/>
-          <w:color w:val="000000" w:themeColor="text1"/>
+          <w:sz w:val="24"/>
+          <w:szCs w:val="24"/>
+        </w:rPr>
+      </w:pPr>
+      <w:r>
+        <w:rPr>
+          <w:rFonts w:ascii="Calibri" w:hAnsi="Calibri" w:cs="Calibri"/>
+          <w:color w:val="000000" w:themeColor="text1"/>
+          <w:sz w:val="24"/>
+          <w:szCs w:val="24"/>
         </w:rPr>
         <w:t>email</w:t>
       </w:r>
@@ -9166,6 +10566,8 @@
           <w:i/>
           <w:iCs/>
           <w:color w:val="000000" w:themeColor="text1"/>
+          <w:sz w:val="24"/>
+          <w:szCs w:val="24"/>
         </w:rPr>
         <w:t xml:space="preserve"> VARCHAR2(50)</w:t>
       </w:r>
@@ -9173,6 +10575,8 @@
         <w:rPr>
           <w:rFonts w:ascii="Calibri" w:hAnsi="Calibri" w:cs="Calibri"/>
           <w:color w:val="000000" w:themeColor="text1"/>
+          <w:sz w:val="24"/>
+          <w:szCs w:val="24"/>
         </w:rPr>
         <w:t xml:space="preserve">, </w:t>
       </w:r>
@@ -9187,12 +10591,16 @@
         <w:rPr>
           <w:rFonts w:ascii="Calibri" w:hAnsi="Calibri" w:cs="Calibri"/>
           <w:color w:val="000000" w:themeColor="text1"/>
-        </w:rPr>
-      </w:pPr>
-      <w:r>
-        <w:rPr>
-          <w:rFonts w:ascii="Calibri" w:hAnsi="Calibri" w:cs="Calibri"/>
-          <w:color w:val="000000" w:themeColor="text1"/>
+          <w:sz w:val="24"/>
+          <w:szCs w:val="24"/>
+        </w:rPr>
+      </w:pPr>
+      <w:r>
+        <w:rPr>
+          <w:rFonts w:ascii="Calibri" w:hAnsi="Calibri" w:cs="Calibri"/>
+          <w:color w:val="000000" w:themeColor="text1"/>
+          <w:sz w:val="24"/>
+          <w:szCs w:val="24"/>
         </w:rPr>
         <w:t>IsOrganisateur</w:t>
       </w:r>
@@ -9202,6 +10610,8 @@
           <w:i/>
           <w:iCs/>
           <w:color w:val="000000" w:themeColor="text1"/>
+          <w:sz w:val="24"/>
+          <w:szCs w:val="24"/>
         </w:rPr>
         <w:t xml:space="preserve"> NUMBER(1)</w:t>
       </w:r>
@@ -9209,6 +10619,8 @@
         <w:rPr>
           <w:rFonts w:ascii="Calibri" w:hAnsi="Calibri" w:cs="Calibri"/>
           <w:color w:val="000000" w:themeColor="text1"/>
+          <w:sz w:val="24"/>
+          <w:szCs w:val="24"/>
         </w:rPr>
         <w:t xml:space="preserve">, </w:t>
       </w:r>
@@ -9223,12 +10635,16 @@
         <w:rPr>
           <w:rFonts w:ascii="Calibri" w:hAnsi="Calibri" w:cs="Calibri"/>
           <w:color w:val="000000" w:themeColor="text1"/>
-        </w:rPr>
-      </w:pPr>
-      <w:r>
-        <w:rPr>
-          <w:rFonts w:ascii="Calibri" w:hAnsi="Calibri" w:cs="Calibri"/>
-          <w:color w:val="000000" w:themeColor="text1"/>
+          <w:sz w:val="24"/>
+          <w:szCs w:val="24"/>
+        </w:rPr>
+      </w:pPr>
+      <w:r>
+        <w:rPr>
+          <w:rFonts w:ascii="Calibri" w:hAnsi="Calibri" w:cs="Calibri"/>
+          <w:color w:val="000000" w:themeColor="text1"/>
+          <w:sz w:val="24"/>
+          <w:szCs w:val="24"/>
         </w:rPr>
         <w:t>Date_Naissance</w:t>
       </w:r>
@@ -9238,6 +10654,8 @@
           <w:i/>
           <w:iCs/>
           <w:color w:val="000000" w:themeColor="text1"/>
+          <w:sz w:val="24"/>
+          <w:szCs w:val="24"/>
         </w:rPr>
         <w:t xml:space="preserve"> TIMESTAMP</w:t>
       </w:r>
@@ -9245,6 +10663,8 @@
         <w:rPr>
           <w:rFonts w:ascii="Calibri" w:hAnsi="Calibri" w:cs="Calibri"/>
           <w:color w:val="000000" w:themeColor="text1"/>
+          <w:sz w:val="24"/>
+          <w:szCs w:val="24"/>
         </w:rPr>
         <w:t xml:space="preserve">, </w:t>
       </w:r>
@@ -9259,12 +10679,16 @@
         <w:rPr>
           <w:rFonts w:ascii="Calibri" w:hAnsi="Calibri" w:cs="Calibri"/>
           <w:color w:val="000000" w:themeColor="text1"/>
-        </w:rPr>
-      </w:pPr>
-      <w:r>
-        <w:rPr>
-          <w:rFonts w:ascii="Calibri" w:hAnsi="Calibri" w:cs="Calibri"/>
-          <w:color w:val="000000" w:themeColor="text1"/>
+          <w:sz w:val="24"/>
+          <w:szCs w:val="24"/>
+        </w:rPr>
+      </w:pPr>
+      <w:r>
+        <w:rPr>
+          <w:rFonts w:ascii="Calibri" w:hAnsi="Calibri" w:cs="Calibri"/>
+          <w:color w:val="000000" w:themeColor="text1"/>
+          <w:sz w:val="24"/>
+          <w:szCs w:val="24"/>
         </w:rPr>
         <w:t>Photo_Profil</w:t>
       </w:r>
@@ -9274,6 +10698,8 @@
           <w:i/>
           <w:iCs/>
           <w:color w:val="000000" w:themeColor="text1"/>
+          <w:sz w:val="24"/>
+          <w:szCs w:val="24"/>
         </w:rPr>
         <w:t xml:space="preserve"> BLOB</w:t>
       </w:r>
@@ -9281,6 +10707,8 @@
         <w:rPr>
           <w:rFonts w:ascii="Calibri" w:hAnsi="Calibri" w:cs="Calibri"/>
           <w:color w:val="000000" w:themeColor="text1"/>
+          <w:sz w:val="24"/>
+          <w:szCs w:val="24"/>
         </w:rPr>
         <w:t xml:space="preserve">, </w:t>
       </w:r>
@@ -9295,12 +10723,16 @@
         <w:rPr>
           <w:rFonts w:ascii="Calibri" w:hAnsi="Calibri" w:cs="Calibri"/>
           <w:color w:val="000000" w:themeColor="text1"/>
-        </w:rPr>
-      </w:pPr>
-      <w:r>
-        <w:rPr>
-          <w:rFonts w:ascii="Calibri" w:hAnsi="Calibri" w:cs="Calibri"/>
-          <w:color w:val="000000" w:themeColor="text1"/>
+          <w:sz w:val="24"/>
+          <w:szCs w:val="24"/>
+        </w:rPr>
+      </w:pPr>
+      <w:r>
+        <w:rPr>
+          <w:rFonts w:ascii="Calibri" w:hAnsi="Calibri" w:cs="Calibri"/>
+          <w:color w:val="000000" w:themeColor="text1"/>
+          <w:sz w:val="24"/>
+          <w:szCs w:val="24"/>
         </w:rPr>
         <w:t>No_Voie</w:t>
       </w:r>
@@ -9310,6 +10742,8 @@
           <w:i/>
           <w:iCs/>
           <w:color w:val="000000" w:themeColor="text1"/>
+          <w:sz w:val="24"/>
+          <w:szCs w:val="24"/>
         </w:rPr>
         <w:t xml:space="preserve"> VARCHAR2(50)</w:t>
       </w:r>
@@ -9317,6 +10751,8 @@
         <w:rPr>
           <w:rFonts w:ascii="Calibri" w:hAnsi="Calibri" w:cs="Calibri"/>
           <w:color w:val="000000" w:themeColor="text1"/>
+          <w:sz w:val="24"/>
+          <w:szCs w:val="24"/>
         </w:rPr>
         <w:t xml:space="preserve">, </w:t>
       </w:r>
@@ -9331,12 +10767,16 @@
         <w:rPr>
           <w:rFonts w:ascii="Calibri" w:hAnsi="Calibri" w:cs="Calibri"/>
           <w:color w:val="000000" w:themeColor="text1"/>
-        </w:rPr>
-      </w:pPr>
-      <w:r>
-        <w:rPr>
-          <w:rFonts w:ascii="Calibri" w:hAnsi="Calibri" w:cs="Calibri"/>
-          <w:color w:val="000000" w:themeColor="text1"/>
+          <w:sz w:val="24"/>
+          <w:szCs w:val="24"/>
+        </w:rPr>
+      </w:pPr>
+      <w:r>
+        <w:rPr>
+          <w:rFonts w:ascii="Calibri" w:hAnsi="Calibri" w:cs="Calibri"/>
+          <w:color w:val="000000" w:themeColor="text1"/>
+          <w:sz w:val="24"/>
+          <w:szCs w:val="24"/>
         </w:rPr>
         <w:t>Nom_De_Rue</w:t>
       </w:r>
@@ -9346,6 +10786,8 @@
           <w:i/>
           <w:iCs/>
           <w:color w:val="000000" w:themeColor="text1"/>
+          <w:sz w:val="24"/>
+          <w:szCs w:val="24"/>
         </w:rPr>
         <w:t xml:space="preserve"> VARCHAR2(50)</w:t>
       </w:r>
@@ -9353,6 +10795,8 @@
         <w:rPr>
           <w:rFonts w:ascii="Calibri" w:hAnsi="Calibri" w:cs="Calibri"/>
           <w:color w:val="000000" w:themeColor="text1"/>
+          <w:sz w:val="24"/>
+          <w:szCs w:val="24"/>
         </w:rPr>
         <w:t xml:space="preserve">, </w:t>
       </w:r>
@@ -9367,12 +10811,16 @@
         <w:rPr>
           <w:rFonts w:ascii="Calibri" w:hAnsi="Calibri" w:cs="Calibri"/>
           <w:color w:val="000000" w:themeColor="text1"/>
-        </w:rPr>
-      </w:pPr>
-      <w:r>
-        <w:rPr>
-          <w:rFonts w:ascii="Calibri" w:hAnsi="Calibri" w:cs="Calibri"/>
-          <w:color w:val="000000" w:themeColor="text1"/>
+          <w:sz w:val="24"/>
+          <w:szCs w:val="24"/>
+        </w:rPr>
+      </w:pPr>
+      <w:r>
+        <w:rPr>
+          <w:rFonts w:ascii="Calibri" w:hAnsi="Calibri" w:cs="Calibri"/>
+          <w:color w:val="000000" w:themeColor="text1"/>
+          <w:sz w:val="24"/>
+          <w:szCs w:val="24"/>
         </w:rPr>
         <w:t>Code_Postal</w:t>
       </w:r>
@@ -9382,6 +10830,8 @@
           <w:i/>
           <w:iCs/>
           <w:color w:val="000000" w:themeColor="text1"/>
+          <w:sz w:val="24"/>
+          <w:szCs w:val="24"/>
         </w:rPr>
         <w:t xml:space="preserve"> VARCHAR2(50)</w:t>
       </w:r>
@@ -9389,6 +10839,8 @@
         <w:rPr>
           <w:rFonts w:ascii="Calibri" w:hAnsi="Calibri" w:cs="Calibri"/>
           <w:color w:val="000000" w:themeColor="text1"/>
+          <w:sz w:val="24"/>
+          <w:szCs w:val="24"/>
         </w:rPr>
         <w:t xml:space="preserve">, </w:t>
       </w:r>
@@ -9403,12 +10855,16 @@
         <w:rPr>
           <w:rFonts w:ascii="Calibri" w:hAnsi="Calibri" w:cs="Calibri"/>
           <w:color w:val="000000" w:themeColor="text1"/>
-        </w:rPr>
-      </w:pPr>
-      <w:r>
-        <w:rPr>
-          <w:rFonts w:ascii="Calibri" w:hAnsi="Calibri" w:cs="Calibri"/>
-          <w:color w:val="000000" w:themeColor="text1"/>
+          <w:sz w:val="24"/>
+          <w:szCs w:val="24"/>
+        </w:rPr>
+      </w:pPr>
+      <w:r>
+        <w:rPr>
+          <w:rFonts w:ascii="Calibri" w:hAnsi="Calibri" w:cs="Calibri"/>
+          <w:color w:val="000000" w:themeColor="text1"/>
+          <w:sz w:val="24"/>
+          <w:szCs w:val="24"/>
         </w:rPr>
         <w:t>Ville</w:t>
       </w:r>
@@ -9418,6 +10874,8 @@
           <w:i/>
           <w:iCs/>
           <w:color w:val="000000" w:themeColor="text1"/>
+          <w:sz w:val="24"/>
+          <w:szCs w:val="24"/>
         </w:rPr>
         <w:t xml:space="preserve"> VARCHAR2(50)</w:t>
       </w:r>
@@ -9425,6 +10883,8 @@
         <w:rPr>
           <w:rFonts w:ascii="Calibri" w:hAnsi="Calibri" w:cs="Calibri"/>
           <w:color w:val="000000" w:themeColor="text1"/>
+          <w:sz w:val="24"/>
+          <w:szCs w:val="24"/>
         </w:rPr>
         <w:t xml:space="preserve">, </w:t>
       </w:r>
@@ -9439,12 +10899,16 @@
         <w:rPr>
           <w:rFonts w:ascii="Calibri" w:hAnsi="Calibri" w:cs="Calibri"/>
           <w:color w:val="000000" w:themeColor="text1"/>
-        </w:rPr>
-      </w:pPr>
-      <w:r>
-        <w:rPr>
-          <w:rFonts w:ascii="Calibri" w:hAnsi="Calibri" w:cs="Calibri"/>
-          <w:color w:val="000000" w:themeColor="text1"/>
+          <w:sz w:val="24"/>
+          <w:szCs w:val="24"/>
+        </w:rPr>
+      </w:pPr>
+      <w:r>
+        <w:rPr>
+          <w:rFonts w:ascii="Calibri" w:hAnsi="Calibri" w:cs="Calibri"/>
+          <w:color w:val="000000" w:themeColor="text1"/>
+          <w:sz w:val="24"/>
+          <w:szCs w:val="24"/>
         </w:rPr>
         <w:t>Pays</w:t>
       </w:r>
@@ -9454,6 +10918,8 @@
           <w:i/>
           <w:iCs/>
           <w:color w:val="000000" w:themeColor="text1"/>
+          <w:sz w:val="24"/>
+          <w:szCs w:val="24"/>
         </w:rPr>
         <w:t xml:space="preserve"> VARCHAR2(50)</w:t>
       </w:r>
@@ -9461,6 +10927,8 @@
         <w:rPr>
           <w:rFonts w:ascii="Calibri" w:hAnsi="Calibri" w:cs="Calibri"/>
           <w:color w:val="000000" w:themeColor="text1"/>
+          <w:sz w:val="24"/>
+          <w:szCs w:val="24"/>
         </w:rPr>
         <w:t xml:space="preserve">, </w:t>
       </w:r>
@@ -9475,6 +10943,8 @@
         <w:rPr>
           <w:rFonts w:ascii="Calibri" w:hAnsi="Calibri" w:cs="Calibri"/>
           <w:color w:val="000000" w:themeColor="text1"/>
+          <w:sz w:val="24"/>
+          <w:szCs w:val="24"/>
         </w:rPr>
       </w:pPr>
       <w:r>
@@ -9483,6 +10953,8 @@
           <w:b/>
           <w:bCs/>
           <w:color w:val="000000" w:themeColor="text1"/>
+          <w:sz w:val="24"/>
+          <w:szCs w:val="24"/>
         </w:rPr>
         <w:t>Login</w:t>
       </w:r>
@@ -9494,6 +10966,8 @@
           <w:i/>
           <w:iCs/>
           <w:color w:val="000000" w:themeColor="text1"/>
+          <w:sz w:val="24"/>
+          <w:szCs w:val="24"/>
         </w:rPr>
         <w:t xml:space="preserve"> VARCHAR2(50)</w:t>
       </w:r>
@@ -9501,6 +10975,8 @@
         <w:rPr>
           <w:rFonts w:ascii="Calibri" w:hAnsi="Calibri" w:cs="Calibri"/>
           <w:color w:val="000000" w:themeColor="text1"/>
+          <w:sz w:val="24"/>
+          <w:szCs w:val="24"/>
         </w:rPr>
         <w:t xml:space="preserve">, </w:t>
       </w:r>
@@ -9515,12 +10991,16 @@
         <w:rPr>
           <w:rFonts w:ascii="Calibri" w:hAnsi="Calibri" w:cs="Calibri"/>
           <w:color w:val="000000" w:themeColor="text1"/>
-        </w:rPr>
-      </w:pPr>
-      <w:r>
-        <w:rPr>
-          <w:rFonts w:ascii="Calibri" w:hAnsi="Calibri" w:cs="Calibri"/>
-          <w:color w:val="000000" w:themeColor="text1"/>
+          <w:sz w:val="24"/>
+          <w:szCs w:val="24"/>
+        </w:rPr>
+      </w:pPr>
+      <w:r>
+        <w:rPr>
+          <w:rFonts w:ascii="Calibri" w:hAnsi="Calibri" w:cs="Calibri"/>
+          <w:color w:val="000000" w:themeColor="text1"/>
+          <w:sz w:val="24"/>
+          <w:szCs w:val="24"/>
         </w:rPr>
         <w:t>mdp</w:t>
       </w:r>
@@ -9532,6 +11012,8 @@
           <w:i/>
           <w:iCs/>
           <w:color w:val="000000" w:themeColor="text1"/>
+          <w:sz w:val="24"/>
+          <w:szCs w:val="24"/>
         </w:rPr>
         <w:t xml:space="preserve"> VARCHAR2(50)</w:t>
       </w:r>
@@ -9539,6 +11021,8 @@
         <w:rPr>
           <w:rFonts w:ascii="Calibri" w:hAnsi="Calibri" w:cs="Calibri"/>
           <w:color w:val="000000" w:themeColor="text1"/>
+          <w:sz w:val="24"/>
+          <w:szCs w:val="24"/>
         </w:rPr>
         <w:t xml:space="preserve">, </w:t>
       </w:r>
@@ -9555,12 +11039,16 @@
           <w:b/>
           <w:bCs/>
           <w:color w:val="000000" w:themeColor="text1"/>
-        </w:rPr>
-      </w:pPr>
-      <w:r>
-        <w:rPr>
-          <w:rFonts w:ascii="Calibri" w:hAnsi="Calibri" w:cs="Calibri"/>
-          <w:color w:val="000000" w:themeColor="text1"/>
+          <w:sz w:val="24"/>
+          <w:szCs w:val="24"/>
+        </w:rPr>
+      </w:pPr>
+      <w:r>
+        <w:rPr>
+          <w:rFonts w:ascii="Calibri" w:hAnsi="Calibri" w:cs="Calibri"/>
+          <w:color w:val="000000" w:themeColor="text1"/>
+          <w:sz w:val="24"/>
+          <w:szCs w:val="24"/>
         </w:rPr>
         <w:t>NoTel</w:t>
       </w:r>
@@ -9570,6 +11058,8 @@
           <w:i/>
           <w:iCs/>
           <w:color w:val="000000" w:themeColor="text1"/>
+          <w:sz w:val="24"/>
+          <w:szCs w:val="24"/>
         </w:rPr>
         <w:t xml:space="preserve"> VARCHAR2(50)</w:t>
       </w:r>
@@ -9579,6 +11069,8 @@
           <w:b/>
           <w:bCs/>
           <w:color w:val="000000" w:themeColor="text1"/>
+          <w:sz w:val="24"/>
+          <w:szCs w:val="24"/>
         </w:rPr>
         <w:t>);</w:t>
       </w:r>
@@ -9589,9 +11081,12 @@
         <w:autoSpaceDN w:val="0"/>
         <w:adjustRightInd w:val="0"/>
         <w:spacing w:after="0" w:line="240" w:lineRule="auto"/>
+        <w:ind w:left="1416"/>
         <w:rPr>
           <w:rFonts w:ascii="Segoe UI" w:hAnsi="Segoe UI" w:cs="Segoe UI"/>
           <w:color w:val="000000" w:themeColor="text1"/>
+          <w:sz w:val="24"/>
+          <w:szCs w:val="24"/>
         </w:rPr>
       </w:pPr>
     </w:p>
@@ -9604,6 +11099,8 @@
         <w:rPr>
           <w:rFonts w:ascii="Calibri" w:hAnsi="Calibri" w:cs="Calibri"/>
           <w:color w:val="000000" w:themeColor="text1"/>
+          <w:sz w:val="24"/>
+          <w:szCs w:val="24"/>
         </w:rPr>
       </w:pPr>
       <w:r>
@@ -9612,6 +11109,8 @@
           <w:b/>
           <w:bCs/>
           <w:color w:val="000000" w:themeColor="text1"/>
+          <w:sz w:val="24"/>
+          <w:szCs w:val="24"/>
         </w:rPr>
         <w:t>Activite = (</w:t>
       </w:r>
@@ -9621,6 +11120,8 @@
           <w:b/>
           <w:bCs/>
           <w:color w:val="000000" w:themeColor="text1"/>
+          <w:sz w:val="24"/>
+          <w:szCs w:val="24"/>
           <w:u w:val="single"/>
         </w:rPr>
         <w:t>Id_Activite</w:t>
@@ -9633,6 +11134,8 @@
           <w:i/>
           <w:iCs/>
           <w:color w:val="000000" w:themeColor="text1"/>
+          <w:sz w:val="24"/>
+          <w:szCs w:val="24"/>
         </w:rPr>
         <w:t xml:space="preserve"> NUMBER(10)</w:t>
       </w:r>
@@ -9640,6 +11143,8 @@
         <w:rPr>
           <w:rFonts w:ascii="Calibri" w:hAnsi="Calibri" w:cs="Calibri"/>
           <w:color w:val="000000" w:themeColor="text1"/>
+          <w:sz w:val="24"/>
+          <w:szCs w:val="24"/>
         </w:rPr>
         <w:t xml:space="preserve">, </w:t>
       </w:r>
@@ -9654,12 +11159,16 @@
         <w:rPr>
           <w:rFonts w:ascii="Calibri" w:hAnsi="Calibri" w:cs="Calibri"/>
           <w:color w:val="000000" w:themeColor="text1"/>
-        </w:rPr>
-      </w:pPr>
-      <w:r>
-        <w:rPr>
-          <w:rFonts w:ascii="Calibri" w:hAnsi="Calibri" w:cs="Calibri"/>
-          <w:color w:val="000000" w:themeColor="text1"/>
+          <w:sz w:val="24"/>
+          <w:szCs w:val="24"/>
+        </w:rPr>
+      </w:pPr>
+      <w:r>
+        <w:rPr>
+          <w:rFonts w:ascii="Calibri" w:hAnsi="Calibri" w:cs="Calibri"/>
+          <w:color w:val="000000" w:themeColor="text1"/>
+          <w:sz w:val="24"/>
+          <w:szCs w:val="24"/>
         </w:rPr>
         <w:t>Nom_Activite</w:t>
       </w:r>
@@ -9669,6 +11178,8 @@
           <w:i/>
           <w:iCs/>
           <w:color w:val="000000" w:themeColor="text1"/>
+          <w:sz w:val="24"/>
+          <w:szCs w:val="24"/>
         </w:rPr>
         <w:t xml:space="preserve"> VARCHAR2(50)</w:t>
       </w:r>
@@ -9676,6 +11187,8 @@
         <w:rPr>
           <w:rFonts w:ascii="Calibri" w:hAnsi="Calibri" w:cs="Calibri"/>
           <w:color w:val="000000" w:themeColor="text1"/>
+          <w:sz w:val="24"/>
+          <w:szCs w:val="24"/>
         </w:rPr>
         <w:t xml:space="preserve">, </w:t>
       </w:r>
@@ -9690,12 +11203,16 @@
         <w:rPr>
           <w:rFonts w:ascii="Calibri" w:hAnsi="Calibri" w:cs="Calibri"/>
           <w:color w:val="000000" w:themeColor="text1"/>
-        </w:rPr>
-      </w:pPr>
-      <w:r>
-        <w:rPr>
-          <w:rFonts w:ascii="Calibri" w:hAnsi="Calibri" w:cs="Calibri"/>
-          <w:color w:val="000000" w:themeColor="text1"/>
+          <w:sz w:val="24"/>
+          <w:szCs w:val="24"/>
+        </w:rPr>
+      </w:pPr>
+      <w:r>
+        <w:rPr>
+          <w:rFonts w:ascii="Calibri" w:hAnsi="Calibri" w:cs="Calibri"/>
+          <w:color w:val="000000" w:themeColor="text1"/>
+          <w:sz w:val="24"/>
+          <w:szCs w:val="24"/>
         </w:rPr>
         <w:t>Description_Activite</w:t>
       </w:r>
@@ -9705,6 +11222,8 @@
           <w:i/>
           <w:iCs/>
           <w:color w:val="000000" w:themeColor="text1"/>
+          <w:sz w:val="24"/>
+          <w:szCs w:val="24"/>
         </w:rPr>
         <w:t xml:space="preserve"> VARCHAR2(500)</w:t>
       </w:r>
@@ -9712,6 +11231,8 @@
         <w:rPr>
           <w:rFonts w:ascii="Calibri" w:hAnsi="Calibri" w:cs="Calibri"/>
           <w:color w:val="000000" w:themeColor="text1"/>
+          <w:sz w:val="24"/>
+          <w:szCs w:val="24"/>
         </w:rPr>
         <w:t xml:space="preserve">, </w:t>
       </w:r>
@@ -9726,12 +11247,16 @@
         <w:rPr>
           <w:rFonts w:ascii="Calibri" w:hAnsi="Calibri" w:cs="Calibri"/>
           <w:color w:val="000000" w:themeColor="text1"/>
-        </w:rPr>
-      </w:pPr>
-      <w:r>
-        <w:rPr>
-          <w:rFonts w:ascii="Calibri" w:hAnsi="Calibri" w:cs="Calibri"/>
-          <w:color w:val="000000" w:themeColor="text1"/>
+          <w:sz w:val="24"/>
+          <w:szCs w:val="24"/>
+        </w:rPr>
+      </w:pPr>
+      <w:r>
+        <w:rPr>
+          <w:rFonts w:ascii="Calibri" w:hAnsi="Calibri" w:cs="Calibri"/>
+          <w:color w:val="000000" w:themeColor="text1"/>
+          <w:sz w:val="24"/>
+          <w:szCs w:val="24"/>
         </w:rPr>
         <w:t>Destination_Activite</w:t>
       </w:r>
@@ -9741,6 +11266,8 @@
           <w:i/>
           <w:iCs/>
           <w:color w:val="000000" w:themeColor="text1"/>
+          <w:sz w:val="24"/>
+          <w:szCs w:val="24"/>
         </w:rPr>
         <w:t xml:space="preserve"> VARCHAR2(50)</w:t>
       </w:r>
@@ -9748,6 +11275,8 @@
         <w:rPr>
           <w:rFonts w:ascii="Calibri" w:hAnsi="Calibri" w:cs="Calibri"/>
           <w:color w:val="000000" w:themeColor="text1"/>
+          <w:sz w:val="24"/>
+          <w:szCs w:val="24"/>
         </w:rPr>
         <w:t xml:space="preserve">, </w:t>
       </w:r>
@@ -9762,12 +11291,16 @@
         <w:rPr>
           <w:rFonts w:ascii="Calibri" w:hAnsi="Calibri" w:cs="Calibri"/>
           <w:color w:val="000000" w:themeColor="text1"/>
-        </w:rPr>
-      </w:pPr>
-      <w:r>
-        <w:rPr>
-          <w:rFonts w:ascii="Calibri" w:hAnsi="Calibri" w:cs="Calibri"/>
-          <w:color w:val="000000" w:themeColor="text1"/>
+          <w:sz w:val="24"/>
+          <w:szCs w:val="24"/>
+        </w:rPr>
+      </w:pPr>
+      <w:r>
+        <w:rPr>
+          <w:rFonts w:ascii="Calibri" w:hAnsi="Calibri" w:cs="Calibri"/>
+          <w:color w:val="000000" w:themeColor="text1"/>
+          <w:sz w:val="24"/>
+          <w:szCs w:val="24"/>
         </w:rPr>
         <w:t>Point_GPS_Activite</w:t>
       </w:r>
@@ -9777,6 +11310,8 @@
           <w:i/>
           <w:iCs/>
           <w:color w:val="000000" w:themeColor="text1"/>
+          <w:sz w:val="24"/>
+          <w:szCs w:val="24"/>
         </w:rPr>
         <w:t xml:space="preserve"> VARCHAR2(50)</w:t>
       </w:r>
@@ -9784,6 +11319,8 @@
         <w:rPr>
           <w:rFonts w:ascii="Calibri" w:hAnsi="Calibri" w:cs="Calibri"/>
           <w:color w:val="000000" w:themeColor="text1"/>
+          <w:sz w:val="24"/>
+          <w:szCs w:val="24"/>
         </w:rPr>
         <w:t xml:space="preserve">, </w:t>
       </w:r>
@@ -9798,6 +11335,8 @@
         <w:rPr>
           <w:rFonts w:ascii="Calibri" w:hAnsi="Calibri" w:cs="Calibri"/>
           <w:color w:val="000000" w:themeColor="text1"/>
+          <w:sz w:val="24"/>
+          <w:szCs w:val="24"/>
           <w:lang w:val="en-US"/>
         </w:rPr>
       </w:pPr>
@@ -9805,6 +11344,8 @@
         <w:rPr>
           <w:rFonts w:ascii="Calibri" w:hAnsi="Calibri" w:cs="Calibri"/>
           <w:color w:val="000000" w:themeColor="text1"/>
+          <w:sz w:val="24"/>
+          <w:szCs w:val="24"/>
           <w:lang w:val="en-US"/>
         </w:rPr>
         <w:t>Date_Activite</w:t>
@@ -9815,6 +11356,8 @@
           <w:i/>
           <w:iCs/>
           <w:color w:val="000000" w:themeColor="text1"/>
+          <w:sz w:val="24"/>
+          <w:szCs w:val="24"/>
           <w:lang w:val="en-US"/>
         </w:rPr>
         <w:t xml:space="preserve"> TIMESTAMP</w:t>
@@ -9823,6 +11366,8 @@
         <w:rPr>
           <w:rFonts w:ascii="Calibri" w:hAnsi="Calibri" w:cs="Calibri"/>
           <w:color w:val="000000" w:themeColor="text1"/>
+          <w:sz w:val="24"/>
+          <w:szCs w:val="24"/>
           <w:lang w:val="en-US"/>
         </w:rPr>
         <w:t xml:space="preserve">, </w:t>
@@ -9838,6 +11383,8 @@
         <w:rPr>
           <w:rFonts w:ascii="Calibri" w:hAnsi="Calibri" w:cs="Calibri"/>
           <w:color w:val="000000" w:themeColor="text1"/>
+          <w:sz w:val="24"/>
+          <w:szCs w:val="24"/>
           <w:lang w:val="en-US"/>
         </w:rPr>
       </w:pPr>
@@ -9845,6 +11392,8 @@
         <w:rPr>
           <w:rFonts w:ascii="Calibri" w:hAnsi="Calibri" w:cs="Calibri"/>
           <w:color w:val="000000" w:themeColor="text1"/>
+          <w:sz w:val="24"/>
+          <w:szCs w:val="24"/>
           <w:lang w:val="en-US"/>
         </w:rPr>
         <w:t>Tarif_Adherent</w:t>
@@ -9855,6 +11404,8 @@
           <w:i/>
           <w:iCs/>
           <w:color w:val="000000" w:themeColor="text1"/>
+          <w:sz w:val="24"/>
+          <w:szCs w:val="24"/>
           <w:lang w:val="en-US"/>
         </w:rPr>
         <w:t xml:space="preserve"> NUMBER(7,2)</w:t>
@@ -9863,6 +11414,8 @@
         <w:rPr>
           <w:rFonts w:ascii="Calibri" w:hAnsi="Calibri" w:cs="Calibri"/>
           <w:color w:val="000000" w:themeColor="text1"/>
+          <w:sz w:val="24"/>
+          <w:szCs w:val="24"/>
           <w:lang w:val="en-US"/>
         </w:rPr>
         <w:t xml:space="preserve">, </w:t>
@@ -9878,6 +11431,8 @@
         <w:rPr>
           <w:rFonts w:ascii="Calibri" w:hAnsi="Calibri" w:cs="Calibri"/>
           <w:color w:val="000000" w:themeColor="text1"/>
+          <w:sz w:val="24"/>
+          <w:szCs w:val="24"/>
           <w:lang w:val="en-US"/>
         </w:rPr>
       </w:pPr>
@@ -9885,6 +11440,8 @@
         <w:rPr>
           <w:rFonts w:ascii="Calibri" w:hAnsi="Calibri" w:cs="Calibri"/>
           <w:color w:val="000000" w:themeColor="text1"/>
+          <w:sz w:val="24"/>
+          <w:szCs w:val="24"/>
           <w:lang w:val="en-US"/>
         </w:rPr>
         <w:t>Tarif_Invite</w:t>
@@ -9895,6 +11452,8 @@
           <w:i/>
           <w:iCs/>
           <w:color w:val="000000" w:themeColor="text1"/>
+          <w:sz w:val="24"/>
+          <w:szCs w:val="24"/>
           <w:lang w:val="en-US"/>
         </w:rPr>
         <w:t xml:space="preserve"> NUMBER(7,2)</w:t>
@@ -9903,6 +11462,8 @@
         <w:rPr>
           <w:rFonts w:ascii="Calibri" w:hAnsi="Calibri" w:cs="Calibri"/>
           <w:color w:val="000000" w:themeColor="text1"/>
+          <w:sz w:val="24"/>
+          <w:szCs w:val="24"/>
           <w:lang w:val="en-US"/>
         </w:rPr>
         <w:t xml:space="preserve">, </w:t>
@@ -9918,6 +11479,8 @@
         <w:rPr>
           <w:rFonts w:ascii="Calibri" w:hAnsi="Calibri" w:cs="Calibri"/>
           <w:color w:val="000000" w:themeColor="text1"/>
+          <w:sz w:val="24"/>
+          <w:szCs w:val="24"/>
           <w:lang w:val="en-US"/>
         </w:rPr>
       </w:pPr>
@@ -9925,6 +11488,8 @@
         <w:rPr>
           <w:rFonts w:ascii="Calibri" w:hAnsi="Calibri" w:cs="Calibri"/>
           <w:color w:val="000000" w:themeColor="text1"/>
+          <w:sz w:val="24"/>
+          <w:szCs w:val="24"/>
           <w:lang w:val="en-US"/>
         </w:rPr>
         <w:t>Type_Vehicule</w:t>
@@ -9935,6 +11500,8 @@
           <w:i/>
           <w:iCs/>
           <w:color w:val="000000" w:themeColor="text1"/>
+          <w:sz w:val="24"/>
+          <w:szCs w:val="24"/>
           <w:lang w:val="en-US"/>
         </w:rPr>
         <w:t xml:space="preserve"> VARCHAR2(50)</w:t>
@@ -9943,6 +11510,8 @@
         <w:rPr>
           <w:rFonts w:ascii="Calibri" w:hAnsi="Calibri" w:cs="Calibri"/>
           <w:color w:val="000000" w:themeColor="text1"/>
+          <w:sz w:val="24"/>
+          <w:szCs w:val="24"/>
           <w:lang w:val="en-US"/>
         </w:rPr>
         <w:t xml:space="preserve">, </w:t>
@@ -9958,6 +11527,8 @@
         <w:rPr>
           <w:rFonts w:ascii="Calibri" w:hAnsi="Calibri" w:cs="Calibri"/>
           <w:color w:val="000000" w:themeColor="text1"/>
+          <w:sz w:val="24"/>
+          <w:szCs w:val="24"/>
           <w:lang w:val="en-US"/>
         </w:rPr>
       </w:pPr>
@@ -9965,6 +11536,8 @@
         <w:rPr>
           <w:rFonts w:ascii="Calibri" w:hAnsi="Calibri" w:cs="Calibri"/>
           <w:color w:val="000000" w:themeColor="text1"/>
+          <w:sz w:val="24"/>
+          <w:szCs w:val="24"/>
           <w:lang w:val="en-US"/>
         </w:rPr>
         <w:t>Photo_Activite</w:t>
@@ -9975,6 +11548,8 @@
           <w:i/>
           <w:iCs/>
           <w:color w:val="000000" w:themeColor="text1"/>
+          <w:sz w:val="24"/>
+          <w:szCs w:val="24"/>
           <w:lang w:val="en-US"/>
         </w:rPr>
         <w:t xml:space="preserve"> BLOB</w:t>
@@ -9983,6 +11558,8 @@
         <w:rPr>
           <w:rFonts w:ascii="Calibri" w:hAnsi="Calibri" w:cs="Calibri"/>
           <w:color w:val="000000" w:themeColor="text1"/>
+          <w:sz w:val="24"/>
+          <w:szCs w:val="24"/>
           <w:lang w:val="en-US"/>
         </w:rPr>
         <w:t xml:space="preserve">, </w:t>
@@ -10000,6 +11577,8 @@
           <w:i/>
           <w:iCs/>
           <w:color w:val="000000" w:themeColor="text1"/>
+          <w:sz w:val="24"/>
+          <w:szCs w:val="24"/>
           <w:lang w:val="en-US"/>
         </w:rPr>
       </w:pPr>
@@ -10007,6 +11586,8 @@
         <w:rPr>
           <w:rFonts w:ascii="Calibri" w:hAnsi="Calibri" w:cs="Calibri"/>
           <w:color w:val="000000" w:themeColor="text1"/>
+          <w:sz w:val="24"/>
+          <w:szCs w:val="24"/>
           <w:lang w:val="en-US"/>
         </w:rPr>
         <w:t>Duree_Activite</w:t>
@@ -10017,6 +11598,8 @@
           <w:i/>
           <w:iCs/>
           <w:color w:val="000000" w:themeColor="text1"/>
+          <w:sz w:val="24"/>
+          <w:szCs w:val="24"/>
           <w:lang w:val="en-US"/>
         </w:rPr>
         <w:t xml:space="preserve"> NUMBER(5,2), </w:t>
@@ -10034,6 +11617,8 @@
           <w:b/>
           <w:bCs/>
           <w:color w:val="090000"/>
+          <w:sz w:val="24"/>
+          <w:szCs w:val="24"/>
           <w:lang w:val="en-US"/>
         </w:rPr>
       </w:pPr>
@@ -10043,6 +11628,8 @@
           <w:i/>
           <w:iCs/>
           <w:color w:val="0000FF"/>
+          <w:sz w:val="24"/>
+          <w:szCs w:val="24"/>
           <w:lang w:val="en-US"/>
         </w:rPr>
         <w:t>#Id_Membre</w:t>
@@ -10053,6 +11640,8 @@
           <w:b/>
           <w:bCs/>
           <w:color w:val="090000"/>
+          <w:sz w:val="24"/>
+          <w:szCs w:val="24"/>
           <w:lang w:val="en-US"/>
         </w:rPr>
         <w:t>);</w:t>
@@ -10067,68 +11656,11 @@
         <w:ind w:left="708" w:firstLine="708"/>
         <w:rPr>
           <w:rFonts w:ascii="Segoe UI" w:hAnsi="Segoe UI" w:cs="Segoe UI"/>
+          <w:sz w:val="24"/>
+          <w:szCs w:val="24"/>
           <w:lang w:val="en-US"/>
         </w:rPr>
       </w:pPr>
-    </w:p>
-    <w:p>
-      <w:pPr>
-        <w:autoSpaceDE w:val="0"/>
-        <w:autoSpaceDN w:val="0"/>
-        <w:adjustRightInd w:val="0"/>
-        <w:spacing w:after="0" w:line="240" w:lineRule="auto"/>
-        <w:rPr>
-          <w:rFonts w:ascii="Calibri" w:hAnsi="Calibri" w:cs="Calibri"/>
-          <w:color w:val="000000" w:themeColor="text1"/>
-        </w:rPr>
-      </w:pPr>
-      <w:r>
-        <w:rPr>
-          <w:rFonts w:ascii="Calibri" w:hAnsi="Calibri" w:cs="Calibri"/>
-          <w:b/>
-          <w:bCs/>
-          <w:color w:val="090000"/>
-        </w:rPr>
-        <w:t>Photo = (</w:t>
-      </w:r>
-      <w:r>
-        <w:rPr>
-          <w:rFonts w:ascii="Calibri" w:hAnsi="Calibri" w:cs="Calibri"/>
-          <w:b/>
-          <w:bCs/>
-          <w:color w:val="090000"/>
-          <w:u w:val="single"/>
-        </w:rPr>
-        <w:t>Id_</w:t>
-      </w:r>
-      <w:r>
-        <w:rPr>
-          <w:rFonts w:ascii="Calibri" w:hAnsi="Calibri" w:cs="Calibri"/>
-          <w:b/>
-          <w:bCs/>
-          <w:color w:val="000000" w:themeColor="text1"/>
-          <w:u w:val="single"/>
-        </w:rPr>
-        <w:t>Photo</w:t>
-      </w:r>
-      <w:r>
-        <w:rPr>
-          <w:rFonts w:ascii="Calibri" w:hAnsi="Calibri" w:cs="Calibri"/>
-          <w:b/>
-          <w:bCs/>
-          <w:i/>
-          <w:iCs/>
-          <w:color w:val="000000" w:themeColor="text1"/>
-        </w:rPr>
-        <w:t xml:space="preserve"> NUMBER(10)</w:t>
-      </w:r>
-      <w:r>
-        <w:rPr>
-          <w:rFonts w:ascii="Calibri" w:hAnsi="Calibri" w:cs="Calibri"/>
-          <w:color w:val="000000" w:themeColor="text1"/>
-        </w:rPr>
-        <w:t xml:space="preserve">, </w:t>
-      </w:r>
     </w:p>
     <w:p>
       <w:pPr>
@@ -10138,33 +11670,12 @@
         <w:spacing w:after="0" w:line="240" w:lineRule="auto"/>
         <w:ind w:left="708" w:firstLine="708"/>
         <w:rPr>
-          <w:rFonts w:ascii="Calibri" w:hAnsi="Calibri" w:cs="Calibri"/>
-          <w:color w:val="000000" w:themeColor="text1"/>
-        </w:rPr>
-      </w:pPr>
-      <w:r>
-        <w:rPr>
-          <w:rFonts w:ascii="Calibri" w:hAnsi="Calibri" w:cs="Calibri"/>
-          <w:color w:val="000000" w:themeColor="text1"/>
-        </w:rPr>
-        <w:t>Fichier_Photo</w:t>
-      </w:r>
-      <w:r>
-        <w:rPr>
-          <w:rFonts w:ascii="Calibri" w:hAnsi="Calibri" w:cs="Calibri"/>
-          <w:i/>
-          <w:iCs/>
-          <w:color w:val="000000" w:themeColor="text1"/>
-        </w:rPr>
-        <w:t xml:space="preserve"> BLOB</w:t>
-      </w:r>
-      <w:r>
-        <w:rPr>
-          <w:rFonts w:ascii="Calibri" w:hAnsi="Calibri" w:cs="Calibri"/>
-          <w:color w:val="000000" w:themeColor="text1"/>
-        </w:rPr>
-        <w:t xml:space="preserve">, </w:t>
-      </w:r>
+          <w:rFonts w:ascii="Segoe UI" w:hAnsi="Segoe UI" w:cs="Segoe UI"/>
+          <w:sz w:val="24"/>
+          <w:szCs w:val="24"/>
+          <w:lang w:val="en-US"/>
+        </w:rPr>
+      </w:pPr>
     </w:p>
     <w:p>
       <w:pPr>
@@ -10174,27 +11685,84 @@
         <w:spacing w:after="0" w:line="240" w:lineRule="auto"/>
         <w:ind w:left="708" w:firstLine="708"/>
         <w:rPr>
-          <w:rFonts w:ascii="Calibri" w:hAnsi="Calibri" w:cs="Calibri"/>
+          <w:rFonts w:ascii="Segoe UI" w:hAnsi="Segoe UI" w:cs="Segoe UI"/>
+          <w:sz w:val="24"/>
+          <w:szCs w:val="24"/>
+          <w:lang w:val="en-US"/>
+        </w:rPr>
+      </w:pPr>
+    </w:p>
+    <w:p>
+      <w:pPr>
+        <w:autoSpaceDE w:val="0"/>
+        <w:autoSpaceDN w:val="0"/>
+        <w:adjustRightInd w:val="0"/>
+        <w:spacing w:after="0" w:line="240" w:lineRule="auto"/>
+        <w:rPr>
+          <w:rFonts w:ascii="Calibri" w:hAnsi="Calibri" w:cs="Calibri"/>
+          <w:color w:val="000000" w:themeColor="text1"/>
+          <w:sz w:val="24"/>
+          <w:szCs w:val="24"/>
+        </w:rPr>
+      </w:pPr>
+      <w:r>
+        <w:rPr>
+          <w:rFonts w:ascii="Calibri" w:hAnsi="Calibri" w:cs="Calibri"/>
+          <w:b/>
+          <w:bCs/>
+          <w:color w:val="090000"/>
+          <w:sz w:val="24"/>
+          <w:szCs w:val="24"/>
+        </w:rPr>
+        <w:lastRenderedPageBreak/>
+        <w:t>Photo = (</w:t>
+      </w:r>
+      <w:r>
+        <w:rPr>
+          <w:rFonts w:ascii="Calibri" w:hAnsi="Calibri" w:cs="Calibri"/>
+          <w:b/>
+          <w:bCs/>
+          <w:color w:val="090000"/>
+          <w:sz w:val="24"/>
+          <w:szCs w:val="24"/>
+          <w:u w:val="single"/>
+        </w:rPr>
+        <w:t>Id_Photo</w:t>
+      </w:r>
+      <w:r>
+        <w:rPr>
+          <w:rFonts w:ascii="Calibri" w:hAnsi="Calibri" w:cs="Calibri"/>
+          <w:b/>
+          <w:bCs/>
           <w:i/>
           <w:iCs/>
-          <w:color w:val="000000" w:themeColor="text1"/>
-        </w:rPr>
-      </w:pPr>
-      <w:r>
-        <w:rPr>
-          <w:rFonts w:ascii="Calibri" w:hAnsi="Calibri" w:cs="Calibri"/>
-          <w:color w:val="000000" w:themeColor="text1"/>
-        </w:rPr>
-        <w:t>Date_Publi_Photo</w:t>
-      </w:r>
-      <w:r>
-        <w:rPr>
-          <w:rFonts w:ascii="Calibri" w:hAnsi="Calibri" w:cs="Calibri"/>
+          <w:color w:val="808080"/>
+          <w:sz w:val="24"/>
+          <w:szCs w:val="24"/>
+        </w:rPr>
+        <w:t xml:space="preserve"> </w:t>
+      </w:r>
+      <w:r>
+        <w:rPr>
+          <w:rFonts w:ascii="Calibri" w:hAnsi="Calibri" w:cs="Calibri"/>
+          <w:b/>
+          <w:bCs/>
           <w:i/>
           <w:iCs/>
           <w:color w:val="000000" w:themeColor="text1"/>
-        </w:rPr>
-        <w:t xml:space="preserve"> TIMESTAMP, </w:t>
+          <w:sz w:val="24"/>
+          <w:szCs w:val="24"/>
+        </w:rPr>
+        <w:t>NUMBER(10)</w:t>
+      </w:r>
+      <w:r>
+        <w:rPr>
+          <w:rFonts w:ascii="Calibri" w:hAnsi="Calibri" w:cs="Calibri"/>
+          <w:color w:val="000000" w:themeColor="text1"/>
+          <w:sz w:val="24"/>
+          <w:szCs w:val="24"/>
+        </w:rPr>
+        <w:t xml:space="preserve">, </w:t>
       </w:r>
     </w:p>
     <w:p>
@@ -10206,19 +11774,39 @@
         <w:ind w:left="708" w:firstLine="708"/>
         <w:rPr>
           <w:rFonts w:ascii="Calibri" w:hAnsi="Calibri" w:cs="Calibri"/>
+          <w:color w:val="000000" w:themeColor="text1"/>
+          <w:sz w:val="24"/>
+          <w:szCs w:val="24"/>
+        </w:rPr>
+      </w:pPr>
+      <w:r>
+        <w:rPr>
+          <w:rFonts w:ascii="Calibri" w:hAnsi="Calibri" w:cs="Calibri"/>
+          <w:color w:val="000000" w:themeColor="text1"/>
+          <w:sz w:val="24"/>
+          <w:szCs w:val="24"/>
+        </w:rPr>
+        <w:t>Fichier_Photo</w:t>
+      </w:r>
+      <w:r>
+        <w:rPr>
+          <w:rFonts w:ascii="Calibri" w:hAnsi="Calibri" w:cs="Calibri"/>
           <w:i/>
           <w:iCs/>
-          <w:color w:val="0000FF"/>
-        </w:rPr>
-      </w:pPr>
-      <w:r>
-        <w:rPr>
-          <w:rFonts w:ascii="Calibri" w:hAnsi="Calibri" w:cs="Calibri"/>
-          <w:i/>
-          <w:iCs/>
-          <w:color w:val="0000FF"/>
-        </w:rPr>
-        <w:t xml:space="preserve">#Id_Activite, </w:t>
+          <w:color w:val="000000" w:themeColor="text1"/>
+          <w:sz w:val="24"/>
+          <w:szCs w:val="24"/>
+        </w:rPr>
+        <w:t xml:space="preserve"> BLOB</w:t>
+      </w:r>
+      <w:r>
+        <w:rPr>
+          <w:rFonts w:ascii="Calibri" w:hAnsi="Calibri" w:cs="Calibri"/>
+          <w:color w:val="000000" w:themeColor="text1"/>
+          <w:sz w:val="24"/>
+          <w:szCs w:val="24"/>
+        </w:rPr>
+        <w:t xml:space="preserve">, </w:t>
       </w:r>
     </w:p>
     <w:p>
@@ -10230,28 +11818,32 @@
         <w:ind w:left="708" w:firstLine="708"/>
         <w:rPr>
           <w:rFonts w:ascii="Calibri" w:hAnsi="Calibri" w:cs="Calibri"/>
-          <w:b/>
-          <w:bCs/>
-          <w:color w:val="090000"/>
-        </w:rPr>
-      </w:pPr>
-      <w:r>
-        <w:rPr>
-          <w:rFonts w:ascii="Calibri" w:hAnsi="Calibri" w:cs="Calibri"/>
           <w:i/>
           <w:iCs/>
-          <w:color w:val="0000FF"/>
-        </w:rPr>
-        <w:t>#Id_Membre</w:t>
-      </w:r>
-      <w:r>
-        <w:rPr>
-          <w:rFonts w:ascii="Calibri" w:hAnsi="Calibri" w:cs="Calibri"/>
-          <w:b/>
-          <w:bCs/>
-          <w:color w:val="090000"/>
-        </w:rPr>
-        <w:t>);</w:t>
+          <w:color w:val="000000" w:themeColor="text1"/>
+          <w:sz w:val="24"/>
+          <w:szCs w:val="24"/>
+        </w:rPr>
+      </w:pPr>
+      <w:r>
+        <w:rPr>
+          <w:rFonts w:ascii="Calibri" w:hAnsi="Calibri" w:cs="Calibri"/>
+          <w:color w:val="000000" w:themeColor="text1"/>
+          <w:sz w:val="24"/>
+          <w:szCs w:val="24"/>
+        </w:rPr>
+        <w:t>Date_Publi_Photo</w:t>
+      </w:r>
+      <w:r>
+        <w:rPr>
+          <w:rFonts w:ascii="Calibri" w:hAnsi="Calibri" w:cs="Calibri"/>
+          <w:i/>
+          <w:iCs/>
+          <w:color w:val="000000" w:themeColor="text1"/>
+          <w:sz w:val="24"/>
+          <w:szCs w:val="24"/>
+        </w:rPr>
+        <w:t xml:space="preserve"> TIMESTAMP, </w:t>
       </w:r>
     </w:p>
     <w:p>
@@ -10262,57 +11854,24 @@
         <w:spacing w:after="0" w:line="240" w:lineRule="auto"/>
         <w:ind w:left="708" w:firstLine="708"/>
         <w:rPr>
-          <w:rFonts w:ascii="Segoe UI" w:hAnsi="Segoe UI" w:cs="Segoe UI"/>
-        </w:rPr>
-      </w:pPr>
-    </w:p>
-    <w:p>
-      <w:pPr>
-        <w:autoSpaceDE w:val="0"/>
-        <w:autoSpaceDN w:val="0"/>
-        <w:adjustRightInd w:val="0"/>
-        <w:spacing w:after="0" w:line="240" w:lineRule="auto"/>
-        <w:rPr>
-          <w:rFonts w:ascii="Calibri" w:hAnsi="Calibri" w:cs="Calibri"/>
-          <w:color w:val="000000" w:themeColor="text1"/>
-        </w:rPr>
-      </w:pPr>
-      <w:r>
-        <w:rPr>
-          <w:rFonts w:ascii="Calibri" w:hAnsi="Calibri" w:cs="Calibri"/>
-          <w:b/>
-          <w:bCs/>
-          <w:color w:val="000000" w:themeColor="text1"/>
-        </w:rPr>
-        <w:t>Saison = (</w:t>
-      </w:r>
-      <w:r>
-        <w:rPr>
-          <w:rFonts w:ascii="Calibri" w:hAnsi="Calibri" w:cs="Calibri"/>
-          <w:b/>
-          <w:bCs/>
-          <w:color w:val="000000" w:themeColor="text1"/>
-          <w:u w:val="single"/>
-        </w:rPr>
-        <w:t>Id_Saison</w:t>
-      </w:r>
-      <w:r>
-        <w:rPr>
-          <w:rFonts w:ascii="Calibri" w:hAnsi="Calibri" w:cs="Calibri"/>
-          <w:b/>
-          <w:bCs/>
+          <w:rFonts w:ascii="Calibri" w:hAnsi="Calibri" w:cs="Calibri"/>
           <w:i/>
           <w:iCs/>
-          <w:color w:val="000000" w:themeColor="text1"/>
-        </w:rPr>
-        <w:t xml:space="preserve"> NUMBER(10)</w:t>
-      </w:r>
-      <w:r>
-        <w:rPr>
-          <w:rFonts w:ascii="Calibri" w:hAnsi="Calibri" w:cs="Calibri"/>
-          <w:color w:val="000000" w:themeColor="text1"/>
-        </w:rPr>
-        <w:t xml:space="preserve">, </w:t>
+          <w:color w:val="0000FF"/>
+          <w:sz w:val="24"/>
+          <w:szCs w:val="24"/>
+        </w:rPr>
+      </w:pPr>
+      <w:r>
+        <w:rPr>
+          <w:rFonts w:ascii="Calibri" w:hAnsi="Calibri" w:cs="Calibri"/>
+          <w:i/>
+          <w:iCs/>
+          <w:color w:val="0000FF"/>
+          <w:sz w:val="24"/>
+          <w:szCs w:val="24"/>
+        </w:rPr>
+        <w:t xml:space="preserve">#Id_Activite, </w:t>
       </w:r>
     </w:p>
     <w:p>
@@ -10324,31 +11883,34 @@
         <w:ind w:left="708" w:firstLine="708"/>
         <w:rPr>
           <w:rFonts w:ascii="Calibri" w:hAnsi="Calibri" w:cs="Calibri"/>
-          <w:color w:val="000000" w:themeColor="text1"/>
-        </w:rPr>
-      </w:pPr>
-      <w:r>
-        <w:rPr>
-          <w:rFonts w:ascii="Calibri" w:hAnsi="Calibri" w:cs="Calibri"/>
-          <w:color w:val="000000" w:themeColor="text1"/>
-        </w:rPr>
-        <w:t>Date_Debut_Saison</w:t>
-      </w:r>
+          <w:b/>
+          <w:bCs/>
+          <w:color w:val="090000"/>
+          <w:sz w:val="24"/>
+          <w:szCs w:val="24"/>
+        </w:rPr>
+      </w:pPr>
       <w:r>
         <w:rPr>
           <w:rFonts w:ascii="Calibri" w:hAnsi="Calibri" w:cs="Calibri"/>
           <w:i/>
           <w:iCs/>
-          <w:color w:val="000000" w:themeColor="text1"/>
-        </w:rPr>
-        <w:t xml:space="preserve"> TIMESTAMP</w:t>
-      </w:r>
-      <w:r>
-        <w:rPr>
-          <w:rFonts w:ascii="Calibri" w:hAnsi="Calibri" w:cs="Calibri"/>
-          <w:color w:val="000000" w:themeColor="text1"/>
-        </w:rPr>
-        <w:t xml:space="preserve">, </w:t>
+          <w:color w:val="0000FF"/>
+          <w:sz w:val="24"/>
+          <w:szCs w:val="24"/>
+        </w:rPr>
+        <w:t>#Id_Membre</w:t>
+      </w:r>
+      <w:r>
+        <w:rPr>
+          <w:rFonts w:ascii="Calibri" w:hAnsi="Calibri" w:cs="Calibri"/>
+          <w:b/>
+          <w:bCs/>
+          <w:color w:val="090000"/>
+          <w:sz w:val="24"/>
+          <w:szCs w:val="24"/>
+        </w:rPr>
+        <w:t>);</w:t>
       </w:r>
     </w:p>
     <w:p>
@@ -10359,36 +11921,80 @@
         <w:spacing w:after="0" w:line="240" w:lineRule="auto"/>
         <w:ind w:left="708" w:firstLine="708"/>
         <w:rPr>
+          <w:rFonts w:ascii="Segoe UI" w:hAnsi="Segoe UI" w:cs="Segoe UI"/>
+          <w:sz w:val="24"/>
+          <w:szCs w:val="24"/>
+        </w:rPr>
+      </w:pPr>
+    </w:p>
+    <w:p>
+      <w:pPr>
+        <w:autoSpaceDE w:val="0"/>
+        <w:autoSpaceDN w:val="0"/>
+        <w:adjustRightInd w:val="0"/>
+        <w:spacing w:after="0" w:line="240" w:lineRule="auto"/>
+        <w:rPr>
+          <w:rFonts w:ascii="Calibri" w:hAnsi="Calibri" w:cs="Calibri"/>
+          <w:color w:val="000000" w:themeColor="text1"/>
+          <w:sz w:val="24"/>
+          <w:szCs w:val="24"/>
+        </w:rPr>
+      </w:pPr>
+      <w:r>
+        <w:rPr>
           <w:rFonts w:ascii="Calibri" w:hAnsi="Calibri" w:cs="Calibri"/>
           <w:b/>
           <w:bCs/>
-          <w:color w:val="000000" w:themeColor="text1"/>
-        </w:rPr>
-      </w:pPr>
-      <w:r>
-        <w:rPr>
-          <w:rFonts w:ascii="Calibri" w:hAnsi="Calibri" w:cs="Calibri"/>
-          <w:color w:val="000000" w:themeColor="text1"/>
-        </w:rPr>
-        <w:t>Date_Fin_Saison</w:t>
-      </w:r>
-      <w:r>
-        <w:rPr>
-          <w:rFonts w:ascii="Calibri" w:hAnsi="Calibri" w:cs="Calibri"/>
+          <w:color w:val="090000"/>
+          <w:sz w:val="24"/>
+          <w:szCs w:val="24"/>
+        </w:rPr>
+        <w:t xml:space="preserve">Saison </w:t>
+      </w:r>
+      <w:r>
+        <w:rPr>
+          <w:rFonts w:ascii="Calibri" w:hAnsi="Calibri" w:cs="Calibri"/>
+          <w:b/>
+          <w:bCs/>
+          <w:color w:val="000000" w:themeColor="text1"/>
+          <w:sz w:val="24"/>
+          <w:szCs w:val="24"/>
+        </w:rPr>
+        <w:t>= (</w:t>
+      </w:r>
+      <w:r>
+        <w:rPr>
+          <w:rFonts w:ascii="Calibri" w:hAnsi="Calibri" w:cs="Calibri"/>
+          <w:b/>
+          <w:bCs/>
+          <w:color w:val="000000" w:themeColor="text1"/>
+          <w:sz w:val="24"/>
+          <w:szCs w:val="24"/>
+          <w:u w:val="single"/>
+        </w:rPr>
+        <w:t>Id_Saison</w:t>
+      </w:r>
+      <w:r>
+        <w:rPr>
+          <w:rFonts w:ascii="Calibri" w:hAnsi="Calibri" w:cs="Calibri"/>
+          <w:b/>
+          <w:bCs/>
           <w:i/>
           <w:iCs/>
           <w:color w:val="000000" w:themeColor="text1"/>
-        </w:rPr>
-        <w:t xml:space="preserve"> TIMESTAMP</w:t>
-      </w:r>
-      <w:r>
-        <w:rPr>
-          <w:rFonts w:ascii="Calibri" w:hAnsi="Calibri" w:cs="Calibri"/>
-          <w:b/>
-          <w:bCs/>
-          <w:color w:val="000000" w:themeColor="text1"/>
-        </w:rPr>
-        <w:t>);</w:t>
+          <w:sz w:val="24"/>
+          <w:szCs w:val="24"/>
+        </w:rPr>
+        <w:t xml:space="preserve"> NUMBER(10)</w:t>
+      </w:r>
+      <w:r>
+        <w:rPr>
+          <w:rFonts w:ascii="Calibri" w:hAnsi="Calibri" w:cs="Calibri"/>
+          <w:color w:val="000000" w:themeColor="text1"/>
+          <w:sz w:val="24"/>
+          <w:szCs w:val="24"/>
+        </w:rPr>
+        <w:t xml:space="preserve">, </w:t>
       </w:r>
     </w:p>
     <w:p>
@@ -10399,9 +12005,41 @@
         <w:spacing w:after="0" w:line="240" w:lineRule="auto"/>
         <w:ind w:left="708" w:firstLine="708"/>
         <w:rPr>
-          <w:rFonts w:ascii="Segoe UI" w:hAnsi="Segoe UI" w:cs="Segoe UI"/>
-        </w:rPr>
-      </w:pPr>
+          <w:rFonts w:ascii="Calibri" w:hAnsi="Calibri" w:cs="Calibri"/>
+          <w:color w:val="000000" w:themeColor="text1"/>
+          <w:sz w:val="24"/>
+          <w:szCs w:val="24"/>
+        </w:rPr>
+      </w:pPr>
+      <w:r>
+        <w:rPr>
+          <w:rFonts w:ascii="Calibri" w:hAnsi="Calibri" w:cs="Calibri"/>
+          <w:color w:val="000000" w:themeColor="text1"/>
+          <w:sz w:val="24"/>
+          <w:szCs w:val="24"/>
+        </w:rPr>
+        <w:t>Date_Debut_Saison</w:t>
+      </w:r>
+      <w:r>
+        <w:rPr>
+          <w:rFonts w:ascii="Calibri" w:hAnsi="Calibri" w:cs="Calibri"/>
+          <w:i/>
+          <w:iCs/>
+          <w:color w:val="000000" w:themeColor="text1"/>
+          <w:sz w:val="24"/>
+          <w:szCs w:val="24"/>
+        </w:rPr>
+        <w:t xml:space="preserve"> TIMESTAMP</w:t>
+      </w:r>
+      <w:r>
+        <w:rPr>
+          <w:rFonts w:ascii="Calibri" w:hAnsi="Calibri" w:cs="Calibri"/>
+          <w:color w:val="000000" w:themeColor="text1"/>
+          <w:sz w:val="24"/>
+          <w:szCs w:val="24"/>
+        </w:rPr>
+        <w:t xml:space="preserve">, </w:t>
+      </w:r>
     </w:p>
     <w:p>
       <w:pPr>
@@ -10411,29 +12049,33 @@
         <w:spacing w:after="0" w:line="240" w:lineRule="auto"/>
         <w:ind w:left="708" w:firstLine="708"/>
         <w:rPr>
-          <w:rFonts w:ascii="Segoe UI" w:hAnsi="Segoe UI" w:cs="Segoe UI"/>
-        </w:rPr>
-      </w:pPr>
-    </w:p>
-    <w:p>
-      <w:pPr>
-        <w:autoSpaceDE w:val="0"/>
-        <w:autoSpaceDN w:val="0"/>
-        <w:adjustRightInd w:val="0"/>
-        <w:spacing w:after="0" w:line="240" w:lineRule="auto"/>
-        <w:rPr>
-          <w:rFonts w:ascii="Calibri" w:hAnsi="Calibri" w:cs="Calibri"/>
-          <w:color w:val="000000" w:themeColor="text1"/>
-        </w:rPr>
-      </w:pPr>
-      <w:r>
-        <w:rPr>
           <w:rFonts w:ascii="Calibri" w:hAnsi="Calibri" w:cs="Calibri"/>
           <w:b/>
           <w:bCs/>
-          <w:color w:val="090000"/>
-        </w:rPr>
-        <w:t>Publication =</w:t>
+          <w:color w:val="000000" w:themeColor="text1"/>
+          <w:sz w:val="24"/>
+          <w:szCs w:val="24"/>
+        </w:rPr>
+      </w:pPr>
+      <w:r>
+        <w:rPr>
+          <w:rFonts w:ascii="Calibri" w:hAnsi="Calibri" w:cs="Calibri"/>
+          <w:color w:val="000000" w:themeColor="text1"/>
+          <w:sz w:val="24"/>
+          <w:szCs w:val="24"/>
+        </w:rPr>
+        <w:t>Date_Fin_Saison</w:t>
+      </w:r>
+      <w:r>
+        <w:rPr>
+          <w:rFonts w:ascii="Calibri" w:hAnsi="Calibri" w:cs="Calibri"/>
+          <w:i/>
+          <w:iCs/>
+          <w:color w:val="000000" w:themeColor="text1"/>
+          <w:sz w:val="24"/>
+          <w:szCs w:val="24"/>
+        </w:rPr>
+        <w:t xml:space="preserve"> TIMESTAMP</w:t>
       </w:r>
       <w:r>
         <w:rPr>
@@ -10441,36 +12083,10 @@
           <w:b/>
           <w:bCs/>
           <w:color w:val="000000" w:themeColor="text1"/>
-        </w:rPr>
-        <w:t xml:space="preserve"> (</w:t>
-      </w:r>
-      <w:r>
-        <w:rPr>
-          <w:rFonts w:ascii="Calibri" w:hAnsi="Calibri" w:cs="Calibri"/>
-          <w:b/>
-          <w:bCs/>
-          <w:color w:val="000000" w:themeColor="text1"/>
-          <w:u w:val="single"/>
-        </w:rPr>
-        <w:t>Id_Publication</w:t>
-      </w:r>
-      <w:r>
-        <w:rPr>
-          <w:rFonts w:ascii="Calibri" w:hAnsi="Calibri" w:cs="Calibri"/>
-          <w:b/>
-          <w:bCs/>
-          <w:i/>
-          <w:iCs/>
-          <w:color w:val="000000" w:themeColor="text1"/>
-        </w:rPr>
-        <w:t xml:space="preserve"> NUMBER(10)</w:t>
-      </w:r>
-      <w:r>
-        <w:rPr>
-          <w:rFonts w:ascii="Calibri" w:hAnsi="Calibri" w:cs="Calibri"/>
-          <w:color w:val="000000" w:themeColor="text1"/>
-        </w:rPr>
-        <w:t xml:space="preserve">, </w:t>
+          <w:sz w:val="24"/>
+          <w:szCs w:val="24"/>
+        </w:rPr>
+        <w:t>);</w:t>
       </w:r>
     </w:p>
     <w:p>
@@ -10481,30 +12097,68 @@
         <w:spacing w:after="0" w:line="240" w:lineRule="auto"/>
         <w:ind w:left="708" w:firstLine="708"/>
         <w:rPr>
-          <w:rFonts w:ascii="Calibri" w:hAnsi="Calibri" w:cs="Calibri"/>
-          <w:color w:val="000000" w:themeColor="text1"/>
-        </w:rPr>
-      </w:pPr>
-      <w:r>
-        <w:rPr>
-          <w:rFonts w:ascii="Calibri" w:hAnsi="Calibri" w:cs="Calibri"/>
-          <w:color w:val="000000" w:themeColor="text1"/>
-        </w:rPr>
-        <w:t>Description_Nouvelle</w:t>
-      </w:r>
-      <w:r>
-        <w:rPr>
-          <w:rFonts w:ascii="Calibri" w:hAnsi="Calibri" w:cs="Calibri"/>
+          <w:rFonts w:ascii="Segoe UI" w:hAnsi="Segoe UI" w:cs="Segoe UI"/>
+          <w:color w:val="000000" w:themeColor="text1"/>
+          <w:sz w:val="24"/>
+          <w:szCs w:val="24"/>
+        </w:rPr>
+      </w:pPr>
+    </w:p>
+    <w:p>
+      <w:pPr>
+        <w:autoSpaceDE w:val="0"/>
+        <w:autoSpaceDN w:val="0"/>
+        <w:adjustRightInd w:val="0"/>
+        <w:spacing w:after="0" w:line="240" w:lineRule="auto"/>
+        <w:rPr>
+          <w:rFonts w:ascii="Calibri" w:hAnsi="Calibri" w:cs="Calibri"/>
+          <w:color w:val="000000" w:themeColor="text1"/>
+          <w:sz w:val="24"/>
+          <w:szCs w:val="24"/>
+        </w:rPr>
+      </w:pPr>
+      <w:r>
+        <w:rPr>
+          <w:rFonts w:ascii="Calibri" w:hAnsi="Calibri" w:cs="Calibri"/>
+          <w:b/>
+          <w:bCs/>
+          <w:color w:val="000000" w:themeColor="text1"/>
+          <w:sz w:val="24"/>
+          <w:szCs w:val="24"/>
+        </w:rPr>
+        <w:t>Publication = (</w:t>
+      </w:r>
+      <w:r>
+        <w:rPr>
+          <w:rFonts w:ascii="Calibri" w:hAnsi="Calibri" w:cs="Calibri"/>
+          <w:b/>
+          <w:bCs/>
+          <w:color w:val="000000" w:themeColor="text1"/>
+          <w:sz w:val="24"/>
+          <w:szCs w:val="24"/>
+          <w:u w:val="single"/>
+        </w:rPr>
+        <w:t>Id_Publication</w:t>
+      </w:r>
+      <w:r>
+        <w:rPr>
+          <w:rFonts w:ascii="Calibri" w:hAnsi="Calibri" w:cs="Calibri"/>
+          <w:b/>
+          <w:bCs/>
           <w:i/>
           <w:iCs/>
           <w:color w:val="000000" w:themeColor="text1"/>
-        </w:rPr>
-        <w:t xml:space="preserve"> VARCHAR2(50)</w:t>
-      </w:r>
-      <w:r>
-        <w:rPr>
-          <w:rFonts w:ascii="Calibri" w:hAnsi="Calibri" w:cs="Calibri"/>
-          <w:color w:val="000000" w:themeColor="text1"/>
+          <w:sz w:val="24"/>
+          <w:szCs w:val="24"/>
+        </w:rPr>
+        <w:t xml:space="preserve"> NUMBER(10)</w:t>
+      </w:r>
+      <w:r>
+        <w:rPr>
+          <w:rFonts w:ascii="Calibri" w:hAnsi="Calibri" w:cs="Calibri"/>
+          <w:color w:val="000000" w:themeColor="text1"/>
+          <w:sz w:val="24"/>
+          <w:szCs w:val="24"/>
         </w:rPr>
         <w:t xml:space="preserve">, </w:t>
       </w:r>
@@ -10519,14 +12173,18 @@
         <w:rPr>
           <w:rFonts w:ascii="Calibri" w:hAnsi="Calibri" w:cs="Calibri"/>
           <w:color w:val="000000" w:themeColor="text1"/>
-        </w:rPr>
-      </w:pPr>
-      <w:r>
-        <w:rPr>
-          <w:rFonts w:ascii="Calibri" w:hAnsi="Calibri" w:cs="Calibri"/>
-          <w:color w:val="000000" w:themeColor="text1"/>
-        </w:rPr>
-        <w:t>IsOffrePromotionnelleAdherents</w:t>
+          <w:sz w:val="24"/>
+          <w:szCs w:val="24"/>
+        </w:rPr>
+      </w:pPr>
+      <w:r>
+        <w:rPr>
+          <w:rFonts w:ascii="Calibri" w:hAnsi="Calibri" w:cs="Calibri"/>
+          <w:color w:val="000000" w:themeColor="text1"/>
+          <w:sz w:val="24"/>
+          <w:szCs w:val="24"/>
+        </w:rPr>
+        <w:t>Description_Nouvelle</w:t>
       </w:r>
       <w:r>
         <w:rPr>
@@ -10534,13 +12192,17 @@
           <w:i/>
           <w:iCs/>
           <w:color w:val="000000" w:themeColor="text1"/>
-        </w:rPr>
-        <w:t xml:space="preserve"> NUMBER(1)</w:t>
-      </w:r>
-      <w:r>
-        <w:rPr>
-          <w:rFonts w:ascii="Calibri" w:hAnsi="Calibri" w:cs="Calibri"/>
-          <w:color w:val="000000" w:themeColor="text1"/>
+          <w:sz w:val="24"/>
+          <w:szCs w:val="24"/>
+        </w:rPr>
+        <w:t xml:space="preserve"> VARCHAR2(50)</w:t>
+      </w:r>
+      <w:r>
+        <w:rPr>
+          <w:rFonts w:ascii="Calibri" w:hAnsi="Calibri" w:cs="Calibri"/>
+          <w:color w:val="000000" w:themeColor="text1"/>
+          <w:sz w:val="24"/>
+          <w:szCs w:val="24"/>
         </w:rPr>
         <w:t xml:space="preserve">, </w:t>
       </w:r>
@@ -10555,14 +12217,18 @@
         <w:rPr>
           <w:rFonts w:ascii="Calibri" w:hAnsi="Calibri" w:cs="Calibri"/>
           <w:color w:val="000000" w:themeColor="text1"/>
-        </w:rPr>
-      </w:pPr>
-      <w:r>
-        <w:rPr>
-          <w:rFonts w:ascii="Calibri" w:hAnsi="Calibri" w:cs="Calibri"/>
-          <w:color w:val="000000" w:themeColor="text1"/>
-        </w:rPr>
-        <w:t>Texte</w:t>
+          <w:sz w:val="24"/>
+          <w:szCs w:val="24"/>
+        </w:rPr>
+      </w:pPr>
+      <w:r>
+        <w:rPr>
+          <w:rFonts w:ascii="Calibri" w:hAnsi="Calibri" w:cs="Calibri"/>
+          <w:color w:val="000000" w:themeColor="text1"/>
+          <w:sz w:val="24"/>
+          <w:szCs w:val="24"/>
+        </w:rPr>
+        <w:t>IsOffrePromotionnelleAdherents</w:t>
       </w:r>
       <w:r>
         <w:rPr>
@@ -10570,13 +12236,17 @@
           <w:i/>
           <w:iCs/>
           <w:color w:val="000000" w:themeColor="text1"/>
-        </w:rPr>
-        <w:t xml:space="preserve"> VARCHAR2(500)</w:t>
-      </w:r>
-      <w:r>
-        <w:rPr>
-          <w:rFonts w:ascii="Calibri" w:hAnsi="Calibri" w:cs="Calibri"/>
-          <w:color w:val="000000" w:themeColor="text1"/>
+          <w:sz w:val="24"/>
+          <w:szCs w:val="24"/>
+        </w:rPr>
+        <w:t xml:space="preserve"> NUMBER(1)</w:t>
+      </w:r>
+      <w:r>
+        <w:rPr>
+          <w:rFonts w:ascii="Calibri" w:hAnsi="Calibri" w:cs="Calibri"/>
+          <w:color w:val="000000" w:themeColor="text1"/>
+          <w:sz w:val="24"/>
+          <w:szCs w:val="24"/>
         </w:rPr>
         <w:t xml:space="preserve">, </w:t>
       </w:r>
@@ -10591,14 +12261,18 @@
         <w:rPr>
           <w:rFonts w:ascii="Calibri" w:hAnsi="Calibri" w:cs="Calibri"/>
           <w:color w:val="000000" w:themeColor="text1"/>
-        </w:rPr>
-      </w:pPr>
-      <w:r>
-        <w:rPr>
-          <w:rFonts w:ascii="Calibri" w:hAnsi="Calibri" w:cs="Calibri"/>
-          <w:color w:val="000000" w:themeColor="text1"/>
-        </w:rPr>
-        <w:t>Fichier_Associe</w:t>
+          <w:sz w:val="24"/>
+          <w:szCs w:val="24"/>
+        </w:rPr>
+      </w:pPr>
+      <w:r>
+        <w:rPr>
+          <w:rFonts w:ascii="Calibri" w:hAnsi="Calibri" w:cs="Calibri"/>
+          <w:color w:val="000000" w:themeColor="text1"/>
+          <w:sz w:val="24"/>
+          <w:szCs w:val="24"/>
+        </w:rPr>
+        <w:t>Texte</w:t>
       </w:r>
       <w:r>
         <w:rPr>
@@ -10606,13 +12280,17 @@
           <w:i/>
           <w:iCs/>
           <w:color w:val="000000" w:themeColor="text1"/>
-        </w:rPr>
-        <w:t xml:space="preserve"> BLOB</w:t>
-      </w:r>
-      <w:r>
-        <w:rPr>
-          <w:rFonts w:ascii="Calibri" w:hAnsi="Calibri" w:cs="Calibri"/>
-          <w:color w:val="000000" w:themeColor="text1"/>
+          <w:sz w:val="24"/>
+          <w:szCs w:val="24"/>
+        </w:rPr>
+        <w:t xml:space="preserve"> VARCHAR2(500)</w:t>
+      </w:r>
+      <w:r>
+        <w:rPr>
+          <w:rFonts w:ascii="Calibri" w:hAnsi="Calibri" w:cs="Calibri"/>
+          <w:color w:val="000000" w:themeColor="text1"/>
+          <w:sz w:val="24"/>
+          <w:szCs w:val="24"/>
         </w:rPr>
         <w:t xml:space="preserve">, </w:t>
       </w:r>
@@ -10626,26 +12304,39 @@
         <w:ind w:left="708" w:firstLine="708"/>
         <w:rPr>
           <w:rFonts w:ascii="Calibri" w:hAnsi="Calibri" w:cs="Calibri"/>
+          <w:color w:val="000000" w:themeColor="text1"/>
+          <w:sz w:val="24"/>
+          <w:szCs w:val="24"/>
+        </w:rPr>
+      </w:pPr>
+      <w:r>
+        <w:rPr>
+          <w:rFonts w:ascii="Calibri" w:hAnsi="Calibri" w:cs="Calibri"/>
+          <w:color w:val="000000" w:themeColor="text1"/>
+          <w:sz w:val="24"/>
+          <w:szCs w:val="24"/>
+        </w:rPr>
+        <w:t>Fichier_Associe</w:t>
+      </w:r>
+      <w:r>
+        <w:rPr>
+          <w:rFonts w:ascii="Calibri" w:hAnsi="Calibri" w:cs="Calibri"/>
           <w:i/>
           <w:iCs/>
           <w:color w:val="000000" w:themeColor="text1"/>
-        </w:rPr>
-      </w:pPr>
-      <w:r>
-        <w:rPr>
-          <w:rFonts w:ascii="Calibri" w:hAnsi="Calibri" w:cs="Calibri"/>
-          <w:color w:val="000000" w:themeColor="text1"/>
-        </w:rPr>
-        <w:t>IsNouvelleAdherents</w:t>
-      </w:r>
-      <w:r>
-        <w:rPr>
-          <w:rFonts w:ascii="Calibri" w:hAnsi="Calibri" w:cs="Calibri"/>
-          <w:i/>
-          <w:iCs/>
-          <w:color w:val="000000" w:themeColor="text1"/>
-        </w:rPr>
-        <w:t xml:space="preserve"> NUMBER(1), </w:t>
+          <w:sz w:val="24"/>
+          <w:szCs w:val="24"/>
+        </w:rPr>
+        <w:t xml:space="preserve"> BLOB</w:t>
+      </w:r>
+      <w:r>
+        <w:rPr>
+          <w:rFonts w:ascii="Calibri" w:hAnsi="Calibri" w:cs="Calibri"/>
+          <w:color w:val="000000" w:themeColor="text1"/>
+          <w:sz w:val="24"/>
+          <w:szCs w:val="24"/>
+        </w:rPr>
+        <w:t xml:space="preserve">, </w:t>
       </w:r>
     </w:p>
     <w:p>
@@ -10657,28 +12348,39 @@
         <w:ind w:left="708" w:firstLine="708"/>
         <w:rPr>
           <w:rFonts w:ascii="Calibri" w:hAnsi="Calibri" w:cs="Calibri"/>
-          <w:b/>
-          <w:bCs/>
-          <w:color w:val="090000"/>
-        </w:rPr>
-      </w:pPr>
+          <w:color w:val="000000" w:themeColor="text1"/>
+          <w:sz w:val="24"/>
+          <w:szCs w:val="24"/>
+        </w:rPr>
+      </w:pPr>
+      <w:r>
+        <w:rPr>
+          <w:rFonts w:ascii="Calibri" w:hAnsi="Calibri" w:cs="Calibri"/>
+          <w:color w:val="000000" w:themeColor="text1"/>
+          <w:sz w:val="24"/>
+          <w:szCs w:val="24"/>
+        </w:rPr>
+        <w:t>IsNouvelleAdherents</w:t>
+      </w:r>
       <w:r>
         <w:rPr>
           <w:rFonts w:ascii="Calibri" w:hAnsi="Calibri" w:cs="Calibri"/>
           <w:i/>
           <w:iCs/>
-          <w:color w:val="0000FF"/>
-        </w:rPr>
-        <w:t>#Id_Membre</w:t>
-      </w:r>
-      <w:r>
-        <w:rPr>
-          <w:rFonts w:ascii="Calibri" w:hAnsi="Calibri" w:cs="Calibri"/>
-          <w:b/>
-          <w:bCs/>
-          <w:color w:val="090000"/>
-        </w:rPr>
-        <w:t>);</w:t>
+          <w:color w:val="000000" w:themeColor="text1"/>
+          <w:sz w:val="24"/>
+          <w:szCs w:val="24"/>
+        </w:rPr>
+        <w:t xml:space="preserve"> NUMBER(1)</w:t>
+      </w:r>
+      <w:r>
+        <w:rPr>
+          <w:rFonts w:ascii="Calibri" w:hAnsi="Calibri" w:cs="Calibri"/>
+          <w:color w:val="000000" w:themeColor="text1"/>
+          <w:sz w:val="24"/>
+          <w:szCs w:val="24"/>
+        </w:rPr>
+        <w:t xml:space="preserve">, </w:t>
       </w:r>
     </w:p>
     <w:p>
@@ -10687,21 +12389,96 @@
         <w:autoSpaceDN w:val="0"/>
         <w:adjustRightInd w:val="0"/>
         <w:spacing w:after="0" w:line="240" w:lineRule="auto"/>
-        <w:rPr>
-          <w:rFonts w:ascii="Calibri" w:hAnsi="Calibri" w:cs="Calibri"/>
-          <w:color w:val="090000"/>
-        </w:rPr>
-      </w:pPr>
-      <w:r>
+        <w:ind w:left="708" w:firstLine="708"/>
+        <w:rPr>
+          <w:rFonts w:ascii="Calibri" w:hAnsi="Calibri" w:cs="Calibri"/>
+          <w:i/>
+          <w:iCs/>
+          <w:color w:val="000000" w:themeColor="text1"/>
+          <w:sz w:val="24"/>
+          <w:szCs w:val="24"/>
+        </w:rPr>
+      </w:pPr>
+      <w:r>
+        <w:rPr>
+          <w:rFonts w:ascii="Calibri" w:hAnsi="Calibri" w:cs="Calibri"/>
+          <w:color w:val="000000" w:themeColor="text1"/>
+          <w:sz w:val="24"/>
+          <w:szCs w:val="24"/>
+        </w:rPr>
+        <w:t>Date_Publi_Nouvelle</w:t>
+      </w:r>
+      <w:r>
+        <w:rPr>
+          <w:rFonts w:ascii="Calibri" w:hAnsi="Calibri" w:cs="Calibri"/>
+          <w:i/>
+          <w:iCs/>
+          <w:color w:val="000000" w:themeColor="text1"/>
+          <w:sz w:val="24"/>
+          <w:szCs w:val="24"/>
+        </w:rPr>
+        <w:t xml:space="preserve"> TIMESTAMP, </w:t>
+      </w:r>
+    </w:p>
+    <w:p>
+      <w:pPr>
+        <w:autoSpaceDE w:val="0"/>
+        <w:autoSpaceDN w:val="0"/>
+        <w:adjustRightInd w:val="0"/>
+        <w:spacing w:after="0" w:line="240" w:lineRule="auto"/>
+        <w:ind w:left="708" w:firstLine="708"/>
         <w:rPr>
           <w:rFonts w:ascii="Calibri" w:hAnsi="Calibri" w:cs="Calibri"/>
           <w:b/>
           <w:bCs/>
           <w:color w:val="090000"/>
-        </w:rPr>
-        <w:t>Participer = (</w:t>
-      </w:r>
-      <w:r>
+          <w:sz w:val="24"/>
+          <w:szCs w:val="24"/>
+        </w:rPr>
+      </w:pPr>
+      <w:r>
+        <w:rPr>
+          <w:rFonts w:ascii="Calibri" w:hAnsi="Calibri" w:cs="Calibri"/>
+          <w:i/>
+          <w:iCs/>
+          <w:color w:val="0000FF"/>
+          <w:sz w:val="24"/>
+          <w:szCs w:val="24"/>
+        </w:rPr>
+        <w:t>#Id_Membre</w:t>
+      </w:r>
+      <w:r>
+        <w:rPr>
+          <w:rFonts w:ascii="Calibri" w:hAnsi="Calibri" w:cs="Calibri"/>
+          <w:b/>
+          <w:bCs/>
+          <w:color w:val="090000"/>
+          <w:sz w:val="24"/>
+          <w:szCs w:val="24"/>
+        </w:rPr>
+        <w:t>);</w:t>
+      </w:r>
+    </w:p>
+    <w:p>
+      <w:pPr>
+        <w:autoSpaceDE w:val="0"/>
+        <w:autoSpaceDN w:val="0"/>
+        <w:adjustRightInd w:val="0"/>
+        <w:spacing w:after="0" w:line="240" w:lineRule="auto"/>
+        <w:ind w:left="708" w:firstLine="708"/>
+        <w:rPr>
+          <w:rFonts w:ascii="Segoe UI" w:hAnsi="Segoe UI" w:cs="Segoe UI"/>
+          <w:sz w:val="24"/>
+          <w:szCs w:val="24"/>
+        </w:rPr>
+      </w:pPr>
+    </w:p>
+    <w:p>
+      <w:pPr>
+        <w:autoSpaceDE w:val="0"/>
+        <w:autoSpaceDN w:val="0"/>
+        <w:adjustRightInd w:val="0"/>
+        <w:spacing w:after="0" w:line="240" w:lineRule="auto"/>
         <w:rPr>
           <w:rFonts w:ascii="Calibri" w:hAnsi="Calibri" w:cs="Calibri"/>
           <w:b/>
@@ -10709,16 +12486,35 @@
           <w:i/>
           <w:iCs/>
           <w:color w:val="0000FF"/>
+          <w:sz w:val="24"/>
+          <w:szCs w:val="24"/>
           <w:u w:val="single"/>
         </w:rPr>
-        <w:t>#Id_Membre, #Id_Activite</w:t>
-      </w:r>
-      <w:r>
-        <w:rPr>
-          <w:rFonts w:ascii="Calibri" w:hAnsi="Calibri" w:cs="Calibri"/>
+      </w:pPr>
+      <w:r>
+        <w:rPr>
+          <w:rFonts w:ascii="Calibri" w:hAnsi="Calibri" w:cs="Calibri"/>
+          <w:b/>
+          <w:bCs/>
           <w:color w:val="090000"/>
-        </w:rPr>
-        <w:t xml:space="preserve">, </w:t>
+          <w:sz w:val="24"/>
+          <w:szCs w:val="24"/>
+        </w:rPr>
+        <w:t>Participer = (</w:t>
+      </w:r>
+      <w:r>
+        <w:rPr>
+          <w:rFonts w:ascii="Calibri" w:hAnsi="Calibri" w:cs="Calibri"/>
+          <w:b/>
+          <w:bCs/>
+          <w:i/>
+          <w:iCs/>
+          <w:color w:val="0000FF"/>
+          <w:sz w:val="24"/>
+          <w:szCs w:val="24"/>
+          <w:u w:val="single"/>
+        </w:rPr>
+        <w:t>#Id_Membre,</w:t>
       </w:r>
     </w:p>
     <w:p>
@@ -10730,22 +12526,75 @@
         <w:ind w:left="708" w:firstLine="708"/>
         <w:rPr>
           <w:rFonts w:ascii="Calibri" w:hAnsi="Calibri" w:cs="Calibri"/>
-          <w:color w:val="000000" w:themeColor="text1"/>
-        </w:rPr>
-      </w:pPr>
-      <w:r>
-        <w:rPr>
-          <w:rFonts w:ascii="Calibri" w:hAnsi="Calibri" w:cs="Calibri"/>
-          <w:color w:val="000000" w:themeColor="text1"/>
-        </w:rPr>
-        <w:t>Date_Invitation</w:t>
-      </w:r>
-      <w:r>
-        <w:rPr>
-          <w:rFonts w:ascii="Calibri" w:hAnsi="Calibri" w:cs="Calibri"/>
+          <w:color w:val="090000"/>
+          <w:sz w:val="24"/>
+          <w:szCs w:val="24"/>
+        </w:rPr>
+      </w:pPr>
+      <w:r>
+        <w:rPr>
+          <w:rFonts w:ascii="Calibri" w:hAnsi="Calibri" w:cs="Calibri"/>
+          <w:b/>
+          <w:bCs/>
           <w:i/>
           <w:iCs/>
-          <w:color w:val="000000" w:themeColor="text1"/>
+          <w:color w:val="0000FF"/>
+          <w:sz w:val="24"/>
+          <w:szCs w:val="24"/>
+          <w:u w:val="single"/>
+        </w:rPr>
+        <w:t xml:space="preserve"> #Id_Activite</w:t>
+      </w:r>
+      <w:r>
+        <w:rPr>
+          <w:rFonts w:ascii="Calibri" w:hAnsi="Calibri" w:cs="Calibri"/>
+          <w:color w:val="090000"/>
+          <w:sz w:val="24"/>
+          <w:szCs w:val="24"/>
+        </w:rPr>
+        <w:t xml:space="preserve">, </w:t>
+      </w:r>
+    </w:p>
+    <w:p>
+      <w:pPr>
+        <w:autoSpaceDE w:val="0"/>
+        <w:autoSpaceDN w:val="0"/>
+        <w:adjustRightInd w:val="0"/>
+        <w:spacing w:after="0" w:line="240" w:lineRule="auto"/>
+        <w:ind w:left="1416"/>
+        <w:rPr>
+          <w:rFonts w:ascii="Calibri" w:hAnsi="Calibri" w:cs="Calibri"/>
+          <w:color w:val="000000" w:themeColor="text1"/>
+          <w:sz w:val="24"/>
+          <w:szCs w:val="24"/>
+        </w:rPr>
+      </w:pPr>
+      <w:r>
+        <w:rPr>
+          <w:rFonts w:ascii="Calibri" w:hAnsi="Calibri" w:cs="Calibri"/>
+          <w:color w:val="000000" w:themeColor="text1"/>
+          <w:sz w:val="24"/>
+          <w:szCs w:val="24"/>
+        </w:rPr>
+        <w:t>Date_</w:t>
+      </w:r>
+      <w:r>
+        <w:rPr>
+          <w:rFonts w:ascii="Calibri" w:hAnsi="Calibri" w:cs="Calibri"/>
+          <w:color w:val="000000" w:themeColor="text1"/>
+          <w:sz w:val="24"/>
+          <w:szCs w:val="24"/>
+        </w:rPr>
+        <w:t>Inscription</w:t>
+      </w:r>
+      <w:r>
+        <w:rPr>
+          <w:rFonts w:ascii="Calibri" w:hAnsi="Calibri" w:cs="Calibri"/>
+          <w:i/>
+          <w:iCs/>
+          <w:color w:val="000000" w:themeColor="text1"/>
+          <w:sz w:val="24"/>
+          <w:szCs w:val="24"/>
         </w:rPr>
         <w:t xml:space="preserve"> TIMESTAMP</w:t>
       </w:r>
@@ -10753,8 +12602,160 @@
         <w:rPr>
           <w:rFonts w:ascii="Calibri" w:hAnsi="Calibri" w:cs="Calibri"/>
           <w:color w:val="000000" w:themeColor="text1"/>
+          <w:sz w:val="24"/>
+          <w:szCs w:val="24"/>
         </w:rPr>
         <w:t xml:space="preserve">, </w:t>
+      </w:r>
+    </w:p>
+    <w:p>
+      <w:pPr>
+        <w:autoSpaceDE w:val="0"/>
+        <w:autoSpaceDN w:val="0"/>
+        <w:adjustRightInd w:val="0"/>
+        <w:spacing w:after="0" w:line="240" w:lineRule="auto"/>
+        <w:ind w:left="1416"/>
+        <w:rPr>
+          <w:rFonts w:ascii="Calibri" w:hAnsi="Calibri" w:cs="Calibri"/>
+          <w:color w:val="000000" w:themeColor="text1"/>
+          <w:sz w:val="24"/>
+          <w:szCs w:val="24"/>
+        </w:rPr>
+      </w:pPr>
+      <w:r>
+        <w:rPr>
+          <w:rFonts w:ascii="Calibri" w:hAnsi="Calibri" w:cs="Calibri"/>
+          <w:color w:val="000000" w:themeColor="text1"/>
+          <w:sz w:val="24"/>
+          <w:szCs w:val="24"/>
+        </w:rPr>
+        <w:t>Nombre_Invites</w:t>
+      </w:r>
+      <w:r>
+        <w:rPr>
+          <w:rFonts w:ascii="Calibri" w:hAnsi="Calibri" w:cs="Calibri"/>
+          <w:i/>
+          <w:iCs/>
+          <w:color w:val="000000" w:themeColor="text1"/>
+          <w:sz w:val="24"/>
+          <w:szCs w:val="24"/>
+        </w:rPr>
+        <w:t xml:space="preserve"> NUMBER(10)</w:t>
+      </w:r>
+      <w:r>
+        <w:rPr>
+          <w:rFonts w:ascii="Calibri" w:hAnsi="Calibri" w:cs="Calibri"/>
+          <w:color w:val="000000" w:themeColor="text1"/>
+          <w:sz w:val="24"/>
+          <w:szCs w:val="24"/>
+        </w:rPr>
+        <w:t xml:space="preserve">, </w:t>
+      </w:r>
+    </w:p>
+    <w:p>
+      <w:pPr>
+        <w:autoSpaceDE w:val="0"/>
+        <w:autoSpaceDN w:val="0"/>
+        <w:adjustRightInd w:val="0"/>
+        <w:spacing w:after="0" w:line="240" w:lineRule="auto"/>
+        <w:ind w:left="1416"/>
+        <w:rPr>
+          <w:rFonts w:ascii="Calibri" w:hAnsi="Calibri" w:cs="Calibri"/>
+          <w:b/>
+          <w:bCs/>
+          <w:color w:val="000000" w:themeColor="text1"/>
+          <w:sz w:val="24"/>
+          <w:szCs w:val="24"/>
+        </w:rPr>
+      </w:pPr>
+      <w:r>
+        <w:rPr>
+          <w:rFonts w:ascii="Calibri" w:hAnsi="Calibri" w:cs="Calibri"/>
+          <w:color w:val="000000" w:themeColor="text1"/>
+          <w:sz w:val="24"/>
+          <w:szCs w:val="24"/>
+        </w:rPr>
+        <w:t>Libelle_Invites</w:t>
+      </w:r>
+      <w:r>
+        <w:rPr>
+          <w:rFonts w:ascii="Calibri" w:hAnsi="Calibri" w:cs="Calibri"/>
+          <w:i/>
+          <w:iCs/>
+          <w:color w:val="000000" w:themeColor="text1"/>
+          <w:sz w:val="24"/>
+          <w:szCs w:val="24"/>
+        </w:rPr>
+        <w:t xml:space="preserve"> VARCHAR2(500)</w:t>
+      </w:r>
+      <w:r>
+        <w:rPr>
+          <w:rFonts w:ascii="Calibri" w:hAnsi="Calibri" w:cs="Calibri"/>
+          <w:b/>
+          <w:bCs/>
+          <w:color w:val="000000" w:themeColor="text1"/>
+          <w:sz w:val="24"/>
+          <w:szCs w:val="24"/>
+        </w:rPr>
+        <w:t>);</w:t>
+      </w:r>
+    </w:p>
+    <w:p>
+      <w:pPr>
+        <w:autoSpaceDE w:val="0"/>
+        <w:autoSpaceDN w:val="0"/>
+        <w:adjustRightInd w:val="0"/>
+        <w:spacing w:after="0" w:line="240" w:lineRule="auto"/>
+        <w:ind w:left="1416"/>
+        <w:rPr>
+          <w:rFonts w:ascii="Segoe UI" w:hAnsi="Segoe UI" w:cs="Segoe UI"/>
+          <w:sz w:val="24"/>
+          <w:szCs w:val="24"/>
+        </w:rPr>
+      </w:pPr>
+    </w:p>
+    <w:p>
+      <w:pPr>
+        <w:autoSpaceDE w:val="0"/>
+        <w:autoSpaceDN w:val="0"/>
+        <w:adjustRightInd w:val="0"/>
+        <w:spacing w:after="0" w:line="240" w:lineRule="auto"/>
+        <w:rPr>
+          <w:rFonts w:ascii="Calibri" w:hAnsi="Calibri" w:cs="Calibri"/>
+          <w:b/>
+          <w:bCs/>
+          <w:i/>
+          <w:iCs/>
+          <w:color w:val="0000FF"/>
+          <w:sz w:val="24"/>
+          <w:szCs w:val="24"/>
+          <w:u w:val="single"/>
+        </w:rPr>
+      </w:pPr>
+      <w:r>
+        <w:rPr>
+          <w:rFonts w:ascii="Calibri" w:hAnsi="Calibri" w:cs="Calibri"/>
+          <w:b/>
+          <w:bCs/>
+          <w:color w:val="090000"/>
+          <w:sz w:val="24"/>
+          <w:szCs w:val="24"/>
+        </w:rPr>
+        <w:t>Cotiser = (</w:t>
+      </w:r>
+      <w:r>
+        <w:rPr>
+          <w:rFonts w:ascii="Calibri" w:hAnsi="Calibri" w:cs="Calibri"/>
+          <w:b/>
+          <w:bCs/>
+          <w:i/>
+          <w:iCs/>
+          <w:color w:val="0000FF"/>
+          <w:sz w:val="24"/>
+          <w:szCs w:val="24"/>
+          <w:u w:val="single"/>
+        </w:rPr>
+        <w:t>#Id_Membre,</w:t>
       </w:r>
     </w:p>
     <w:p>
@@ -10766,29 +12767,31 @@
         <w:ind w:left="708" w:firstLine="708"/>
         <w:rPr>
           <w:rFonts w:ascii="Calibri" w:hAnsi="Calibri" w:cs="Calibri"/>
-          <w:color w:val="000000" w:themeColor="text1"/>
-        </w:rPr>
-      </w:pPr>
-      <w:r>
-        <w:rPr>
-          <w:rFonts w:ascii="Calibri" w:hAnsi="Calibri" w:cs="Calibri"/>
-          <w:color w:val="000000" w:themeColor="text1"/>
-        </w:rPr>
-        <w:t>Nombre_Invites</w:t>
-      </w:r>
-      <w:r>
-        <w:rPr>
-          <w:rFonts w:ascii="Calibri" w:hAnsi="Calibri" w:cs="Calibri"/>
+          <w:color w:val="090000"/>
+          <w:sz w:val="24"/>
+          <w:szCs w:val="24"/>
+        </w:rPr>
+      </w:pPr>
+      <w:r>
+        <w:rPr>
+          <w:rFonts w:ascii="Calibri" w:hAnsi="Calibri" w:cs="Calibri"/>
+          <w:b/>
+          <w:bCs/>
           <w:i/>
           <w:iCs/>
-          <w:color w:val="000000" w:themeColor="text1"/>
-        </w:rPr>
-        <w:t xml:space="preserve"> NUMBER(10)</w:t>
-      </w:r>
-      <w:r>
-        <w:rPr>
-          <w:rFonts w:ascii="Calibri" w:hAnsi="Calibri" w:cs="Calibri"/>
-          <w:color w:val="000000" w:themeColor="text1"/>
+          <w:color w:val="0000FF"/>
+          <w:sz w:val="24"/>
+          <w:szCs w:val="24"/>
+          <w:u w:val="single"/>
+        </w:rPr>
+        <w:t xml:space="preserve"> #Id_Saison</w:t>
+      </w:r>
+      <w:r>
+        <w:rPr>
+          <w:rFonts w:ascii="Calibri" w:hAnsi="Calibri" w:cs="Calibri"/>
+          <w:color w:val="090000"/>
+          <w:sz w:val="24"/>
+          <w:szCs w:val="24"/>
         </w:rPr>
         <w:t xml:space="preserve">, </w:t>
       </w:r>
@@ -10801,16 +12804,20 @@
         <w:spacing w:after="0" w:line="240" w:lineRule="auto"/>
         <w:ind w:left="708" w:firstLine="708"/>
         <w:rPr>
-          <w:rFonts w:ascii="Segoe UI" w:hAnsi="Segoe UI" w:cs="Segoe UI"/>
-          <w:color w:val="000000" w:themeColor="text1"/>
-        </w:rPr>
-      </w:pPr>
-      <w:r>
-        <w:rPr>
-          <w:rFonts w:ascii="Calibri" w:hAnsi="Calibri" w:cs="Calibri"/>
-          <w:color w:val="000000" w:themeColor="text1"/>
-        </w:rPr>
-        <w:t>Libelle_Invites</w:t>
+          <w:rFonts w:ascii="Calibri" w:hAnsi="Calibri" w:cs="Calibri"/>
+          <w:color w:val="000000" w:themeColor="text1"/>
+          <w:sz w:val="24"/>
+          <w:szCs w:val="24"/>
+        </w:rPr>
+      </w:pPr>
+      <w:r>
+        <w:rPr>
+          <w:rFonts w:ascii="Calibri" w:hAnsi="Calibri" w:cs="Calibri"/>
+          <w:color w:val="000000" w:themeColor="text1"/>
+          <w:sz w:val="24"/>
+          <w:szCs w:val="24"/>
+        </w:rPr>
+        <w:t>Cotisation_A_Jour</w:t>
       </w:r>
       <w:r>
         <w:rPr>
@@ -10818,55 +12825,19 @@
           <w:i/>
           <w:iCs/>
           <w:color w:val="000000" w:themeColor="text1"/>
-        </w:rPr>
-        <w:t xml:space="preserve"> VARCHAR2(500)</w:t>
-      </w:r>
-      <w:r>
-        <w:rPr>
-          <w:rFonts w:ascii="Calibri" w:hAnsi="Calibri" w:cs="Calibri"/>
-          <w:b/>
-          <w:bCs/>
-          <w:color w:val="000000" w:themeColor="text1"/>
-        </w:rPr>
-        <w:t>);</w:t>
-      </w:r>
-    </w:p>
-    <w:p>
-      <w:pPr>
-        <w:autoSpaceDE w:val="0"/>
-        <w:autoSpaceDN w:val="0"/>
-        <w:adjustRightInd w:val="0"/>
-        <w:spacing w:after="0" w:line="240" w:lineRule="auto"/>
-        <w:rPr>
-          <w:rFonts w:ascii="Calibri" w:hAnsi="Calibri" w:cs="Calibri"/>
-          <w:b/>
-          <w:bCs/>
-          <w:i/>
-          <w:iCs/>
-          <w:color w:val="0000FF"/>
-          <w:u w:val="single"/>
-        </w:rPr>
-      </w:pPr>
-      <w:r>
-        <w:rPr>
-          <w:rFonts w:ascii="Calibri" w:hAnsi="Calibri" w:cs="Calibri"/>
-          <w:b/>
-          <w:bCs/>
-          <w:color w:val="090000"/>
-        </w:rPr>
-        <w:t>Cotiser = (</w:t>
-      </w:r>
-      <w:r>
-        <w:rPr>
-          <w:rFonts w:ascii="Calibri" w:hAnsi="Calibri" w:cs="Calibri"/>
-          <w:b/>
-          <w:bCs/>
-          <w:i/>
-          <w:iCs/>
-          <w:color w:val="0000FF"/>
-          <w:u w:val="single"/>
-        </w:rPr>
-        <w:t xml:space="preserve">#Id_Membre, </w:t>
+          <w:sz w:val="24"/>
+          <w:szCs w:val="24"/>
+        </w:rPr>
+        <w:t xml:space="preserve"> NUMBER(1)</w:t>
+      </w:r>
+      <w:r>
+        <w:rPr>
+          <w:rFonts w:ascii="Calibri" w:hAnsi="Calibri" w:cs="Calibri"/>
+          <w:color w:val="000000" w:themeColor="text1"/>
+          <w:sz w:val="24"/>
+          <w:szCs w:val="24"/>
+        </w:rPr>
+        <w:t xml:space="preserve">, </w:t>
       </w:r>
     </w:p>
     <w:p>
@@ -10878,25 +12849,37 @@
         <w:ind w:left="708" w:firstLine="708"/>
         <w:rPr>
           <w:rFonts w:ascii="Calibri" w:hAnsi="Calibri" w:cs="Calibri"/>
-          <w:color w:val="090000"/>
-        </w:rPr>
-      </w:pPr>
-      <w:r>
-        <w:rPr>
-          <w:rFonts w:ascii="Calibri" w:hAnsi="Calibri" w:cs="Calibri"/>
-          <w:b/>
-          <w:bCs/>
+          <w:color w:val="000000" w:themeColor="text1"/>
+          <w:sz w:val="24"/>
+          <w:szCs w:val="24"/>
+        </w:rPr>
+      </w:pPr>
+      <w:r>
+        <w:rPr>
+          <w:rFonts w:ascii="Calibri" w:hAnsi="Calibri" w:cs="Calibri"/>
+          <w:color w:val="000000" w:themeColor="text1"/>
+          <w:sz w:val="24"/>
+          <w:szCs w:val="24"/>
+        </w:rPr>
+        <w:t>Date_Cotisation</w:t>
+      </w:r>
+      <w:r>
+        <w:rPr>
+          <w:rFonts w:ascii="Calibri" w:hAnsi="Calibri" w:cs="Calibri"/>
           <w:i/>
           <w:iCs/>
-          <w:color w:val="0000FF"/>
-          <w:u w:val="single"/>
-        </w:rPr>
-        <w:t>#Id_Saison</w:t>
-      </w:r>
-      <w:r>
-        <w:rPr>
-          <w:rFonts w:ascii="Calibri" w:hAnsi="Calibri" w:cs="Calibri"/>
-          <w:color w:val="090000"/>
+          <w:color w:val="000000" w:themeColor="text1"/>
+          <w:sz w:val="24"/>
+          <w:szCs w:val="24"/>
+        </w:rPr>
+        <w:t xml:space="preserve"> TIMESTAMP</w:t>
+      </w:r>
+      <w:r>
+        <w:rPr>
+          <w:rFonts w:ascii="Calibri" w:hAnsi="Calibri" w:cs="Calibri"/>
+          <w:color w:val="000000" w:themeColor="text1"/>
+          <w:sz w:val="24"/>
+          <w:szCs w:val="24"/>
         </w:rPr>
         <w:t xml:space="preserve">, </w:t>
       </w:r>
@@ -10910,15 +12893,21 @@
         <w:ind w:left="708" w:firstLine="708"/>
         <w:rPr>
           <w:rFonts w:ascii="Calibri" w:hAnsi="Calibri" w:cs="Calibri"/>
-          <w:color w:val="000000" w:themeColor="text1"/>
-        </w:rPr>
-      </w:pPr>
-      <w:r>
-        <w:rPr>
-          <w:rFonts w:ascii="Calibri" w:hAnsi="Calibri" w:cs="Calibri"/>
-          <w:color w:val="000000" w:themeColor="text1"/>
-        </w:rPr>
-        <w:t>Cotisation_A_Jour</w:t>
+          <w:b/>
+          <w:bCs/>
+          <w:color w:val="000000" w:themeColor="text1"/>
+          <w:sz w:val="24"/>
+          <w:szCs w:val="24"/>
+        </w:rPr>
+      </w:pPr>
+      <w:r>
+        <w:rPr>
+          <w:rFonts w:ascii="Calibri" w:hAnsi="Calibri" w:cs="Calibri"/>
+          <w:color w:val="000000" w:themeColor="text1"/>
+          <w:sz w:val="24"/>
+          <w:szCs w:val="24"/>
+        </w:rPr>
+        <w:t>Montant_Cotisation</w:t>
       </w:r>
       <w:r>
         <w:rPr>
@@ -10926,15 +12915,21 @@
           <w:i/>
           <w:iCs/>
           <w:color w:val="000000" w:themeColor="text1"/>
-        </w:rPr>
-        <w:t xml:space="preserve"> NUMBER(1)</w:t>
-      </w:r>
-      <w:r>
-        <w:rPr>
-          <w:rFonts w:ascii="Calibri" w:hAnsi="Calibri" w:cs="Calibri"/>
-          <w:color w:val="000000" w:themeColor="text1"/>
-        </w:rPr>
-        <w:t xml:space="preserve">, </w:t>
+          <w:sz w:val="24"/>
+          <w:szCs w:val="24"/>
+        </w:rPr>
+        <w:t xml:space="preserve"> NUMBER(5,2)</w:t>
+      </w:r>
+      <w:r>
+        <w:rPr>
+          <w:rFonts w:ascii="Calibri" w:hAnsi="Calibri" w:cs="Calibri"/>
+          <w:b/>
+          <w:bCs/>
+          <w:color w:val="000000" w:themeColor="text1"/>
+          <w:sz w:val="24"/>
+          <w:szCs w:val="24"/>
+        </w:rPr>
+        <w:t>);</w:t>
       </w:r>
     </w:p>
     <w:p>
@@ -10945,76 +12940,21 @@
         <w:spacing w:after="0" w:line="240" w:lineRule="auto"/>
         <w:ind w:left="708" w:firstLine="708"/>
         <w:rPr>
-          <w:rFonts w:ascii="Calibri" w:hAnsi="Calibri" w:cs="Calibri"/>
-          <w:color w:val="000000" w:themeColor="text1"/>
-        </w:rPr>
-      </w:pPr>
-      <w:r>
-        <w:rPr>
-          <w:rFonts w:ascii="Calibri" w:hAnsi="Calibri" w:cs="Calibri"/>
-          <w:color w:val="000000" w:themeColor="text1"/>
-        </w:rPr>
-        <w:t>Date_Cotisation</w:t>
-      </w:r>
-      <w:r>
-        <w:rPr>
-          <w:rFonts w:ascii="Calibri" w:hAnsi="Calibri" w:cs="Calibri"/>
-          <w:i/>
-          <w:iCs/>
-          <w:color w:val="000000" w:themeColor="text1"/>
-        </w:rPr>
-        <w:t xml:space="preserve"> TIMESTAMP</w:t>
-      </w:r>
-      <w:r>
-        <w:rPr>
-          <w:rFonts w:ascii="Calibri" w:hAnsi="Calibri" w:cs="Calibri"/>
-          <w:color w:val="000000" w:themeColor="text1"/>
-        </w:rPr>
-        <w:t xml:space="preserve">, </w:t>
-      </w:r>
-    </w:p>
-    <w:p>
-      <w:pPr>
-        <w:autoSpaceDE w:val="0"/>
-        <w:autoSpaceDN w:val="0"/>
-        <w:adjustRightInd w:val="0"/>
-        <w:spacing w:after="0" w:line="240" w:lineRule="auto"/>
-        <w:ind w:left="708" w:firstLine="708"/>
-        <w:rPr>
           <w:rFonts w:ascii="Segoe UI" w:hAnsi="Segoe UI" w:cs="Segoe UI"/>
-          <w:color w:val="000000" w:themeColor="text1"/>
-        </w:rPr>
-      </w:pPr>
-      <w:r>
-        <w:rPr>
-          <w:rFonts w:ascii="Calibri" w:hAnsi="Calibri" w:cs="Calibri"/>
-          <w:color w:val="000000" w:themeColor="text1"/>
-        </w:rPr>
-        <w:t>Montant_Cotisation</w:t>
-      </w:r>
-      <w:r>
-        <w:rPr>
-          <w:rFonts w:ascii="Calibri" w:hAnsi="Calibri" w:cs="Calibri"/>
-          <w:i/>
-          <w:iCs/>
-          <w:color w:val="000000" w:themeColor="text1"/>
-        </w:rPr>
-        <w:t xml:space="preserve"> NUMBER(5,2)</w:t>
-      </w:r>
-      <w:r>
-        <w:rPr>
-          <w:rFonts w:ascii="Calibri" w:hAnsi="Calibri" w:cs="Calibri"/>
-          <w:b/>
-          <w:bCs/>
-          <w:color w:val="000000" w:themeColor="text1"/>
-        </w:rPr>
-        <w:t>);</w:t>
-      </w:r>
-    </w:p>
-    <w:p>
-      <w:pPr>
-        <w:spacing w:after="0"/>
-      </w:pPr>
+          <w:sz w:val="17"/>
+          <w:szCs w:val="17"/>
+        </w:rPr>
+      </w:pPr>
+    </w:p>
+    <w:p>
+      <w:pPr>
+        <w:spacing w:after="0"/>
+      </w:pPr>
+    </w:p>
+    <w:p>
+      <w:r>
+        <w:br w:type="page"/>
+      </w:r>
     </w:p>
     <w:p>
       <w:pPr>
@@ -11043,10 +12983,10 @@
           <w:noProof/>
         </w:rPr>
         <w:drawing>
-          <wp:inline distT="0" distB="0" distL="0" distR="0" wp14:anchorId="5F90DB85" wp14:editId="0BC9170D">
-            <wp:extent cx="6159815" cy="3924300"/>
+          <wp:inline distT="0" distB="0" distL="0" distR="0" wp14:anchorId="5C919374" wp14:editId="67EBC045">
+            <wp:extent cx="5912080" cy="3543300"/>
             <wp:effectExtent l="0" t="0" r="0" b="0"/>
-            <wp:docPr id="26" name="Image 26"/>
+            <wp:docPr id="30" name="Image 30"/>
             <wp:cNvGraphicFramePr>
               <a:graphicFrameLocks xmlns:a="http://schemas.openxmlformats.org/drawingml/2006/main" noChangeAspect="1"/>
             </wp:cNvGraphicFramePr>
@@ -11058,14 +12998,14 @@
                     <pic:cNvPicPr/>
                   </pic:nvPicPr>
                   <pic:blipFill rotWithShape="1">
-                    <a:blip r:embed="rId19"/>
-                    <a:srcRect l="14110" t="14042" r="30005" b="20227"/>
+                    <a:blip r:embed="rId20"/>
+                    <a:srcRect t="14652" r="33972" b="12291"/>
                     <a:stretch/>
                   </pic:blipFill>
                   <pic:spPr bwMode="auto">
                     <a:xfrm>
                       <a:off x="0" y="0"/>
-                      <a:ext cx="6164728" cy="3927430"/>
+                      <a:ext cx="5916442" cy="3545914"/>
                     </a:xfrm>
                     <a:prstGeom prst="rect">
                       <a:avLst/>
@@ -11090,6 +13030,8 @@
       <w:r>
         <w:br w:type="page"/>
       </w:r>
+      <w:bookmarkStart w:id="7" w:name="_GoBack"/>
+      <w:bookmarkEnd w:id="7"/>
     </w:p>
     <w:p>
       <w:pPr>
@@ -11099,8 +13041,6 @@
         <w:lastRenderedPageBreak/>
         <w:t>Requêtes de test SQL</w:t>
       </w:r>
-      <w:bookmarkStart w:id="7" w:name="_GoBack"/>
-      <w:bookmarkEnd w:id="7"/>
     </w:p>
     <w:sectPr>
       <w:pgSz w:w="11906" w:h="16838"/>
@@ -11201,7 +13141,7 @@
         <w:sz w:val="24"/>
         <w:szCs w:val="24"/>
       </w:rPr>
-      <w:t>15</w:t>
+      <w:t>16</w:t>
     </w:r>
     <w:r>
       <w:rPr>
@@ -11250,7 +13190,7 @@
         <w:sz w:val="24"/>
         <w:szCs w:val="24"/>
       </w:rPr>
-      <w:t>15</w:t>
+      <w:t>16</w:t>
     </w:r>
     <w:r>
       <w:rPr>
@@ -12495,7 +14435,7 @@
 </file>
 
 <file path=customXml/itemProps1.xml><?xml version="1.0" encoding="utf-8"?>
-<ds:datastoreItem xmlns:ds="http://schemas.openxmlformats.org/officeDocument/2006/customXml" ds:itemID="{F4C93254-6B69-466B-8263-75363FD04C8E}">
+<ds:datastoreItem xmlns:ds="http://schemas.openxmlformats.org/officeDocument/2006/customXml" ds:itemID="{2500F773-A923-4CCB-B67F-E44EC036BCCE}">
   <ds:schemaRefs>
     <ds:schemaRef ds:uri="http://schemas.openxmlformats.org/officeDocument/2006/bibliography"/>
   </ds:schemaRefs>

</xml_diff>

<commit_message>
Deleted old MCD, Added Dossier PLSQL
</commit_message>
<xml_diff>
--- a/Dossier Projet Emilie Paniagua Fil Rouge.docx
+++ b/Dossier Projet Emilie Paniagua Fil Rouge.docx
@@ -53,6 +53,12 @@
     <w:p/>
     <w:sdt>
       <w:sdtPr>
+        <w:rPr>
+          <w:rFonts w:asciiTheme="minorHAnsi" w:eastAsiaTheme="minorEastAsia" w:hAnsiTheme="minorHAnsi" w:cstheme="minorBidi"/>
+          <w:color w:val="auto"/>
+          <w:sz w:val="22"/>
+          <w:szCs w:val="22"/>
+        </w:rPr>
         <w:id w:val="-59869940"/>
         <w:docPartObj>
           <w:docPartGallery w:val="Table of Contents"/>
@@ -61,12 +67,8 @@
       </w:sdtPr>
       <w:sdtEndPr>
         <w:rPr>
-          <w:rFonts w:asciiTheme="minorHAnsi" w:eastAsiaTheme="minorEastAsia" w:hAnsiTheme="minorHAnsi" w:cstheme="minorBidi"/>
           <w:b/>
           <w:bCs/>
-          <w:color w:val="auto"/>
-          <w:sz w:val="22"/>
-          <w:szCs w:val="22"/>
         </w:rPr>
       </w:sdtEndPr>
       <w:sdtContent>
@@ -2765,6 +2767,11 @@
       </w:r>
     </w:p>
     <w:p>
+      <w:r>
+        <w:br w:type="page"/>
+      </w:r>
+    </w:p>
+    <w:p>
       <w:pPr>
         <w:spacing w:after="0"/>
         <w:jc w:val="both"/>
@@ -2784,96 +2791,6 @@
       <w:r>
         <w:t>Tableau excel de gestion du temps</w:t>
       </w:r>
-    </w:p>
-    <w:p>
-      <w:pPr>
-        <w:spacing w:after="0"/>
-        <w:jc w:val="both"/>
-      </w:pPr>
-    </w:p>
-    <w:p>
-      <w:pPr>
-        <w:spacing w:after="0"/>
-        <w:jc w:val="both"/>
-      </w:pPr>
-    </w:p>
-    <w:p>
-      <w:pPr>
-        <w:spacing w:after="0"/>
-        <w:jc w:val="both"/>
-      </w:pPr>
-    </w:p>
-    <w:p>
-      <w:pPr>
-        <w:spacing w:after="0"/>
-        <w:jc w:val="both"/>
-      </w:pPr>
-    </w:p>
-    <w:p>
-      <w:pPr>
-        <w:spacing w:after="0"/>
-        <w:jc w:val="both"/>
-      </w:pPr>
-    </w:p>
-    <w:p>
-      <w:pPr>
-        <w:spacing w:after="0"/>
-        <w:jc w:val="both"/>
-      </w:pPr>
-    </w:p>
-    <w:p>
-      <w:pPr>
-        <w:spacing w:after="0"/>
-        <w:jc w:val="both"/>
-      </w:pPr>
-    </w:p>
-    <w:p>
-      <w:pPr>
-        <w:spacing w:after="0"/>
-        <w:jc w:val="both"/>
-      </w:pPr>
-    </w:p>
-    <w:p>
-      <w:pPr>
-        <w:spacing w:after="0"/>
-        <w:jc w:val="both"/>
-      </w:pPr>
-    </w:p>
-    <w:p>
-      <w:pPr>
-        <w:spacing w:after="0"/>
-        <w:jc w:val="both"/>
-      </w:pPr>
-    </w:p>
-    <w:p>
-      <w:pPr>
-        <w:spacing w:after="0"/>
-        <w:jc w:val="both"/>
-      </w:pPr>
-    </w:p>
-    <w:p>
-      <w:pPr>
-        <w:spacing w:after="0"/>
-        <w:jc w:val="both"/>
-      </w:pPr>
-    </w:p>
-    <w:p>
-      <w:pPr>
-        <w:spacing w:after="0"/>
-        <w:jc w:val="both"/>
-      </w:pPr>
-    </w:p>
-    <w:p>
-      <w:pPr>
-        <w:spacing w:after="0"/>
-        <w:jc w:val="both"/>
-      </w:pPr>
-    </w:p>
-    <w:p>
-      <w:pPr>
-        <w:spacing w:after="0"/>
-        <w:jc w:val="both"/>
-      </w:pPr>
     </w:p>
     <w:p>
       <w:pPr>
@@ -3018,14 +2935,36 @@
       <w:r>
         <w:t xml:space="preserve">Figure </w:t>
       </w:r>
-      <w:fldSimple w:instr=" SEQ Figure \* ARABIC ">
-        <w:r>
-          <w:rPr>
-            <w:noProof/>
-          </w:rPr>
-          <w:t>3</w:t>
-        </w:r>
-      </w:fldSimple>
+      <w:r>
+        <w:rPr>
+          <w:noProof/>
+        </w:rPr>
+        <w:fldChar w:fldCharType="begin"/>
+      </w:r>
+      <w:r>
+        <w:rPr>
+          <w:noProof/>
+        </w:rPr>
+        <w:instrText xml:space="preserve"> SEQ Figure \* ARABIC </w:instrText>
+      </w:r>
+      <w:r>
+        <w:rPr>
+          <w:noProof/>
+        </w:rPr>
+        <w:fldChar w:fldCharType="separate"/>
+      </w:r>
+      <w:r>
+        <w:rPr>
+          <w:noProof/>
+        </w:rPr>
+        <w:t>3</w:t>
+      </w:r>
+      <w:r>
+        <w:rPr>
+          <w:noProof/>
+        </w:rPr>
+        <w:fldChar w:fldCharType="end"/>
+      </w:r>
       <w:r>
         <w:t xml:space="preserve"> : Gestion des versions avec Git, exemple</w:t>
       </w:r>
@@ -10150,14 +10089,36 @@
       <w:r>
         <w:t xml:space="preserve">Figure </w:t>
       </w:r>
-      <w:fldSimple w:instr=" SEQ Figure \* ARABIC ">
-        <w:r>
-          <w:rPr>
-            <w:noProof/>
-          </w:rPr>
-          <w:t>4</w:t>
-        </w:r>
-      </w:fldSimple>
+      <w:r>
+        <w:rPr>
+          <w:noProof/>
+        </w:rPr>
+        <w:fldChar w:fldCharType="begin"/>
+      </w:r>
+      <w:r>
+        <w:rPr>
+          <w:noProof/>
+        </w:rPr>
+        <w:instrText xml:space="preserve"> SEQ Figure \* ARABIC </w:instrText>
+      </w:r>
+      <w:r>
+        <w:rPr>
+          <w:noProof/>
+        </w:rPr>
+        <w:fldChar w:fldCharType="separate"/>
+      </w:r>
+      <w:r>
+        <w:rPr>
+          <w:noProof/>
+        </w:rPr>
+        <w:t>4</w:t>
+      </w:r>
+      <w:r>
+        <w:rPr>
+          <w:noProof/>
+        </w:rPr>
+        <w:fldChar w:fldCharType="end"/>
+      </w:r>
       <w:r>
         <w:t xml:space="preserve"> Deux tables (en jaune) et une association (en bleu) forment un diagramme d'</w:t>
       </w:r>
@@ -11703,6 +11664,7 @@
           <w:color w:val="000000" w:themeColor="text1"/>
           <w:sz w:val="24"/>
           <w:szCs w:val="24"/>
+          <w:lang w:val="en-US"/>
         </w:rPr>
       </w:pPr>
       <w:r>
@@ -11713,6 +11675,7 @@
           <w:color w:val="090000"/>
           <w:sz w:val="24"/>
           <w:szCs w:val="24"/>
+          <w:lang w:val="en-US"/>
         </w:rPr>
         <w:lastRenderedPageBreak/>
         <w:t>Photo = (</w:t>
@@ -11726,6 +11689,7 @@
           <w:sz w:val="24"/>
           <w:szCs w:val="24"/>
           <w:u w:val="single"/>
+          <w:lang w:val="en-US"/>
         </w:rPr>
         <w:t>Id_Photo</w:t>
       </w:r>
@@ -11739,6 +11703,7 @@
           <w:color w:val="808080"/>
           <w:sz w:val="24"/>
           <w:szCs w:val="24"/>
+          <w:lang w:val="en-US"/>
         </w:rPr>
         <w:t xml:space="preserve"> </w:t>
       </w:r>
@@ -11752,6 +11717,7 @@
           <w:color w:val="000000" w:themeColor="text1"/>
           <w:sz w:val="24"/>
           <w:szCs w:val="24"/>
+          <w:lang w:val="en-US"/>
         </w:rPr>
         <w:t>NUMBER(10)</w:t>
       </w:r>
@@ -11761,6 +11727,7 @@
           <w:color w:val="000000" w:themeColor="text1"/>
           <w:sz w:val="24"/>
           <w:szCs w:val="24"/>
+          <w:lang w:val="en-US"/>
         </w:rPr>
         <w:t xml:space="preserve">, </w:t>
       </w:r>
@@ -11777,14 +11744,16 @@
           <w:color w:val="000000" w:themeColor="text1"/>
           <w:sz w:val="24"/>
           <w:szCs w:val="24"/>
-        </w:rPr>
-      </w:pPr>
-      <w:r>
-        <w:rPr>
-          <w:rFonts w:ascii="Calibri" w:hAnsi="Calibri" w:cs="Calibri"/>
-          <w:color w:val="000000" w:themeColor="text1"/>
-          <w:sz w:val="24"/>
-          <w:szCs w:val="24"/>
+          <w:lang w:val="en-US"/>
+        </w:rPr>
+      </w:pPr>
+      <w:r>
+        <w:rPr>
+          <w:rFonts w:ascii="Calibri" w:hAnsi="Calibri" w:cs="Calibri"/>
+          <w:color w:val="000000" w:themeColor="text1"/>
+          <w:sz w:val="24"/>
+          <w:szCs w:val="24"/>
+          <w:lang w:val="en-US"/>
         </w:rPr>
         <w:t>Fichier_Photo</w:t>
       </w:r>
@@ -11796,6 +11765,7 @@
           <w:color w:val="000000" w:themeColor="text1"/>
           <w:sz w:val="24"/>
           <w:szCs w:val="24"/>
+          <w:lang w:val="en-US"/>
         </w:rPr>
         <w:t xml:space="preserve"> BLOB</w:t>
       </w:r>
@@ -11805,6 +11775,7 @@
           <w:color w:val="000000" w:themeColor="text1"/>
           <w:sz w:val="24"/>
           <w:szCs w:val="24"/>
+          <w:lang w:val="en-US"/>
         </w:rPr>
         <w:t xml:space="preserve">, </w:t>
       </w:r>
@@ -11823,14 +11794,16 @@
           <w:color w:val="000000" w:themeColor="text1"/>
           <w:sz w:val="24"/>
           <w:szCs w:val="24"/>
-        </w:rPr>
-      </w:pPr>
-      <w:r>
-        <w:rPr>
-          <w:rFonts w:ascii="Calibri" w:hAnsi="Calibri" w:cs="Calibri"/>
-          <w:color w:val="000000" w:themeColor="text1"/>
-          <w:sz w:val="24"/>
-          <w:szCs w:val="24"/>
+          <w:lang w:val="en-US"/>
+        </w:rPr>
+      </w:pPr>
+      <w:r>
+        <w:rPr>
+          <w:rFonts w:ascii="Calibri" w:hAnsi="Calibri" w:cs="Calibri"/>
+          <w:color w:val="000000" w:themeColor="text1"/>
+          <w:sz w:val="24"/>
+          <w:szCs w:val="24"/>
+          <w:lang w:val="en-US"/>
         </w:rPr>
         <w:t>Date_Publi_Photo</w:t>
       </w:r>
@@ -11842,6 +11815,7 @@
           <w:color w:val="000000" w:themeColor="text1"/>
           <w:sz w:val="24"/>
           <w:szCs w:val="24"/>
+          <w:lang w:val="en-US"/>
         </w:rPr>
         <w:t xml:space="preserve"> TIMESTAMP, </w:t>
       </w:r>
@@ -11860,6 +11834,7 @@
           <w:color w:val="0000FF"/>
           <w:sz w:val="24"/>
           <w:szCs w:val="24"/>
+          <w:lang w:val="en-US"/>
         </w:rPr>
       </w:pPr>
       <w:r>
@@ -11870,6 +11845,7 @@
           <w:color w:val="0000FF"/>
           <w:sz w:val="24"/>
           <w:szCs w:val="24"/>
+          <w:lang w:val="en-US"/>
         </w:rPr>
         <w:t xml:space="preserve">#Id_Activite, </w:t>
       </w:r>
@@ -11888,6 +11864,7 @@
           <w:color w:val="090000"/>
           <w:sz w:val="24"/>
           <w:szCs w:val="24"/>
+          <w:lang w:val="en-US"/>
         </w:rPr>
       </w:pPr>
       <w:r>
@@ -11898,6 +11875,7 @@
           <w:color w:val="0000FF"/>
           <w:sz w:val="24"/>
           <w:szCs w:val="24"/>
+          <w:lang w:val="en-US"/>
         </w:rPr>
         <w:t>#Id_Membre</w:t>
       </w:r>
@@ -11909,6 +11887,7 @@
           <w:color w:val="090000"/>
           <w:sz w:val="24"/>
           <w:szCs w:val="24"/>
+          <w:lang w:val="en-US"/>
         </w:rPr>
         <w:t>);</w:t>
       </w:r>
@@ -11924,6 +11903,7 @@
           <w:rFonts w:ascii="Segoe UI" w:hAnsi="Segoe UI" w:cs="Segoe UI"/>
           <w:sz w:val="24"/>
           <w:szCs w:val="24"/>
+          <w:lang w:val="en-US"/>
         </w:rPr>
       </w:pPr>
     </w:p>
@@ -11938,6 +11918,7 @@
           <w:color w:val="000000" w:themeColor="text1"/>
           <w:sz w:val="24"/>
           <w:szCs w:val="24"/>
+          <w:lang w:val="en-US"/>
         </w:rPr>
       </w:pPr>
       <w:r>
@@ -11948,6 +11929,7 @@
           <w:color w:val="090000"/>
           <w:sz w:val="24"/>
           <w:szCs w:val="24"/>
+          <w:lang w:val="en-US"/>
         </w:rPr>
         <w:t xml:space="preserve">Saison </w:t>
       </w:r>
@@ -11959,6 +11941,7 @@
           <w:color w:val="000000" w:themeColor="text1"/>
           <w:sz w:val="24"/>
           <w:szCs w:val="24"/>
+          <w:lang w:val="en-US"/>
         </w:rPr>
         <w:t>= (</w:t>
       </w:r>
@@ -11971,6 +11954,7 @@
           <w:sz w:val="24"/>
           <w:szCs w:val="24"/>
           <w:u w:val="single"/>
+          <w:lang w:val="en-US"/>
         </w:rPr>
         <w:t>Id_Saison</w:t>
       </w:r>
@@ -11984,6 +11968,7 @@
           <w:color w:val="000000" w:themeColor="text1"/>
           <w:sz w:val="24"/>
           <w:szCs w:val="24"/>
+          <w:lang w:val="en-US"/>
         </w:rPr>
         <w:t xml:space="preserve"> NUMBER(10)</w:t>
       </w:r>
@@ -11993,6 +11978,7 @@
           <w:color w:val="000000" w:themeColor="text1"/>
           <w:sz w:val="24"/>
           <w:szCs w:val="24"/>
+          <w:lang w:val="en-US"/>
         </w:rPr>
         <w:t xml:space="preserve">, </w:t>
       </w:r>
@@ -12009,14 +11995,16 @@
           <w:color w:val="000000" w:themeColor="text1"/>
           <w:sz w:val="24"/>
           <w:szCs w:val="24"/>
-        </w:rPr>
-      </w:pPr>
-      <w:r>
-        <w:rPr>
-          <w:rFonts w:ascii="Calibri" w:hAnsi="Calibri" w:cs="Calibri"/>
-          <w:color w:val="000000" w:themeColor="text1"/>
-          <w:sz w:val="24"/>
-          <w:szCs w:val="24"/>
+          <w:lang w:val="en-US"/>
+        </w:rPr>
+      </w:pPr>
+      <w:r>
+        <w:rPr>
+          <w:rFonts w:ascii="Calibri" w:hAnsi="Calibri" w:cs="Calibri"/>
+          <w:color w:val="000000" w:themeColor="text1"/>
+          <w:sz w:val="24"/>
+          <w:szCs w:val="24"/>
+          <w:lang w:val="en-US"/>
         </w:rPr>
         <w:t>Date_Debut_Saison</w:t>
       </w:r>
@@ -12028,6 +12016,7 @@
           <w:color w:val="000000" w:themeColor="text1"/>
           <w:sz w:val="24"/>
           <w:szCs w:val="24"/>
+          <w:lang w:val="en-US"/>
         </w:rPr>
         <w:t xml:space="preserve"> TIMESTAMP</w:t>
       </w:r>
@@ -12037,6 +12026,7 @@
           <w:color w:val="000000" w:themeColor="text1"/>
           <w:sz w:val="24"/>
           <w:szCs w:val="24"/>
+          <w:lang w:val="en-US"/>
         </w:rPr>
         <w:t xml:space="preserve">, </w:t>
       </w:r>
@@ -12055,14 +12045,16 @@
           <w:color w:val="000000" w:themeColor="text1"/>
           <w:sz w:val="24"/>
           <w:szCs w:val="24"/>
-        </w:rPr>
-      </w:pPr>
-      <w:r>
-        <w:rPr>
-          <w:rFonts w:ascii="Calibri" w:hAnsi="Calibri" w:cs="Calibri"/>
-          <w:color w:val="000000" w:themeColor="text1"/>
-          <w:sz w:val="24"/>
-          <w:szCs w:val="24"/>
+          <w:lang w:val="en-US"/>
+        </w:rPr>
+      </w:pPr>
+      <w:r>
+        <w:rPr>
+          <w:rFonts w:ascii="Calibri" w:hAnsi="Calibri" w:cs="Calibri"/>
+          <w:color w:val="000000" w:themeColor="text1"/>
+          <w:sz w:val="24"/>
+          <w:szCs w:val="24"/>
+          <w:lang w:val="en-US"/>
         </w:rPr>
         <w:t>Date_Fin_Saison</w:t>
       </w:r>
@@ -12074,6 +12066,7 @@
           <w:color w:val="000000" w:themeColor="text1"/>
           <w:sz w:val="24"/>
           <w:szCs w:val="24"/>
+          <w:lang w:val="en-US"/>
         </w:rPr>
         <w:t xml:space="preserve"> TIMESTAMP</w:t>
       </w:r>
@@ -12085,6 +12078,7 @@
           <w:color w:val="000000" w:themeColor="text1"/>
           <w:sz w:val="24"/>
           <w:szCs w:val="24"/>
+          <w:lang w:val="en-US"/>
         </w:rPr>
         <w:t>);</w:t>
       </w:r>
@@ -12101,6 +12095,7 @@
           <w:color w:val="000000" w:themeColor="text1"/>
           <w:sz w:val="24"/>
           <w:szCs w:val="24"/>
+          <w:lang w:val="en-US"/>
         </w:rPr>
       </w:pPr>
     </w:p>
@@ -13030,6 +13025,321 @@
       <w:r>
         <w:br w:type="page"/>
       </w:r>
+    </w:p>
+    <w:p>
+      <w:pPr>
+        <w:spacing w:after="0"/>
+      </w:pPr>
+      <w:r>
+        <w:lastRenderedPageBreak/>
+        <w:t>Requêtes de test SQL</w:t>
+      </w:r>
+    </w:p>
+    <w:p>
+      <w:pPr>
+        <w:spacing w:after="0"/>
+      </w:pPr>
+    </w:p>
+    <w:p>
+      <w:pPr>
+        <w:pStyle w:val="Titre3"/>
+        <w:numPr>
+          <w:ilvl w:val="0"/>
+          <w:numId w:val="4"/>
+        </w:numPr>
+      </w:pPr>
+      <w:r>
+        <w:t>Afficher les activités qui ont moins de 10 participants</w:t>
+      </w:r>
+    </w:p>
+    <w:p>
+      <w:pPr>
+        <w:spacing w:after="0"/>
+      </w:pPr>
+      <w:r>
+        <w:t xml:space="preserve">select a.id_activite, a.nom_activite, count(p.id_membre)+sum(p.nombre_invites) from activite a </w:t>
+      </w:r>
+    </w:p>
+    <w:p>
+      <w:pPr>
+        <w:spacing w:after="0"/>
+      </w:pPr>
+      <w:r>
+        <w:t xml:space="preserve">join participer p </w:t>
+      </w:r>
+      <w:r>
+        <w:t>on a.id_activite=p.id_activite</w:t>
+      </w:r>
+    </w:p>
+    <w:p>
+      <w:pPr>
+        <w:spacing w:after="0"/>
+        <w:rPr>
+          <w:lang w:val="en-US"/>
+        </w:rPr>
+      </w:pPr>
+      <w:r>
+        <w:rPr>
+          <w:lang w:val="en-US"/>
+        </w:rPr>
+        <w:t>group by a.id_activite, a.nom_activite</w:t>
+      </w:r>
+    </w:p>
+    <w:p>
+      <w:pPr>
+        <w:spacing w:after="0"/>
+        <w:rPr>
+          <w:lang w:val="en-US"/>
+        </w:rPr>
+      </w:pPr>
+      <w:r>
+        <w:rPr>
+          <w:lang w:val="en-US"/>
+        </w:rPr>
+        <w:t>having (count(p.id_membre)+sum(p.nombre_invites))&lt;10;</w:t>
+      </w:r>
+    </w:p>
+    <w:p>
+      <w:pPr>
+        <w:spacing w:after="0"/>
+        <w:rPr>
+          <w:lang w:val="en-US"/>
+        </w:rPr>
+      </w:pPr>
+    </w:p>
+    <w:p>
+      <w:pPr>
+        <w:spacing w:after="0"/>
+        <w:rPr>
+          <w:lang w:val="en-US"/>
+        </w:rPr>
+      </w:pPr>
+      <w:r>
+        <w:rPr>
+          <w:noProof/>
+        </w:rPr>
+        <w:drawing>
+          <wp:inline distT="0" distB="0" distL="0" distR="0" wp14:anchorId="3BA76FAC" wp14:editId="2173F0EE">
+            <wp:extent cx="5092700" cy="1111117"/>
+            <wp:effectExtent l="0" t="0" r="0" b="0"/>
+            <wp:docPr id="14" name="Image 14"/>
+            <wp:cNvGraphicFramePr>
+              <a:graphicFrameLocks xmlns:a="http://schemas.openxmlformats.org/drawingml/2006/main" noChangeAspect="1"/>
+            </wp:cNvGraphicFramePr>
+            <a:graphic xmlns:a="http://schemas.openxmlformats.org/drawingml/2006/main">
+              <a:graphicData uri="http://schemas.openxmlformats.org/drawingml/2006/picture">
+                <pic:pic xmlns:pic="http://schemas.openxmlformats.org/drawingml/2006/picture">
+                  <pic:nvPicPr>
+                    <pic:cNvPr id="1" name=""/>
+                    <pic:cNvPicPr/>
+                  </pic:nvPicPr>
+                  <pic:blipFill rotWithShape="1">
+                    <a:blip r:embed="rId21"/>
+                    <a:srcRect l="13068" t="60029" r="52228" b="25857"/>
+                    <a:stretch/>
+                  </pic:blipFill>
+                  <pic:spPr bwMode="auto">
+                    <a:xfrm>
+                      <a:off x="0" y="0"/>
+                      <a:ext cx="5223583" cy="1139673"/>
+                    </a:xfrm>
+                    <a:prstGeom prst="rect">
+                      <a:avLst/>
+                    </a:prstGeom>
+                    <a:ln>
+                      <a:noFill/>
+                    </a:ln>
+                    <a:extLst>
+                      <a:ext uri="{53640926-AAD7-44D8-BBD7-CCE9431645EC}">
+                        <a14:shadowObscured xmlns:a14="http://schemas.microsoft.com/office/drawing/2010/main"/>
+                      </a:ext>
+                    </a:extLst>
+                  </pic:spPr>
+                </pic:pic>
+              </a:graphicData>
+            </a:graphic>
+          </wp:inline>
+        </w:drawing>
+      </w:r>
+    </w:p>
+    <w:p>
+      <w:pPr>
+        <w:spacing w:after="0"/>
+        <w:rPr>
+          <w:lang w:val="en-US"/>
+        </w:rPr>
+      </w:pPr>
+    </w:p>
+    <w:p>
+      <w:pPr>
+        <w:pStyle w:val="Titre3"/>
+        <w:numPr>
+          <w:ilvl w:val="0"/>
+          <w:numId w:val="4"/>
+        </w:numPr>
+      </w:pPr>
+      <w:r>
+        <w:t xml:space="preserve">En fin de saison, pour permettre de faire le bilan moral de l'association, afficher toutes les activités avec lenombre de participants adherents et le nombre de participants invites. </w:t>
+      </w:r>
+      <w:r>
+        <w:t>Les trier par audience décroissante.</w:t>
+      </w:r>
+    </w:p>
+    <w:p>
+      <w:pPr>
+        <w:spacing w:after="0"/>
+      </w:pPr>
+    </w:p>
+    <w:p>
+      <w:pPr>
+        <w:spacing w:after="0"/>
+      </w:pPr>
+      <w:r>
+        <w:t xml:space="preserve">select a.nom_activite, count(p.id_membre), sum(p.nombre_invites) </w:t>
+      </w:r>
+    </w:p>
+    <w:p>
+      <w:pPr>
+        <w:spacing w:after="0"/>
+      </w:pPr>
+      <w:r>
+        <w:t xml:space="preserve">from activite a join participer p </w:t>
+      </w:r>
+    </w:p>
+    <w:p>
+      <w:pPr>
+        <w:spacing w:after="0"/>
+        <w:rPr>
+          <w:lang w:val="en-US"/>
+        </w:rPr>
+      </w:pPr>
+      <w:r>
+        <w:rPr>
+          <w:lang w:val="en-US"/>
+        </w:rPr>
+        <w:t>on a.id_activite=p.id_activite</w:t>
+      </w:r>
+    </w:p>
+    <w:p>
+      <w:pPr>
+        <w:spacing w:after="0"/>
+        <w:rPr>
+          <w:lang w:val="en-US"/>
+        </w:rPr>
+      </w:pPr>
+      <w:r>
+        <w:rPr>
+          <w:lang w:val="en-US"/>
+        </w:rPr>
+        <w:t>join saison s on a.date_activite between s.date_debut_saison and s.date_fin_saison</w:t>
+      </w:r>
+    </w:p>
+    <w:p>
+      <w:pPr>
+        <w:spacing w:after="0"/>
+        <w:rPr>
+          <w:lang w:val="en-US"/>
+        </w:rPr>
+      </w:pPr>
+      <w:r>
+        <w:rPr>
+          <w:lang w:val="en-US"/>
+        </w:rPr>
+        <w:t>where sysdate between s.date_debut_saison and s.date_fin_saison</w:t>
+      </w:r>
+    </w:p>
+    <w:p>
+      <w:pPr>
+        <w:spacing w:after="0"/>
+        <w:rPr>
+          <w:lang w:val="en-US"/>
+        </w:rPr>
+      </w:pPr>
+      <w:r>
+        <w:rPr>
+          <w:lang w:val="en-US"/>
+        </w:rPr>
+        <w:t>group by a.nom_activite</w:t>
+      </w:r>
+    </w:p>
+    <w:p>
+      <w:pPr>
+        <w:spacing w:after="0"/>
+        <w:rPr>
+          <w:lang w:val="en-US"/>
+        </w:rPr>
+      </w:pPr>
+      <w:r>
+        <w:rPr>
+          <w:lang w:val="en-US"/>
+        </w:rPr>
+        <w:t>order by (count(p.id_membre) + sum(p.nombre_invites)) desc ;</w:t>
+      </w:r>
+    </w:p>
+    <w:p>
+      <w:pPr>
+        <w:spacing w:after="0"/>
+        <w:rPr>
+          <w:lang w:val="en-US"/>
+        </w:rPr>
+      </w:pPr>
+    </w:p>
+    <w:p>
+      <w:pPr>
+        <w:spacing w:after="0"/>
+      </w:pPr>
+      <w:r>
+        <w:rPr>
+          <w:noProof/>
+        </w:rPr>
+        <w:drawing>
+          <wp:inline distT="0" distB="0" distL="0" distR="0" wp14:anchorId="77EE8CF6" wp14:editId="15A2A38B">
+            <wp:extent cx="4680098" cy="965200"/>
+            <wp:effectExtent l="0" t="0" r="6350" b="6350"/>
+            <wp:docPr id="15" name="Image 15"/>
+            <wp:cNvGraphicFramePr>
+              <a:graphicFrameLocks xmlns:a="http://schemas.openxmlformats.org/drawingml/2006/main" noChangeAspect="1"/>
+            </wp:cNvGraphicFramePr>
+            <a:graphic xmlns:a="http://schemas.openxmlformats.org/drawingml/2006/main">
+              <a:graphicData uri="http://schemas.openxmlformats.org/drawingml/2006/picture">
+                <pic:pic xmlns:pic="http://schemas.openxmlformats.org/drawingml/2006/picture">
+                  <pic:nvPicPr>
+                    <pic:cNvPr id="1" name=""/>
+                    <pic:cNvPicPr/>
+                  </pic:nvPicPr>
+                  <pic:blipFill rotWithShape="1">
+                    <a:blip r:embed="rId22"/>
+                    <a:srcRect l="12568" t="62559" r="57655" b="25995"/>
+                    <a:stretch/>
+                  </pic:blipFill>
+                  <pic:spPr bwMode="auto">
+                    <a:xfrm>
+                      <a:off x="0" y="0"/>
+                      <a:ext cx="4690699" cy="967386"/>
+                    </a:xfrm>
+                    <a:prstGeom prst="rect">
+                      <a:avLst/>
+                    </a:prstGeom>
+                    <a:ln>
+                      <a:noFill/>
+                    </a:ln>
+                    <a:extLst>
+                      <a:ext uri="{53640926-AAD7-44D8-BBD7-CCE9431645EC}">
+                        <a14:shadowObscured xmlns:a14="http://schemas.microsoft.com/office/drawing/2010/main"/>
+                      </a:ext>
+                    </a:extLst>
+                  </pic:spPr>
+                </pic:pic>
+              </a:graphicData>
+            </a:graphic>
+          </wp:inline>
+        </w:drawing>
+      </w:r>
+    </w:p>
+    <w:p>
+      <w:r>
+        <w:br w:type="page"/>
+      </w:r>
       <w:bookmarkStart w:id="7" w:name="_GoBack"/>
       <w:bookmarkEnd w:id="7"/>
     </w:p>
@@ -13039,7 +13349,7 @@
       </w:pPr>
       <w:r>
         <w:lastRenderedPageBreak/>
-        <w:t>Requêtes de test SQL</w:t>
+        <w:t>PLSQL</w:t>
       </w:r>
     </w:p>
     <w:sectPr>
@@ -13141,7 +13451,7 @@
         <w:sz w:val="24"/>
         <w:szCs w:val="24"/>
       </w:rPr>
-      <w:t>16</w:t>
+      <w:t>17</w:t>
     </w:r>
     <w:r>
       <w:rPr>
@@ -13190,7 +13500,7 @@
         <w:sz w:val="24"/>
         <w:szCs w:val="24"/>
       </w:rPr>
-      <w:t>16</w:t>
+      <w:t>17</w:t>
     </w:r>
     <w:r>
       <w:rPr>
@@ -13367,6 +13677,119 @@
     </w:lvl>
   </w:abstractNum>
   <w:abstractNum w:abstractNumId="1" w15:restartNumberingAfterBreak="0">
+    <w:nsid w:val="3FE91669"/>
+    <w:multiLevelType w:val="hybridMultilevel"/>
+    <w:tmpl w:val="75DE58F6"/>
+    <w:lvl w:ilvl="0" w:tplc="040C0001">
+      <w:start w:val="1"/>
+      <w:numFmt w:val="bullet"/>
+      <w:lvlText w:val=""/>
+      <w:lvlJc w:val="left"/>
+      <w:pPr>
+        <w:ind w:left="720" w:hanging="360"/>
+      </w:pPr>
+      <w:rPr>
+        <w:rFonts w:ascii="Symbol" w:hAnsi="Symbol" w:hint="default"/>
+      </w:rPr>
+    </w:lvl>
+    <w:lvl w:ilvl="1" w:tplc="040C0003" w:tentative="1">
+      <w:start w:val="1"/>
+      <w:numFmt w:val="bullet"/>
+      <w:lvlText w:val="o"/>
+      <w:lvlJc w:val="left"/>
+      <w:pPr>
+        <w:ind w:left="1440" w:hanging="360"/>
+      </w:pPr>
+      <w:rPr>
+        <w:rFonts w:ascii="Courier New" w:hAnsi="Courier New" w:cs="Courier New" w:hint="default"/>
+      </w:rPr>
+    </w:lvl>
+    <w:lvl w:ilvl="2" w:tplc="040C0005" w:tentative="1">
+      <w:start w:val="1"/>
+      <w:numFmt w:val="bullet"/>
+      <w:lvlText w:val=""/>
+      <w:lvlJc w:val="left"/>
+      <w:pPr>
+        <w:ind w:left="2160" w:hanging="360"/>
+      </w:pPr>
+      <w:rPr>
+        <w:rFonts w:ascii="Wingdings" w:hAnsi="Wingdings" w:hint="default"/>
+      </w:rPr>
+    </w:lvl>
+    <w:lvl w:ilvl="3" w:tplc="040C0001" w:tentative="1">
+      <w:start w:val="1"/>
+      <w:numFmt w:val="bullet"/>
+      <w:lvlText w:val=""/>
+      <w:lvlJc w:val="left"/>
+      <w:pPr>
+        <w:ind w:left="2880" w:hanging="360"/>
+      </w:pPr>
+      <w:rPr>
+        <w:rFonts w:ascii="Symbol" w:hAnsi="Symbol" w:hint="default"/>
+      </w:rPr>
+    </w:lvl>
+    <w:lvl w:ilvl="4" w:tplc="040C0003" w:tentative="1">
+      <w:start w:val="1"/>
+      <w:numFmt w:val="bullet"/>
+      <w:lvlText w:val="o"/>
+      <w:lvlJc w:val="left"/>
+      <w:pPr>
+        <w:ind w:left="3600" w:hanging="360"/>
+      </w:pPr>
+      <w:rPr>
+        <w:rFonts w:ascii="Courier New" w:hAnsi="Courier New" w:cs="Courier New" w:hint="default"/>
+      </w:rPr>
+    </w:lvl>
+    <w:lvl w:ilvl="5" w:tplc="040C0005" w:tentative="1">
+      <w:start w:val="1"/>
+      <w:numFmt w:val="bullet"/>
+      <w:lvlText w:val=""/>
+      <w:lvlJc w:val="left"/>
+      <w:pPr>
+        <w:ind w:left="4320" w:hanging="360"/>
+      </w:pPr>
+      <w:rPr>
+        <w:rFonts w:ascii="Wingdings" w:hAnsi="Wingdings" w:hint="default"/>
+      </w:rPr>
+    </w:lvl>
+    <w:lvl w:ilvl="6" w:tplc="040C0001" w:tentative="1">
+      <w:start w:val="1"/>
+      <w:numFmt w:val="bullet"/>
+      <w:lvlText w:val=""/>
+      <w:lvlJc w:val="left"/>
+      <w:pPr>
+        <w:ind w:left="5040" w:hanging="360"/>
+      </w:pPr>
+      <w:rPr>
+        <w:rFonts w:ascii="Symbol" w:hAnsi="Symbol" w:hint="default"/>
+      </w:rPr>
+    </w:lvl>
+    <w:lvl w:ilvl="7" w:tplc="040C0003" w:tentative="1">
+      <w:start w:val="1"/>
+      <w:numFmt w:val="bullet"/>
+      <w:lvlText w:val="o"/>
+      <w:lvlJc w:val="left"/>
+      <w:pPr>
+        <w:ind w:left="5760" w:hanging="360"/>
+      </w:pPr>
+      <w:rPr>
+        <w:rFonts w:ascii="Courier New" w:hAnsi="Courier New" w:cs="Courier New" w:hint="default"/>
+      </w:rPr>
+    </w:lvl>
+    <w:lvl w:ilvl="8" w:tplc="040C0005" w:tentative="1">
+      <w:start w:val="1"/>
+      <w:numFmt w:val="bullet"/>
+      <w:lvlText w:val=""/>
+      <w:lvlJc w:val="left"/>
+      <w:pPr>
+        <w:ind w:left="6480" w:hanging="360"/>
+      </w:pPr>
+      <w:rPr>
+        <w:rFonts w:ascii="Wingdings" w:hAnsi="Wingdings" w:hint="default"/>
+      </w:rPr>
+    </w:lvl>
+  </w:abstractNum>
+  <w:abstractNum w:abstractNumId="2" w15:restartNumberingAfterBreak="0">
     <w:nsid w:val="7D446A14"/>
     <w:multiLevelType w:val="hybridMultilevel"/>
     <w:tmpl w:val="675468F2"/>
@@ -13456,7 +13879,7 @@
       </w:pPr>
     </w:lvl>
   </w:abstractNum>
-  <w:abstractNum w:abstractNumId="2" w15:restartNumberingAfterBreak="0">
+  <w:abstractNum w:abstractNumId="3" w15:restartNumberingAfterBreak="0">
     <w:nsid w:val="7D67339F"/>
     <w:multiLevelType w:val="hybridMultilevel"/>
     <w:tmpl w:val="E084ED76"/>
@@ -13549,10 +13972,13 @@
     <w:abstractNumId w:val="0"/>
   </w:num>
   <w:num w:numId="2">
-    <w:abstractNumId w:val="1"/>
+    <w:abstractNumId w:val="2"/>
   </w:num>
   <w:num w:numId="3">
-    <w:abstractNumId w:val="2"/>
+    <w:abstractNumId w:val="3"/>
+  </w:num>
+  <w:num w:numId="4">
+    <w:abstractNumId w:val="1"/>
   </w:num>
 </w:numbering>
 </file>
@@ -13994,6 +14420,28 @@
       <w:szCs w:val="26"/>
     </w:rPr>
   </w:style>
+  <w:style w:type="paragraph" w:styleId="Titre3">
+    <w:name w:val="heading 3"/>
+    <w:basedOn w:val="Normal"/>
+    <w:next w:val="Normal"/>
+    <w:link w:val="Titre3Car"/>
+    <w:uiPriority w:val="9"/>
+    <w:unhideWhenUsed/>
+    <w:qFormat/>
+    <w:rsid w:val="004C5AE6"/>
+    <w:pPr>
+      <w:keepNext/>
+      <w:keepLines/>
+      <w:spacing w:before="40" w:after="0"/>
+      <w:outlineLvl w:val="2"/>
+    </w:pPr>
+    <w:rPr>
+      <w:rFonts w:asciiTheme="majorHAnsi" w:eastAsiaTheme="majorEastAsia" w:hAnsiTheme="majorHAnsi" w:cstheme="majorBidi"/>
+      <w:color w:val="1F4D78" w:themeColor="accent1" w:themeShade="7F"/>
+      <w:sz w:val="24"/>
+      <w:szCs w:val="24"/>
+    </w:rPr>
+  </w:style>
   <w:style w:type="character" w:default="1" w:styleId="Policepardfaut">
     <w:name w:val="Default Paragraph Font"/>
     <w:uiPriority w:val="1"/>
@@ -14165,6 +14613,19 @@
       <w:spacing w:after="100"/>
       <w:ind w:left="220"/>
     </w:pPr>
+  </w:style>
+  <w:style w:type="character" w:customStyle="1" w:styleId="Titre3Car">
+    <w:name w:val="Titre 3 Car"/>
+    <w:basedOn w:val="Policepardfaut"/>
+    <w:link w:val="Titre3"/>
+    <w:uiPriority w:val="9"/>
+    <w:rsid w:val="004C5AE6"/>
+    <w:rPr>
+      <w:rFonts w:asciiTheme="majorHAnsi" w:eastAsiaTheme="majorEastAsia" w:hAnsiTheme="majorHAnsi" w:cstheme="majorBidi"/>
+      <w:color w:val="1F4D78" w:themeColor="accent1" w:themeShade="7F"/>
+      <w:sz w:val="24"/>
+      <w:szCs w:val="24"/>
+    </w:rPr>
   </w:style>
 </w:styles>
 </file>
@@ -14435,7 +14896,7 @@
 </file>
 
 <file path=customXml/itemProps1.xml><?xml version="1.0" encoding="utf-8"?>
-<ds:datastoreItem xmlns:ds="http://schemas.openxmlformats.org/officeDocument/2006/customXml" ds:itemID="{2500F773-A923-4CCB-B67F-E44EC036BCCE}">
+<ds:datastoreItem xmlns:ds="http://schemas.openxmlformats.org/officeDocument/2006/customXml" ds:itemID="{2DE11CDF-8D5D-4E69-903D-A4CDB5C7BBAD}">
   <ds:schemaRefs>
     <ds:schemaRef ds:uri="http://schemas.openxmlformats.org/officeDocument/2006/bibliography"/>
   </ds:schemaRefs>

</xml_diff>

<commit_message>
Nettoyage de dossier projet fil rouge
</commit_message>
<xml_diff>
--- a/Dossier Projet Emilie Paniagua Fil Rouge.docx
+++ b/Dossier Projet Emilie Paniagua Fil Rouge.docx
@@ -172,7 +172,7 @@
             <v:path o:extrusionok="f" gradientshapeok="t" o:connecttype="rect"/>
             <o:lock v:ext="edit" aspectratio="t"/>
           </v:shapetype>
-          <v:shape id="_x0000_i1025" type="#_x0000_t75" style="width:292.15pt;height:285.25pt">
+          <v:shape id="_x0000_i1025" type="#_x0000_t75" style="width:292pt;height:285pt">
             <v:imagedata r:id="rId9" o:title="MCMP"/>
           </v:shape>
         </w:pict>
@@ -18016,20 +18016,6 @@
         <w:jc w:val="both"/>
       </w:pPr>
       <w:r>
-        <w:t>Le dossier de fonctions et procédures PLSQL au format word</w:t>
-      </w:r>
-    </w:p>
-    <w:p>
-      <w:pPr>
-        <w:pStyle w:val="Paragraphedeliste"/>
-        <w:numPr>
-          <w:ilvl w:val="0"/>
-          <w:numId w:val="4"/>
-        </w:numPr>
-        <w:spacing w:after="0"/>
-        <w:jc w:val="both"/>
-      </w:pPr>
-      <w:r>
         <w:t xml:space="preserve">Un dossier avec des fichiers au format texte de </w:t>
       </w:r>
       <w:r>
@@ -18202,7 +18188,7 @@
           <w:rPr>
             <w:noProof/>
           </w:rPr>
-          <w:t>20</w:t>
+          <w:t>18</w:t>
         </w:r>
         <w:r>
           <w:fldChar w:fldCharType="end"/>
@@ -20466,7 +20452,7 @@
 </file>
 
 <file path=customXml/itemProps1.xml><?xml version="1.0" encoding="utf-8"?>
-<ds:datastoreItem xmlns:ds="http://schemas.openxmlformats.org/officeDocument/2006/customXml" ds:itemID="{05B86CEF-0970-4DAE-8938-AC8F2A1D4A9C}">
+<ds:datastoreItem xmlns:ds="http://schemas.openxmlformats.org/officeDocument/2006/customXml" ds:itemID="{889BA9ED-13D2-4CEA-B003-6C438D9FA016}">
   <ds:schemaRefs>
     <ds:schemaRef ds:uri="http://schemas.openxmlformats.org/officeDocument/2006/bibliography"/>
   </ds:schemaRefs>

</xml_diff>